<commit_message>
Actualizado para la práctica 3
</commit_message>
<xml_diff>
--- a/Práctica3/Guía de estilo.docx
+++ b/Práctica3/Guía de estilo.docx
@@ -186,14 +186,24 @@
                   <w:delText>Práctica 1</w:delText>
                 </w:r>
               </w:del>
-              <w:ins w:id="1" w:author="ANTONIO MARÍN MARTÍNEZ" w:date="2022-11-04T08:25:00Z">
+              <w:ins w:id="1" w:author="ANTONIO MARÍN MARTÍNEZ" w:date="2022-11-06T23:20:00Z">
                 <w:r>
                   <w:rPr>
                     <w:color w:val="4472C4" w:themeColor="accent1"/>
                     <w:sz w:val="28"/>
                     <w:szCs w:val="28"/>
                   </w:rPr>
-                  <w:t>Práctica 2</w:t>
+                  <w:t xml:space="preserve"> Práctic</w:t>
+                </w:r>
+              </w:ins>
+              <w:ins w:id="2" w:author="ANTONIO MARÍN MARTÍNEZ" w:date="2022-11-06T23:21:00Z">
+                <w:r>
+                  <w:rPr>
+                    <w:color w:val="4472C4" w:themeColor="accent1"/>
+                    <w:sz w:val="28"/>
+                    <w:szCs w:val="28"/>
+                  </w:rPr>
+                  <w:t>a 3</w:t>
                 </w:r>
               </w:ins>
             </w:p>
@@ -304,7 +314,7 @@
                                         <w:szCs w:val="28"/>
                                       </w:rPr>
                                     </w:pPr>
-                                    <w:del w:id="2" w:author="ANTONIO MARÍN MARTÍNEZ" w:date="2022-11-04T08:26:00Z">
+                                    <w:del w:id="3" w:author="ANTONIO MARÍN MARTÍNEZ" w:date="2022-11-04T08:26:00Z">
                                       <w:r>
                                         <w:rPr>
                                           <w:caps/>
@@ -315,7 +325,7 @@
                                         <w:delText>24 de octubre de 2022</w:delText>
                                       </w:r>
                                     </w:del>
-                                    <w:ins w:id="3" w:author="ANTONIO MARÍN MARTÍNEZ" w:date="2022-11-04T08:26:00Z">
+                                    <w:ins w:id="4" w:author="ANTONIO MARÍN MARTÍNEZ" w:date="2022-11-04T08:26:00Z">
                                       <w:r>
                                         <w:rPr>
                                           <w:caps/>
@@ -450,7 +460,7 @@
                                   <w:szCs w:val="28"/>
                                 </w:rPr>
                               </w:pPr>
-                              <w:del w:id="4" w:author="ANTONIO MARÍN MARTÍNEZ" w:date="2022-11-04T08:26:00Z">
+                              <w:del w:id="5" w:author="ANTONIO MARÍN MARTÍNEZ" w:date="2022-11-04T08:26:00Z">
                                 <w:r>
                                   <w:rPr>
                                     <w:caps/>
@@ -461,7 +471,7 @@
                                   <w:delText>24 de octubre de 2022</w:delText>
                                 </w:r>
                               </w:del>
-                              <w:ins w:id="5" w:author="ANTONIO MARÍN MARTÍNEZ" w:date="2022-11-04T08:26:00Z">
+                              <w:ins w:id="6" w:author="ANTONIO MARÍN MARTÍNEZ" w:date="2022-11-04T08:26:00Z">
                                 <w:r>
                                   <w:rPr>
                                     <w:caps/>
@@ -1545,10 +1555,10 @@
             <w:t xml:space="preserve"> </w:t>
           </w:r>
           <w:r>
-            <w:t>s</w:t>
+            <w:t>tercera</w:t>
           </w:r>
           <w:r>
-            <w:t>egunda entrega.</w:t>
+            <w:t xml:space="preserve"> entrega.</w:t>
           </w:r>
         </w:p>
         <w:p>
@@ -1564,17 +1574,14 @@
           <w:r>
             <w:t xml:space="preserve">itorio: </w:t>
           </w:r>
-          <w:hyperlink r:id="rId11" w:history="1">
-            <w:r>
-              <w:rPr>
-                <w:rStyle w:val="Hipervnculo"/>
-                <w:rFonts w:asciiTheme="minorHAnsi" w:hAnsiTheme="minorHAnsi" w:cstheme="minorHAnsi"/>
-                <w:sz w:val="22"/>
-                <w:szCs w:val="22"/>
-              </w:rPr>
-              <w:t>https://github.com/Antonio-Marin/DSI-Practicas-MarinMartinez-Antonio/tree/main/Pr%C3%A1ctica2</w:t>
-            </w:r>
-          </w:hyperlink>
+          <w:r>
+            <w:rPr>
+              <w:rFonts w:asciiTheme="minorHAnsi" w:hAnsiTheme="minorHAnsi" w:cstheme="minorHAnsi"/>
+              <w:sz w:val="22"/>
+              <w:szCs w:val="22"/>
+            </w:rPr>
+            <w:t>https://github.com/Antonio-Marin/DSI-Practicas-MarinMartinez-Antonio/tree/main/Pr%C3%A1ctica3</w:t>
+          </w:r>
         </w:p>
       </w:sdtContent>
     </w:sdt>
@@ -1586,11 +1593,11 @@
           <w:numId w:val="1"/>
         </w:numPr>
       </w:pPr>
-      <w:bookmarkStart w:id="6" w:name="_Toc117079417"/>
+      <w:bookmarkStart w:id="7" w:name="_Toc117079417"/>
       <w:r>
         <w:t>Público objetivo.</w:t>
       </w:r>
-      <w:bookmarkEnd w:id="6"/>
+      <w:bookmarkEnd w:id="7"/>
     </w:p>
     <w:p>
       <w:pPr>
@@ -1827,7 +1834,7 @@
           <w:numId w:val="1"/>
         </w:numPr>
       </w:pPr>
-      <w:bookmarkStart w:id="7" w:name="_Toc117079418"/>
+      <w:bookmarkStart w:id="8" w:name="_Toc117079418"/>
       <w:r>
         <w:t>Requi</w:t>
       </w:r>
@@ -1843,7 +1850,7 @@
       <w:r>
         <w:t>.</w:t>
       </w:r>
-      <w:bookmarkEnd w:id="7"/>
+      <w:bookmarkEnd w:id="8"/>
     </w:p>
     <w:p>
       <w:pPr>
@@ -2011,11 +2018,11 @@
           <w:numId w:val="1"/>
         </w:numPr>
       </w:pPr>
-      <w:bookmarkStart w:id="8" w:name="_Toc117079419"/>
+      <w:bookmarkStart w:id="9" w:name="_Toc117079419"/>
       <w:r>
         <w:t>Tono.</w:t>
       </w:r>
-      <w:bookmarkEnd w:id="8"/>
+      <w:bookmarkEnd w:id="9"/>
     </w:p>
     <w:p>
       <w:pPr>
@@ -2147,7 +2154,7 @@
           <w:numId w:val="1"/>
         </w:numPr>
       </w:pPr>
-      <w:bookmarkStart w:id="9" w:name="_Toc117079420"/>
+      <w:bookmarkStart w:id="10" w:name="_Toc117079420"/>
       <w:r>
         <w:t>E</w:t>
       </w:r>
@@ -2157,7 +2164,7 @@
       <w:r>
         <w:t>tructura.</w:t>
       </w:r>
-      <w:bookmarkEnd w:id="9"/>
+      <w:bookmarkEnd w:id="10"/>
       <w:r>
         <w:t xml:space="preserve"> </w:t>
       </w:r>
@@ -2220,11 +2227,11 @@
           <w:numId w:val="1"/>
         </w:numPr>
       </w:pPr>
-      <w:bookmarkStart w:id="10" w:name="_Toc117079421"/>
+      <w:bookmarkStart w:id="11" w:name="_Toc117079421"/>
       <w:r>
         <w:t>Contenido.</w:t>
       </w:r>
-      <w:bookmarkEnd w:id="10"/>
+      <w:bookmarkEnd w:id="11"/>
     </w:p>
     <w:p>
       <w:pPr>
@@ -2279,11 +2286,11 @@
           <w:numId w:val="1"/>
         </w:numPr>
       </w:pPr>
-      <w:bookmarkStart w:id="11" w:name="_Toc117079422"/>
+      <w:bookmarkStart w:id="12" w:name="_Toc117079422"/>
       <w:r>
         <w:t>Forma.</w:t>
       </w:r>
-      <w:bookmarkEnd w:id="11"/>
+      <w:bookmarkEnd w:id="12"/>
     </w:p>
     <w:p>
       <w:pPr>
@@ -2337,7 +2344,7 @@
       <w:r>
         <w:t xml:space="preserve">: </w:t>
       </w:r>
-      <w:del w:id="12" w:author="ANTONIO MARÍN MARTÍNEZ" w:date="2022-11-06T21:01:00Z">
+      <w:del w:id="13" w:author="ANTONIO MARÍN MARTÍNEZ" w:date="2022-11-06T21:01:00Z">
         <w:r>
           <w:delText xml:space="preserve">para esto he pensado como la mayoría del texto proporcionado son definiciones o relaciones que disponen de un título, este título estará en mayúsculas y usaran la fuente </w:delText>
         </w:r>
@@ -2348,12 +2355,12 @@
           <w:delText xml:space="preserve"> para destacar a la vista del público</w:delText>
         </w:r>
       </w:del>
-      <w:ins w:id="13" w:author="ANTONIO MARÍN MARTÍNEZ" w:date="2022-11-06T21:01:00Z">
+      <w:ins w:id="14" w:author="ANTONIO MARÍN MARTÍNEZ" w:date="2022-11-06T21:01:00Z">
         <w:r>
           <w:t>para el nombre de la página u</w:t>
         </w:r>
       </w:ins>
-      <w:ins w:id="14" w:author="ANTONIO MARÍN MARTÍNEZ" w:date="2022-11-06T21:03:00Z">
+      <w:ins w:id="15" w:author="ANTONIO MARÍN MARTÍNEZ" w:date="2022-11-06T21:03:00Z">
         <w:r>
           <w:t>saremos la fuente fuego fatuo</w:t>
         </w:r>
@@ -2362,23 +2369,23 @@
         <w:t xml:space="preserve">, seguido de la </w:t>
       </w:r>
       <w:proofErr w:type="spellStart"/>
-      <w:ins w:id="15" w:author="ANTONIO MARÍN MARTÍNEZ" w:date="2022-11-06T21:04:00Z">
+      <w:ins w:id="16" w:author="ANTONIO MARÍN MARTÍNEZ" w:date="2022-11-06T21:04:00Z">
         <w:r>
           <w:t>tiulos</w:t>
         </w:r>
       </w:ins>
       <w:proofErr w:type="spellEnd"/>
-      <w:ins w:id="16" w:author="ANTONIO MARÍN MARTÍNEZ" w:date="2022-11-06T21:05:00Z">
+      <w:ins w:id="17" w:author="ANTONIO MARÍN MARTÍNEZ" w:date="2022-11-06T21:05:00Z">
         <w:r>
           <w:t xml:space="preserve"> y las </w:t>
         </w:r>
       </w:ins>
-      <w:del w:id="17" w:author="ANTONIO MARÍN MARTÍNEZ" w:date="2022-11-06T21:05:00Z">
+      <w:del w:id="18" w:author="ANTONIO MARÍN MARTÍNEZ" w:date="2022-11-06T21:05:00Z">
         <w:r>
           <w:delText>definición</w:delText>
         </w:r>
       </w:del>
-      <w:ins w:id="18" w:author="ANTONIO MARÍN MARTÍNEZ" w:date="2022-11-06T21:05:00Z">
+      <w:ins w:id="19" w:author="ANTONIO MARÍN MARTÍNEZ" w:date="2022-11-06T21:05:00Z">
         <w:r>
           <w:t xml:space="preserve"> definiciones</w:t>
         </w:r>
@@ -2406,17 +2413,17 @@
       <w:r>
         <w:t>para facilitar su lectura</w:t>
       </w:r>
-      <w:ins w:id="19" w:author="ANTONIO MARÍN MARTÍNEZ" w:date="2022-11-06T21:06:00Z">
+      <w:ins w:id="20" w:author="ANTONIO MARÍN MARTÍNEZ" w:date="2022-11-06T21:06:00Z">
         <w:r>
           <w:t xml:space="preserve"> y el índice usará</w:t>
         </w:r>
       </w:ins>
-      <w:ins w:id="20" w:author="ANTONIO MARÍN MARTÍNEZ" w:date="2022-11-06T21:07:00Z">
+      <w:ins w:id="21" w:author="ANTONIO MARÍN MARTÍNEZ" w:date="2022-11-06T21:07:00Z">
         <w:r>
           <w:t xml:space="preserve"> la fuente</w:t>
         </w:r>
       </w:ins>
-      <w:ins w:id="21" w:author="ANTONIO MARÍN MARTÍNEZ" w:date="2022-11-06T21:10:00Z">
+      <w:ins w:id="22" w:author="ANTONIO MARÍN MARTÍNEZ" w:date="2022-11-06T21:10:00Z">
         <w:r>
           <w:t xml:space="preserve"> Arial</w:t>
         </w:r>
@@ -2498,7 +2505,7 @@
       <w:pPr>
         <w:jc w:val="center"/>
         <w:rPr>
-          <w:ins w:id="22" w:author="ANTONIO MARÍN MARTÍNEZ" w:date="2022-11-06T21:11:00Z"/>
+          <w:ins w:id="23" w:author="ANTONIO MARÍN MARTÍNEZ" w:date="2022-11-06T21:11:00Z"/>
           <w:rFonts w:cstheme="minorHAnsi"/>
         </w:rPr>
       </w:pPr>
@@ -2538,16 +2545,16 @@
         </w:numPr>
         <w:jc w:val="center"/>
         <w:rPr>
-          <w:ins w:id="23" w:author="ANTONIO MARÍN MARTÍNEZ" w:date="2022-11-06T21:11:00Z"/>
+          <w:ins w:id="24" w:author="ANTONIO MARÍN MARTÍNEZ" w:date="2022-11-06T21:11:00Z"/>
           <w:rFonts w:ascii="Arial" w:hAnsi="Arial" w:cs="Arial"/>
-          <w:rPrChange w:id="24" w:author="ANTONIO MARÍN MARTÍNEZ" w:date="2022-11-06T21:12:00Z">
+          <w:rPrChange w:id="25" w:author="ANTONIO MARÍN MARTÍNEZ" w:date="2022-11-06T21:12:00Z">
             <w:rPr>
-              <w:ins w:id="25" w:author="ANTONIO MARÍN MARTÍNEZ" w:date="2022-11-06T21:11:00Z"/>
+              <w:ins w:id="26" w:author="ANTONIO MARÍN MARTÍNEZ" w:date="2022-11-06T21:11:00Z"/>
               <w:rFonts w:cstheme="minorHAnsi"/>
             </w:rPr>
           </w:rPrChange>
         </w:rPr>
-        <w:pPrChange w:id="26" w:author="ANTONIO MARÍN MARTÍNEZ" w:date="2022-11-06T21:11:00Z">
+        <w:pPrChange w:id="27" w:author="ANTONIO MARÍN MARTÍNEZ" w:date="2022-11-06T21:11:00Z">
           <w:pPr>
             <w:pStyle w:val="Prrafodelista"/>
             <w:numPr>
@@ -2557,11 +2564,11 @@
           </w:pPr>
         </w:pPrChange>
       </w:pPr>
-      <w:ins w:id="27" w:author="ANTONIO MARÍN MARTÍNEZ" w:date="2022-11-06T21:11:00Z">
+      <w:ins w:id="28" w:author="ANTONIO MARÍN MARTÍNEZ" w:date="2022-11-06T21:11:00Z">
         <w:r>
           <w:rPr>
             <w:rFonts w:ascii="Arial" w:hAnsi="Arial" w:cs="Arial"/>
-            <w:rPrChange w:id="28" w:author="ANTONIO MARÍN MARTÍNEZ" w:date="2022-11-06T21:12:00Z">
+            <w:rPrChange w:id="29" w:author="ANTONIO MARÍN MARTÍNEZ" w:date="2022-11-06T21:12:00Z">
               <w:rPr>
                 <w:rFonts w:cstheme="minorHAnsi"/>
               </w:rPr>
@@ -2580,16 +2587,16 @@
         </w:numPr>
         <w:jc w:val="center"/>
         <w:rPr>
-          <w:ins w:id="29" w:author="ANTONIO MARÍN MARTÍNEZ" w:date="2022-11-06T21:11:00Z"/>
+          <w:ins w:id="30" w:author="ANTONIO MARÍN MARTÍNEZ" w:date="2022-11-06T21:11:00Z"/>
           <w:rFonts w:ascii="Arial" w:hAnsi="Arial" w:cs="Arial"/>
-          <w:rPrChange w:id="30" w:author="ANTONIO MARÍN MARTÍNEZ" w:date="2022-11-06T21:12:00Z">
+          <w:rPrChange w:id="31" w:author="ANTONIO MARÍN MARTÍNEZ" w:date="2022-11-06T21:12:00Z">
             <w:rPr>
-              <w:ins w:id="31" w:author="ANTONIO MARÍN MARTÍNEZ" w:date="2022-11-06T21:11:00Z"/>
+              <w:ins w:id="32" w:author="ANTONIO MARÍN MARTÍNEZ" w:date="2022-11-06T21:11:00Z"/>
               <w:rFonts w:cstheme="minorHAnsi"/>
             </w:rPr>
           </w:rPrChange>
         </w:rPr>
-        <w:pPrChange w:id="32" w:author="ANTONIO MARÍN MARTÍNEZ" w:date="2022-11-06T21:11:00Z">
+        <w:pPrChange w:id="33" w:author="ANTONIO MARÍN MARTÍNEZ" w:date="2022-11-06T21:11:00Z">
           <w:pPr>
             <w:pStyle w:val="Prrafodelista"/>
             <w:numPr>
@@ -2599,11 +2606,11 @@
           </w:pPr>
         </w:pPrChange>
       </w:pPr>
-      <w:ins w:id="33" w:author="ANTONIO MARÍN MARTÍNEZ" w:date="2022-11-06T21:11:00Z">
+      <w:ins w:id="34" w:author="ANTONIO MARÍN MARTÍNEZ" w:date="2022-11-06T21:11:00Z">
         <w:r>
           <w:rPr>
             <w:rFonts w:ascii="Arial" w:hAnsi="Arial" w:cs="Arial"/>
-            <w:rPrChange w:id="34" w:author="ANTONIO MARÍN MARTÍNEZ" w:date="2022-11-06T21:12:00Z">
+            <w:rPrChange w:id="35" w:author="ANTONIO MARÍN MARTÍNEZ" w:date="2022-11-06T21:12:00Z">
               <w:rPr>
                 <w:rFonts w:cstheme="minorHAnsi"/>
               </w:rPr>
@@ -2622,21 +2629,21 @@
         </w:numPr>
         <w:jc w:val="center"/>
         <w:rPr>
-          <w:ins w:id="35" w:author="ANTONIO MARÍN MARTÍNEZ" w:date="2022-11-06T21:11:00Z"/>
+          <w:ins w:id="36" w:author="ANTONIO MARÍN MARTÍNEZ" w:date="2022-11-06T21:11:00Z"/>
           <w:rFonts w:ascii="Arial" w:hAnsi="Arial" w:cs="Arial"/>
-          <w:rPrChange w:id="36" w:author="ANTONIO MARÍN MARTÍNEZ" w:date="2022-11-06T21:12:00Z">
+          <w:rPrChange w:id="37" w:author="ANTONIO MARÍN MARTÍNEZ" w:date="2022-11-06T21:12:00Z">
             <w:rPr>
-              <w:ins w:id="37" w:author="ANTONIO MARÍN MARTÍNEZ" w:date="2022-11-06T21:11:00Z"/>
+              <w:ins w:id="38" w:author="ANTONIO MARÍN MARTÍNEZ" w:date="2022-11-06T21:11:00Z"/>
               <w:rFonts w:cstheme="minorHAnsi"/>
             </w:rPr>
           </w:rPrChange>
         </w:rPr>
       </w:pPr>
-      <w:ins w:id="38" w:author="ANTONIO MARÍN MARTÍNEZ" w:date="2022-11-06T21:11:00Z">
+      <w:ins w:id="39" w:author="ANTONIO MARÍN MARTÍNEZ" w:date="2022-11-06T21:11:00Z">
         <w:r>
           <w:rPr>
             <w:rFonts w:ascii="Arial" w:hAnsi="Arial" w:cs="Arial"/>
-            <w:rPrChange w:id="39" w:author="ANTONIO MARÍN MARTÍNEZ" w:date="2022-11-06T21:12:00Z">
+            <w:rPrChange w:id="40" w:author="ANTONIO MARÍN MARTÍNEZ" w:date="2022-11-06T21:12:00Z">
               <w:rPr>
                 <w:rFonts w:cstheme="minorHAnsi"/>
               </w:rPr>
@@ -2652,13 +2659,13 @@
         <w:rPr>
           <w:rFonts w:cstheme="minorHAnsi"/>
         </w:rPr>
-        <w:pPrChange w:id="40" w:author="ANTONIO MARÍN MARTÍNEZ" w:date="2022-11-06T21:11:00Z">
+        <w:pPrChange w:id="41" w:author="ANTONIO MARÍN MARTÍNEZ" w:date="2022-11-06T21:11:00Z">
           <w:pPr>
             <w:jc w:val="center"/>
           </w:pPr>
         </w:pPrChange>
       </w:pPr>
-      <w:ins w:id="41" w:author="ANTONIO MARÍN MARTÍNEZ" w:date="2022-11-06T21:11:00Z">
+      <w:ins w:id="42" w:author="ANTONIO MARÍN MARTÍNEZ" w:date="2022-11-06T21:11:00Z">
         <w:r>
           <w:rPr>
             <w:rFonts w:cstheme="minorHAnsi"/>
@@ -2729,7 +2736,7 @@
                     <pic:cNvPicPr/>
                   </pic:nvPicPr>
                   <pic:blipFill rotWithShape="1">
-                    <a:blip r:embed="rId12"/>
+                    <a:blip r:embed="rId11"/>
                     <a:srcRect l="3531" t="70006" r="4549" b="16959"/>
                     <a:stretch/>
                   </pic:blipFill>
@@ -2803,7 +2810,7 @@
                     <pic:cNvPicPr/>
                   </pic:nvPicPr>
                   <pic:blipFill rotWithShape="1">
-                    <a:blip r:embed="rId13"/>
+                    <a:blip r:embed="rId12"/>
                     <a:srcRect l="3530" t="65178" r="4412" b="21303"/>
                     <a:stretch/>
                   </pic:blipFill>
@@ -2893,7 +2900,7 @@
           <w:numId w:val="1"/>
         </w:numPr>
       </w:pPr>
-      <w:bookmarkStart w:id="42" w:name="_Toc117079423"/>
+      <w:bookmarkStart w:id="43" w:name="_Toc117079423"/>
       <w:proofErr w:type="spellStart"/>
       <w:r>
         <w:t>Wireframe</w:t>
@@ -2902,7 +2909,7 @@
       <w:r>
         <w:t>.</w:t>
       </w:r>
-      <w:bookmarkEnd w:id="42"/>
+      <w:bookmarkEnd w:id="43"/>
     </w:p>
     <w:p/>
     <w:p>
@@ -2919,10 +2926,27 @@
           <w:b/>
           <w:bCs/>
         </w:rPr>
-        <w:t>Nombre de la página y logo</w:t>
-      </w:r>
-      <w:r>
-        <w:t>: situadas al principio de la página para que vea el usuario en la página que se encuentra.</w:t>
+        <w:t xml:space="preserve">Nombre de la página </w:t>
+      </w:r>
+      <w:del w:id="44" w:author="ANTONIO MARÍN MARTÍNEZ" w:date="2022-11-06T23:17:00Z">
+        <w:r>
+          <w:rPr>
+            <w:b/>
+            <w:bCs/>
+          </w:rPr>
+          <w:delText>y logo</w:delText>
+        </w:r>
+      </w:del>
+      <w:r>
+        <w:t>: situada</w:t>
+      </w:r>
+      <w:del w:id="45" w:author="ANTONIO MARÍN MARTÍNEZ" w:date="2022-11-06T23:17:00Z">
+        <w:r>
+          <w:delText>s</w:delText>
+        </w:r>
+      </w:del>
+      <w:r>
+        <w:t xml:space="preserve"> al principio de la página para que vea el usuario en la página que se encuentra.</w:t>
       </w:r>
     </w:p>
     <w:p>
@@ -2995,10 +3019,10 @@
         </w:numPr>
         <w:spacing w:line="256" w:lineRule="auto"/>
         <w:rPr>
-          <w:del w:id="43" w:author="ANTONIO MARÍN MARTÍNEZ" w:date="2022-11-06T21:34:00Z"/>
+          <w:del w:id="46" w:author="ANTONIO MARÍN MARTÍNEZ" w:date="2022-11-06T21:34:00Z"/>
         </w:rPr>
       </w:pPr>
-      <w:del w:id="44" w:author="ANTONIO MARÍN MARTÍNEZ" w:date="2022-11-06T21:34:00Z">
+      <w:del w:id="47" w:author="ANTONIO MARÍN MARTÍNEZ" w:date="2022-11-06T21:34:00Z">
         <w:r>
           <w:rPr>
             <w:b/>
@@ -3010,7 +3034,7 @@
           <w:delText>: pequeño juego de seleccionar campos sobre la información de los volcanes que hay en la página.</w:delText>
         </w:r>
       </w:del>
-      <w:ins w:id="45" w:author="ANTONIO MARÍN MARTÍNEZ" w:date="2022-11-06T21:35:00Z">
+      <w:ins w:id="48" w:author="ANTONIO MARÍN MARTÍNEZ" w:date="2022-11-06T21:35:00Z">
         <w:r>
           <w:t xml:space="preserve"> Al final el juego no lo implementaré, pero intentaré mejorar más la sección de comentarios/</w:t>
         </w:r>
@@ -3029,7 +3053,7 @@
         </w:numPr>
         <w:spacing w:line="256" w:lineRule="auto"/>
       </w:pPr>
-      <w:ins w:id="46" w:author="ANTONIO MARÍN MARTÍNEZ" w:date="2022-11-06T21:25:00Z">
+      <w:ins w:id="49" w:author="ANTONIO MARÍN MARTÍNEZ" w:date="2022-11-06T21:25:00Z">
         <w:r>
           <w:rPr>
             <w:b/>
@@ -3094,7 +3118,7 @@
                             <w:p>
                               <w:pPr>
                                 <w:rPr>
-                                  <w:ins w:id="47" w:author="ANTONIO MARÍN MARTÍNEZ" w:date="2022-11-06T21:26:00Z"/>
+                                  <w:ins w:id="50" w:author="ANTONIO MARÍN MARTÍNEZ" w:date="2022-11-06T21:26:00Z"/>
                                   <w:color w:val="000000" w:themeColor="text1"/>
                                   <w14:shadow w14:blurRad="38100" w14:dist="19050" w14:dir="2700000" w14:sx="100000" w14:sy="100000" w14:kx="0" w14:ky="0" w14:algn="tl">
                                     <w14:schemeClr w14:val="dk1">
@@ -3108,7 +3132,7 @@
                                   </w14:textOutline>
                                 </w:rPr>
                               </w:pPr>
-                              <w:ins w:id="48" w:author="ANTONIO MARÍN MARTÍNEZ" w:date="2022-11-06T21:25:00Z">
+                              <w:ins w:id="51" w:author="ANTONIO MARÍN MARTÍNEZ" w:date="2022-11-06T21:25:00Z">
                                 <w:r>
                                   <w:rPr>
                                     <w:color w:val="000000" w:themeColor="text1"/>
@@ -3130,7 +3154,7 @@
                             <w:p>
                               <w:pPr>
                                 <w:rPr>
-                                  <w:ins w:id="49" w:author="ANTONIO MARÍN MARTÍNEZ" w:date="2022-11-06T21:26:00Z"/>
+                                  <w:ins w:id="52" w:author="ANTONIO MARÍN MARTÍNEZ" w:date="2022-11-06T21:26:00Z"/>
                                   <w:color w:val="000000" w:themeColor="text1"/>
                                   <w14:shadow w14:blurRad="38100" w14:dist="19050" w14:dir="2700000" w14:sx="100000" w14:sy="100000" w14:kx="0" w14:ky="0" w14:algn="tl">
                                     <w14:schemeClr w14:val="dk1">
@@ -3144,7 +3168,7 @@
                                   </w14:textOutline>
                                 </w:rPr>
                               </w:pPr>
-                              <w:ins w:id="50" w:author="ANTONIO MARÍN MARTÍNEZ" w:date="2022-11-06T21:26:00Z">
+                              <w:ins w:id="53" w:author="ANTONIO MARÍN MARTÍNEZ" w:date="2022-11-06T21:26:00Z">
                                 <w:r>
                                   <w:rPr>
                                     <w:color w:val="000000" w:themeColor="text1"/>
@@ -3171,7 +3195,7 @@
                                   <w:numId w:val="9"/>
                                 </w:numPr>
                                 <w:rPr>
-                                  <w:ins w:id="51" w:author="ANTONIO MARÍN MARTÍNEZ" w:date="2022-11-06T21:26:00Z"/>
+                                  <w:ins w:id="54" w:author="ANTONIO MARÍN MARTÍNEZ" w:date="2022-11-06T21:26:00Z"/>
                                   <w:color w:val="000000" w:themeColor="text1"/>
                                   <w14:shadow w14:blurRad="38100" w14:dist="19050" w14:dir="2700000" w14:sx="100000" w14:sy="100000" w14:kx="0" w14:ky="0" w14:algn="tl">
                                     <w14:schemeClr w14:val="dk1">
@@ -3185,7 +3209,7 @@
                                   </w14:textOutline>
                                 </w:rPr>
                               </w:pPr>
-                              <w:ins w:id="52" w:author="ANTONIO MARÍN MARTÍNEZ" w:date="2022-11-06T21:26:00Z">
+                              <w:ins w:id="55" w:author="ANTONIO MARÍN MARTÍNEZ" w:date="2022-11-06T21:26:00Z">
                                 <w:r>
                                   <w:rPr>
                                     <w:color w:val="000000" w:themeColor="text1"/>
@@ -3212,7 +3236,7 @@
                                   <w:numId w:val="9"/>
                                 </w:numPr>
                                 <w:rPr>
-                                  <w:ins w:id="53" w:author="ANTONIO MARÍN MARTÍNEZ" w:date="2022-11-06T21:26:00Z"/>
+                                  <w:ins w:id="56" w:author="ANTONIO MARÍN MARTÍNEZ" w:date="2022-11-06T21:26:00Z"/>
                                   <w:color w:val="000000" w:themeColor="text1"/>
                                   <w14:shadow w14:blurRad="38100" w14:dist="19050" w14:dir="2700000" w14:sx="100000" w14:sy="100000" w14:kx="0" w14:ky="0" w14:algn="tl">
                                     <w14:schemeClr w14:val="dk1">
@@ -3226,7 +3250,7 @@
                                   </w14:textOutline>
                                 </w:rPr>
                               </w:pPr>
-                              <w:ins w:id="54" w:author="ANTONIO MARÍN MARTÍNEZ" w:date="2022-11-06T21:26:00Z">
+                              <w:ins w:id="57" w:author="ANTONIO MARÍN MARTÍNEZ" w:date="2022-11-06T21:26:00Z">
                                 <w:r>
                                   <w:rPr>
                                     <w:color w:val="000000" w:themeColor="text1"/>
@@ -3253,7 +3277,7 @@
                                   <w:numId w:val="9"/>
                                 </w:numPr>
                                 <w:rPr>
-                                  <w:ins w:id="55" w:author="ANTONIO MARÍN MARTÍNEZ" w:date="2022-11-06T21:26:00Z"/>
+                                  <w:ins w:id="58" w:author="ANTONIO MARÍN MARTÍNEZ" w:date="2022-11-06T21:26:00Z"/>
                                   <w:color w:val="000000" w:themeColor="text1"/>
                                   <w14:shadow w14:blurRad="38100" w14:dist="19050" w14:dir="2700000" w14:sx="100000" w14:sy="100000" w14:kx="0" w14:ky="0" w14:algn="tl">
                                     <w14:schemeClr w14:val="dk1">
@@ -3267,7 +3291,7 @@
                                   </w14:textOutline>
                                 </w:rPr>
                               </w:pPr>
-                              <w:ins w:id="56" w:author="ANTONIO MARÍN MARTÍNEZ" w:date="2022-11-06T21:26:00Z">
+                              <w:ins w:id="59" w:author="ANTONIO MARÍN MARTÍNEZ" w:date="2022-11-06T21:26:00Z">
                                 <w:r>
                                   <w:rPr>
                                     <w:color w:val="000000" w:themeColor="text1"/>
@@ -3289,7 +3313,7 @@
                             <w:p>
                               <w:pPr>
                                 <w:rPr>
-                                  <w:ins w:id="57" w:author="ANTONIO MARÍN MARTÍNEZ" w:date="2022-11-06T21:25:00Z"/>
+                                  <w:ins w:id="60" w:author="ANTONIO MARÍN MARTÍNEZ" w:date="2022-11-06T21:25:00Z"/>
                                   <w:color w:val="000000" w:themeColor="text1"/>
                                   <w14:shadow w14:blurRad="38100" w14:dist="19050" w14:dir="2700000" w14:sx="100000" w14:sy="100000" w14:kx="0" w14:ky="0" w14:algn="tl">
                                     <w14:schemeClr w14:val="dk1">
@@ -3301,74 +3325,17 @@
                                     <w14:prstDash w14:val="solid"/>
                                     <w14:round/>
                                   </w14:textOutline>
-                                  <w:rPrChange w:id="58" w:author="ANTONIO MARÍN MARTÍNEZ" w:date="2022-11-06T21:26:00Z">
+                                  <w:rPrChange w:id="61" w:author="ANTONIO MARÍN MARTÍNEZ" w:date="2022-11-06T21:26:00Z">
                                     <w:rPr>
-                                      <w:ins w:id="59" w:author="ANTONIO MARÍN MARTÍNEZ" w:date="2022-11-06T21:25:00Z"/>
+                                      <w:ins w:id="62" w:author="ANTONIO MARÍN MARTÍNEZ" w:date="2022-11-06T21:25:00Z"/>
                                     </w:rPr>
                                   </w:rPrChange>
                                 </w:rPr>
-                                <w:pPrChange w:id="60" w:author="ANTONIO MARÍN MARTÍNEZ" w:date="2022-11-06T21:26:00Z">
+                                <w:pPrChange w:id="63" w:author="ANTONIO MARÍN MARTÍNEZ" w:date="2022-11-06T21:26:00Z">
                                   <w:pPr>
                                     <w:jc w:val="center"/>
                                   </w:pPr>
                                 </w:pPrChange>
-                              </w:pPr>
-                            </w:p>
-                            <w:p>
-                              <w:pPr>
-                                <w:jc w:val="center"/>
-                                <w:rPr>
-                                  <w:ins w:id="61" w:author="ANTONIO MARÍN MARTÍNEZ" w:date="2022-11-06T21:25:00Z"/>
-                                  <w:color w:val="000000" w:themeColor="text1"/>
-                                  <w14:shadow w14:blurRad="38100" w14:dist="19050" w14:dir="2700000" w14:sx="100000" w14:sy="100000" w14:kx="0" w14:ky="0" w14:algn="tl">
-                                    <w14:schemeClr w14:val="dk1">
-                                      <w14:alpha w14:val="60000"/>
-                                    </w14:schemeClr>
-                                  </w14:shadow>
-                                  <w14:textOutline w14:w="0" w14:cap="flat" w14:cmpd="sng" w14:algn="ctr">
-                                    <w14:noFill/>
-                                    <w14:prstDash w14:val="solid"/>
-                                    <w14:round/>
-                                  </w14:textOutline>
-                                </w:rPr>
-                              </w:pPr>
-                            </w:p>
-                            <w:p>
-                              <w:pPr>
-                                <w:jc w:val="center"/>
-                                <w:rPr>
-                                  <w:ins w:id="62" w:author="ANTONIO MARÍN MARTÍNEZ" w:date="2022-11-06T21:25:00Z"/>
-                                  <w:color w:val="000000" w:themeColor="text1"/>
-                                  <w14:shadow w14:blurRad="38100" w14:dist="19050" w14:dir="2700000" w14:sx="100000" w14:sy="100000" w14:kx="0" w14:ky="0" w14:algn="tl">
-                                    <w14:schemeClr w14:val="dk1">
-                                      <w14:alpha w14:val="60000"/>
-                                    </w14:schemeClr>
-                                  </w14:shadow>
-                                  <w14:textOutline w14:w="0" w14:cap="flat" w14:cmpd="sng" w14:algn="ctr">
-                                    <w14:noFill/>
-                                    <w14:prstDash w14:val="solid"/>
-                                    <w14:round/>
-                                  </w14:textOutline>
-                                </w:rPr>
-                              </w:pPr>
-                            </w:p>
-                            <w:p>
-                              <w:pPr>
-                                <w:jc w:val="center"/>
-                                <w:rPr>
-                                  <w:ins w:id="63" w:author="ANTONIO MARÍN MARTÍNEZ" w:date="2022-11-06T21:25:00Z"/>
-                                  <w:color w:val="000000" w:themeColor="text1"/>
-                                  <w14:shadow w14:blurRad="38100" w14:dist="19050" w14:dir="2700000" w14:sx="100000" w14:sy="100000" w14:kx="0" w14:ky="0" w14:algn="tl">
-                                    <w14:schemeClr w14:val="dk1">
-                                      <w14:alpha w14:val="60000"/>
-                                    </w14:schemeClr>
-                                  </w14:shadow>
-                                  <w14:textOutline w14:w="0" w14:cap="flat" w14:cmpd="sng" w14:algn="ctr">
-                                    <w14:noFill/>
-                                    <w14:prstDash w14:val="solid"/>
-                                    <w14:round/>
-                                  </w14:textOutline>
-                                </w:rPr>
                               </w:pPr>
                             </w:p>
                             <w:p>
@@ -3413,6 +3380,7 @@
                               <w:pPr>
                                 <w:jc w:val="center"/>
                                 <w:rPr>
+                                  <w:ins w:id="66" w:author="ANTONIO MARÍN MARTÍNEZ" w:date="2022-11-06T21:25:00Z"/>
                                   <w:color w:val="000000" w:themeColor="text1"/>
                                   <w14:shadow w14:blurRad="38100" w14:dist="19050" w14:dir="2700000" w14:sx="100000" w14:sy="100000" w14:kx="0" w14:ky="0" w14:algn="tl">
                                     <w14:schemeClr w14:val="dk1">
@@ -3424,11 +3392,67 @@
                                     <w14:prstDash w14:val="solid"/>
                                     <w14:round/>
                                   </w14:textOutline>
-                                  <w:rPrChange w:id="66" w:author="ANTONIO MARÍN MARTÍNEZ" w:date="2022-11-06T21:25:00Z">
+                                </w:rPr>
+                              </w:pPr>
+                            </w:p>
+                            <w:p>
+                              <w:pPr>
+                                <w:jc w:val="center"/>
+                                <w:rPr>
+                                  <w:ins w:id="67" w:author="ANTONIO MARÍN MARTÍNEZ" w:date="2022-11-06T21:25:00Z"/>
+                                  <w:color w:val="000000" w:themeColor="text1"/>
+                                  <w14:shadow w14:blurRad="38100" w14:dist="19050" w14:dir="2700000" w14:sx="100000" w14:sy="100000" w14:kx="0" w14:ky="0" w14:algn="tl">
+                                    <w14:schemeClr w14:val="dk1">
+                                      <w14:alpha w14:val="60000"/>
+                                    </w14:schemeClr>
+                                  </w14:shadow>
+                                  <w14:textOutline w14:w="0" w14:cap="flat" w14:cmpd="sng" w14:algn="ctr">
+                                    <w14:noFill/>
+                                    <w14:prstDash w14:val="solid"/>
+                                    <w14:round/>
+                                  </w14:textOutline>
+                                </w:rPr>
+                              </w:pPr>
+                            </w:p>
+                            <w:p>
+                              <w:pPr>
+                                <w:jc w:val="center"/>
+                                <w:rPr>
+                                  <w:ins w:id="68" w:author="ANTONIO MARÍN MARTÍNEZ" w:date="2022-11-06T21:25:00Z"/>
+                                  <w:color w:val="000000" w:themeColor="text1"/>
+                                  <w14:shadow w14:blurRad="38100" w14:dist="19050" w14:dir="2700000" w14:sx="100000" w14:sy="100000" w14:kx="0" w14:ky="0" w14:algn="tl">
+                                    <w14:schemeClr w14:val="dk1">
+                                      <w14:alpha w14:val="60000"/>
+                                    </w14:schemeClr>
+                                  </w14:shadow>
+                                  <w14:textOutline w14:w="0" w14:cap="flat" w14:cmpd="sng" w14:algn="ctr">
+                                    <w14:noFill/>
+                                    <w14:prstDash w14:val="solid"/>
+                                    <w14:round/>
+                                  </w14:textOutline>
+                                </w:rPr>
+                              </w:pPr>
+                            </w:p>
+                            <w:p>
+                              <w:pPr>
+                                <w:jc w:val="center"/>
+                                <w:rPr>
+                                  <w:color w:val="000000" w:themeColor="text1"/>
+                                  <w14:shadow w14:blurRad="38100" w14:dist="19050" w14:dir="2700000" w14:sx="100000" w14:sy="100000" w14:kx="0" w14:ky="0" w14:algn="tl">
+                                    <w14:schemeClr w14:val="dk1">
+                                      <w14:alpha w14:val="60000"/>
+                                    </w14:schemeClr>
+                                  </w14:shadow>
+                                  <w14:textOutline w14:w="0" w14:cap="flat" w14:cmpd="sng" w14:algn="ctr">
+                                    <w14:noFill/>
+                                    <w14:prstDash w14:val="solid"/>
+                                    <w14:round/>
+                                  </w14:textOutline>
+                                  <w:rPrChange w:id="69" w:author="ANTONIO MARÍN MARTÍNEZ" w:date="2022-11-06T21:25:00Z">
                                     <w:rPr/>
                                   </w:rPrChange>
                                 </w:rPr>
-                                <w:pPrChange w:id="67" w:author="ANTONIO MARÍN MARTÍNEZ" w:date="2022-11-06T21:25:00Z">
+                                <w:pPrChange w:id="70" w:author="ANTONIO MARÍN MARTÍNEZ" w:date="2022-11-06T21:25:00Z">
                                   <w:pPr/>
                                 </w:pPrChange>
                               </w:pPr>
@@ -3455,7 +3479,7 @@
                       <w:p>
                         <w:pPr>
                           <w:rPr>
-                            <w:ins w:id="68" w:author="ANTONIO MARÍN MARTÍNEZ" w:date="2022-11-06T21:26:00Z"/>
+                            <w:ins w:id="71" w:author="ANTONIO MARÍN MARTÍNEZ" w:date="2022-11-06T21:26:00Z"/>
                             <w:color w:val="000000" w:themeColor="text1"/>
                             <w14:shadow w14:blurRad="38100" w14:dist="19050" w14:dir="2700000" w14:sx="100000" w14:sy="100000" w14:kx="0" w14:ky="0" w14:algn="tl">
                               <w14:schemeClr w14:val="dk1">
@@ -3469,7 +3493,7 @@
                             </w14:textOutline>
                           </w:rPr>
                         </w:pPr>
-                        <w:ins w:id="69" w:author="ANTONIO MARÍN MARTÍNEZ" w:date="2022-11-06T21:25:00Z">
+                        <w:ins w:id="72" w:author="ANTONIO MARÍN MARTÍNEZ" w:date="2022-11-06T21:25:00Z">
                           <w:r>
                             <w:rPr>
                               <w:color w:val="000000" w:themeColor="text1"/>
@@ -3491,7 +3515,7 @@
                       <w:p>
                         <w:pPr>
                           <w:rPr>
-                            <w:ins w:id="70" w:author="ANTONIO MARÍN MARTÍNEZ" w:date="2022-11-06T21:26:00Z"/>
+                            <w:ins w:id="73" w:author="ANTONIO MARÍN MARTÍNEZ" w:date="2022-11-06T21:26:00Z"/>
                             <w:color w:val="000000" w:themeColor="text1"/>
                             <w14:shadow w14:blurRad="38100" w14:dist="19050" w14:dir="2700000" w14:sx="100000" w14:sy="100000" w14:kx="0" w14:ky="0" w14:algn="tl">
                               <w14:schemeClr w14:val="dk1">
@@ -3505,7 +3529,7 @@
                             </w14:textOutline>
                           </w:rPr>
                         </w:pPr>
-                        <w:ins w:id="71" w:author="ANTONIO MARÍN MARTÍNEZ" w:date="2022-11-06T21:26:00Z">
+                        <w:ins w:id="74" w:author="ANTONIO MARÍN MARTÍNEZ" w:date="2022-11-06T21:26:00Z">
                           <w:r>
                             <w:rPr>
                               <w:color w:val="000000" w:themeColor="text1"/>
@@ -3532,7 +3556,7 @@
                             <w:numId w:val="9"/>
                           </w:numPr>
                           <w:rPr>
-                            <w:ins w:id="72" w:author="ANTONIO MARÍN MARTÍNEZ" w:date="2022-11-06T21:26:00Z"/>
+                            <w:ins w:id="75" w:author="ANTONIO MARÍN MARTÍNEZ" w:date="2022-11-06T21:26:00Z"/>
                             <w:color w:val="000000" w:themeColor="text1"/>
                             <w14:shadow w14:blurRad="38100" w14:dist="19050" w14:dir="2700000" w14:sx="100000" w14:sy="100000" w14:kx="0" w14:ky="0" w14:algn="tl">
                               <w14:schemeClr w14:val="dk1">
@@ -3546,7 +3570,7 @@
                             </w14:textOutline>
                           </w:rPr>
                         </w:pPr>
-                        <w:ins w:id="73" w:author="ANTONIO MARÍN MARTÍNEZ" w:date="2022-11-06T21:26:00Z">
+                        <w:ins w:id="76" w:author="ANTONIO MARÍN MARTÍNEZ" w:date="2022-11-06T21:26:00Z">
                           <w:r>
                             <w:rPr>
                               <w:color w:val="000000" w:themeColor="text1"/>
@@ -3573,7 +3597,7 @@
                             <w:numId w:val="9"/>
                           </w:numPr>
                           <w:rPr>
-                            <w:ins w:id="74" w:author="ANTONIO MARÍN MARTÍNEZ" w:date="2022-11-06T21:26:00Z"/>
+                            <w:ins w:id="77" w:author="ANTONIO MARÍN MARTÍNEZ" w:date="2022-11-06T21:26:00Z"/>
                             <w:color w:val="000000" w:themeColor="text1"/>
                             <w14:shadow w14:blurRad="38100" w14:dist="19050" w14:dir="2700000" w14:sx="100000" w14:sy="100000" w14:kx="0" w14:ky="0" w14:algn="tl">
                               <w14:schemeClr w14:val="dk1">
@@ -3587,7 +3611,7 @@
                             </w14:textOutline>
                           </w:rPr>
                         </w:pPr>
-                        <w:ins w:id="75" w:author="ANTONIO MARÍN MARTÍNEZ" w:date="2022-11-06T21:26:00Z">
+                        <w:ins w:id="78" w:author="ANTONIO MARÍN MARTÍNEZ" w:date="2022-11-06T21:26:00Z">
                           <w:r>
                             <w:rPr>
                               <w:color w:val="000000" w:themeColor="text1"/>
@@ -3614,7 +3638,7 @@
                             <w:numId w:val="9"/>
                           </w:numPr>
                           <w:rPr>
-                            <w:ins w:id="76" w:author="ANTONIO MARÍN MARTÍNEZ" w:date="2022-11-06T21:26:00Z"/>
+                            <w:ins w:id="79" w:author="ANTONIO MARÍN MARTÍNEZ" w:date="2022-11-06T21:26:00Z"/>
                             <w:color w:val="000000" w:themeColor="text1"/>
                             <w14:shadow w14:blurRad="38100" w14:dist="19050" w14:dir="2700000" w14:sx="100000" w14:sy="100000" w14:kx="0" w14:ky="0" w14:algn="tl">
                               <w14:schemeClr w14:val="dk1">
@@ -3628,7 +3652,7 @@
                             </w14:textOutline>
                           </w:rPr>
                         </w:pPr>
-                        <w:ins w:id="77" w:author="ANTONIO MARÍN MARTÍNEZ" w:date="2022-11-06T21:26:00Z">
+                        <w:ins w:id="80" w:author="ANTONIO MARÍN MARTÍNEZ" w:date="2022-11-06T21:26:00Z">
                           <w:r>
                             <w:rPr>
                               <w:color w:val="000000" w:themeColor="text1"/>
@@ -3650,7 +3674,7 @@
                       <w:p>
                         <w:pPr>
                           <w:rPr>
-                            <w:ins w:id="78" w:author="ANTONIO MARÍN MARTÍNEZ" w:date="2022-11-06T21:25:00Z"/>
+                            <w:ins w:id="81" w:author="ANTONIO MARÍN MARTÍNEZ" w:date="2022-11-06T21:25:00Z"/>
                             <w:color w:val="000000" w:themeColor="text1"/>
                             <w14:shadow w14:blurRad="38100" w14:dist="19050" w14:dir="2700000" w14:sx="100000" w14:sy="100000" w14:kx="0" w14:ky="0" w14:algn="tl">
                               <w14:schemeClr w14:val="dk1">
@@ -3662,74 +3686,17 @@
                               <w14:prstDash w14:val="solid"/>
                               <w14:round/>
                             </w14:textOutline>
-                            <w:rPrChange w:id="79" w:author="ANTONIO MARÍN MARTÍNEZ" w:date="2022-11-06T21:26:00Z">
+                            <w:rPrChange w:id="82" w:author="ANTONIO MARÍN MARTÍNEZ" w:date="2022-11-06T21:26:00Z">
                               <w:rPr>
-                                <w:ins w:id="80" w:author="ANTONIO MARÍN MARTÍNEZ" w:date="2022-11-06T21:25:00Z"/>
+                                <w:ins w:id="83" w:author="ANTONIO MARÍN MARTÍNEZ" w:date="2022-11-06T21:25:00Z"/>
                               </w:rPr>
                             </w:rPrChange>
                           </w:rPr>
-                          <w:pPrChange w:id="81" w:author="ANTONIO MARÍN MARTÍNEZ" w:date="2022-11-06T21:26:00Z">
+                          <w:pPrChange w:id="84" w:author="ANTONIO MARÍN MARTÍNEZ" w:date="2022-11-06T21:26:00Z">
                             <w:pPr>
                               <w:jc w:val="center"/>
                             </w:pPr>
                           </w:pPrChange>
-                        </w:pPr>
-                      </w:p>
-                      <w:p>
-                        <w:pPr>
-                          <w:jc w:val="center"/>
-                          <w:rPr>
-                            <w:ins w:id="82" w:author="ANTONIO MARÍN MARTÍNEZ" w:date="2022-11-06T21:25:00Z"/>
-                            <w:color w:val="000000" w:themeColor="text1"/>
-                            <w14:shadow w14:blurRad="38100" w14:dist="19050" w14:dir="2700000" w14:sx="100000" w14:sy="100000" w14:kx="0" w14:ky="0" w14:algn="tl">
-                              <w14:schemeClr w14:val="dk1">
-                                <w14:alpha w14:val="60000"/>
-                              </w14:schemeClr>
-                            </w14:shadow>
-                            <w14:textOutline w14:w="0" w14:cap="flat" w14:cmpd="sng" w14:algn="ctr">
-                              <w14:noFill/>
-                              <w14:prstDash w14:val="solid"/>
-                              <w14:round/>
-                            </w14:textOutline>
-                          </w:rPr>
-                        </w:pPr>
-                      </w:p>
-                      <w:p>
-                        <w:pPr>
-                          <w:jc w:val="center"/>
-                          <w:rPr>
-                            <w:ins w:id="83" w:author="ANTONIO MARÍN MARTÍNEZ" w:date="2022-11-06T21:25:00Z"/>
-                            <w:color w:val="000000" w:themeColor="text1"/>
-                            <w14:shadow w14:blurRad="38100" w14:dist="19050" w14:dir="2700000" w14:sx="100000" w14:sy="100000" w14:kx="0" w14:ky="0" w14:algn="tl">
-                              <w14:schemeClr w14:val="dk1">
-                                <w14:alpha w14:val="60000"/>
-                              </w14:schemeClr>
-                            </w14:shadow>
-                            <w14:textOutline w14:w="0" w14:cap="flat" w14:cmpd="sng" w14:algn="ctr">
-                              <w14:noFill/>
-                              <w14:prstDash w14:val="solid"/>
-                              <w14:round/>
-                            </w14:textOutline>
-                          </w:rPr>
-                        </w:pPr>
-                      </w:p>
-                      <w:p>
-                        <w:pPr>
-                          <w:jc w:val="center"/>
-                          <w:rPr>
-                            <w:ins w:id="84" w:author="ANTONIO MARÍN MARTÍNEZ" w:date="2022-11-06T21:25:00Z"/>
-                            <w:color w:val="000000" w:themeColor="text1"/>
-                            <w14:shadow w14:blurRad="38100" w14:dist="19050" w14:dir="2700000" w14:sx="100000" w14:sy="100000" w14:kx="0" w14:ky="0" w14:algn="tl">
-                              <w14:schemeClr w14:val="dk1">
-                                <w14:alpha w14:val="60000"/>
-                              </w14:schemeClr>
-                            </w14:shadow>
-                            <w14:textOutline w14:w="0" w14:cap="flat" w14:cmpd="sng" w14:algn="ctr">
-                              <w14:noFill/>
-                              <w14:prstDash w14:val="solid"/>
-                              <w14:round/>
-                            </w14:textOutline>
-                          </w:rPr>
                         </w:pPr>
                       </w:p>
                       <w:p>
@@ -3774,6 +3741,7 @@
                         <w:pPr>
                           <w:jc w:val="center"/>
                           <w:rPr>
+                            <w:ins w:id="87" w:author="ANTONIO MARÍN MARTÍNEZ" w:date="2022-11-06T21:25:00Z"/>
                             <w:color w:val="000000" w:themeColor="text1"/>
                             <w14:shadow w14:blurRad="38100" w14:dist="19050" w14:dir="2700000" w14:sx="100000" w14:sy="100000" w14:kx="0" w14:ky="0" w14:algn="tl">
                               <w14:schemeClr w14:val="dk1">
@@ -3785,11 +3753,67 @@
                               <w14:prstDash w14:val="solid"/>
                               <w14:round/>
                             </w14:textOutline>
-                            <w:rPrChange w:id="87" w:author="ANTONIO MARÍN MARTÍNEZ" w:date="2022-11-06T21:25:00Z">
+                          </w:rPr>
+                        </w:pPr>
+                      </w:p>
+                      <w:p>
+                        <w:pPr>
+                          <w:jc w:val="center"/>
+                          <w:rPr>
+                            <w:ins w:id="88" w:author="ANTONIO MARÍN MARTÍNEZ" w:date="2022-11-06T21:25:00Z"/>
+                            <w:color w:val="000000" w:themeColor="text1"/>
+                            <w14:shadow w14:blurRad="38100" w14:dist="19050" w14:dir="2700000" w14:sx="100000" w14:sy="100000" w14:kx="0" w14:ky="0" w14:algn="tl">
+                              <w14:schemeClr w14:val="dk1">
+                                <w14:alpha w14:val="60000"/>
+                              </w14:schemeClr>
+                            </w14:shadow>
+                            <w14:textOutline w14:w="0" w14:cap="flat" w14:cmpd="sng" w14:algn="ctr">
+                              <w14:noFill/>
+                              <w14:prstDash w14:val="solid"/>
+                              <w14:round/>
+                            </w14:textOutline>
+                          </w:rPr>
+                        </w:pPr>
+                      </w:p>
+                      <w:p>
+                        <w:pPr>
+                          <w:jc w:val="center"/>
+                          <w:rPr>
+                            <w:ins w:id="89" w:author="ANTONIO MARÍN MARTÍNEZ" w:date="2022-11-06T21:25:00Z"/>
+                            <w:color w:val="000000" w:themeColor="text1"/>
+                            <w14:shadow w14:blurRad="38100" w14:dist="19050" w14:dir="2700000" w14:sx="100000" w14:sy="100000" w14:kx="0" w14:ky="0" w14:algn="tl">
+                              <w14:schemeClr w14:val="dk1">
+                                <w14:alpha w14:val="60000"/>
+                              </w14:schemeClr>
+                            </w14:shadow>
+                            <w14:textOutline w14:w="0" w14:cap="flat" w14:cmpd="sng" w14:algn="ctr">
+                              <w14:noFill/>
+                              <w14:prstDash w14:val="solid"/>
+                              <w14:round/>
+                            </w14:textOutline>
+                          </w:rPr>
+                        </w:pPr>
+                      </w:p>
+                      <w:p>
+                        <w:pPr>
+                          <w:jc w:val="center"/>
+                          <w:rPr>
+                            <w:color w:val="000000" w:themeColor="text1"/>
+                            <w14:shadow w14:blurRad="38100" w14:dist="19050" w14:dir="2700000" w14:sx="100000" w14:sy="100000" w14:kx="0" w14:ky="0" w14:algn="tl">
+                              <w14:schemeClr w14:val="dk1">
+                                <w14:alpha w14:val="60000"/>
+                              </w14:schemeClr>
+                            </w14:shadow>
+                            <w14:textOutline w14:w="0" w14:cap="flat" w14:cmpd="sng" w14:algn="ctr">
+                              <w14:noFill/>
+                              <w14:prstDash w14:val="solid"/>
+                              <w14:round/>
+                            </w14:textOutline>
+                            <w:rPrChange w:id="90" w:author="ANTONIO MARÍN MARTÍNEZ" w:date="2022-11-06T21:25:00Z">
                               <w:rPr/>
                             </w:rPrChange>
                           </w:rPr>
-                          <w:pPrChange w:id="88" w:author="ANTONIO MARÍN MARTÍNEZ" w:date="2022-11-06T21:25:00Z">
+                          <w:pPrChange w:id="91" w:author="ANTONIO MARÍN MARTÍNEZ" w:date="2022-11-06T21:25:00Z">
                             <w:pPr/>
                           </w:pPrChange>
                         </w:pPr>
@@ -3835,7 +3859,7 @@
           <w:noProof/>
         </w:rPr>
       </w:pPr>
-      <w:ins w:id="89" w:author="ANTONIO MARÍN MARTÍNEZ" w:date="2022-11-06T21:36:00Z">
+      <w:ins w:id="92" w:author="ANTONIO MARÍN MARTÍNEZ" w:date="2022-11-06T21:36:00Z">
         <w:r>
           <w:rPr>
             <w:noProof/>
@@ -3906,15 +3930,15 @@
                                     <w14:prstDash w14:val="solid"/>
                                     <w14:round/>
                                   </w14:textOutline>
-                                  <w:rPrChange w:id="90" w:author="ANTONIO MARÍN MARTÍNEZ" w:date="2022-11-06T21:36:00Z">
+                                  <w:rPrChange w:id="93" w:author="ANTONIO MARÍN MARTÍNEZ" w:date="2022-11-06T21:36:00Z">
                                     <w:rPr/>
                                   </w:rPrChange>
                                 </w:rPr>
-                                <w:pPrChange w:id="91" w:author="ANTONIO MARÍN MARTÍNEZ" w:date="2022-11-06T21:36:00Z">
+                                <w:pPrChange w:id="94" w:author="ANTONIO MARÍN MARTÍNEZ" w:date="2022-11-06T21:36:00Z">
                                   <w:pPr/>
                                 </w:pPrChange>
                               </w:pPr>
-                              <w:ins w:id="92" w:author="ANTONIO MARÍN MARTÍNEZ" w:date="2022-11-06T21:36:00Z">
+                              <w:ins w:id="95" w:author="ANTONIO MARÍN MARTÍNEZ" w:date="2022-11-06T21:36:00Z">
                                 <w:r>
                                   <w:rPr>
                                     <w:color w:val="000000" w:themeColor="text1"/>
@@ -3932,7 +3956,7 @@
                                   <w:t>Al clicar un hiperenlace te mostrará el titulo y el contenido, l</w:t>
                                 </w:r>
                               </w:ins>
-                              <w:ins w:id="93" w:author="ANTONIO MARÍN MARTÍNEZ" w:date="2022-11-06T21:37:00Z">
+                              <w:ins w:id="96" w:author="ANTONIO MARÍN MARTÍNEZ" w:date="2022-11-06T21:37:00Z">
                                 <w:r>
                                   <w:rPr>
                                     <w:color w:val="000000" w:themeColor="text1"/>
@@ -4022,15 +4046,15 @@
                               <w14:prstDash w14:val="solid"/>
                               <w14:round/>
                             </w14:textOutline>
-                            <w:rPrChange w:id="94" w:author="ANTONIO MARÍN MARTÍNEZ" w:date="2022-11-06T21:36:00Z">
+                            <w:rPrChange w:id="97" w:author="ANTONIO MARÍN MARTÍNEZ" w:date="2022-11-06T21:36:00Z">
                               <w:rPr/>
                             </w:rPrChange>
                           </w:rPr>
-                          <w:pPrChange w:id="95" w:author="ANTONIO MARÍN MARTÍNEZ" w:date="2022-11-06T21:36:00Z">
+                          <w:pPrChange w:id="98" w:author="ANTONIO MARÍN MARTÍNEZ" w:date="2022-11-06T21:36:00Z">
                             <w:pPr/>
                           </w:pPrChange>
                         </w:pPr>
-                        <w:ins w:id="96" w:author="ANTONIO MARÍN MARTÍNEZ" w:date="2022-11-06T21:36:00Z">
+                        <w:ins w:id="99" w:author="ANTONIO MARÍN MARTÍNEZ" w:date="2022-11-06T21:36:00Z">
                           <w:r>
                             <w:rPr>
                               <w:color w:val="000000" w:themeColor="text1"/>
@@ -4048,7 +4072,7 @@
                             <w:t>Al clicar un hiperenlace te mostrará el titulo y el contenido, l</w:t>
                           </w:r>
                         </w:ins>
-                        <w:ins w:id="97" w:author="ANTONIO MARÍN MARTÍNEZ" w:date="2022-11-06T21:37:00Z">
+                        <w:ins w:id="100" w:author="ANTONIO MARÍN MARTÍNEZ" w:date="2022-11-06T21:37:00Z">
                           <w:r>
                             <w:rPr>
                               <w:color w:val="000000" w:themeColor="text1"/>
@@ -4116,7 +4140,7 @@
           <w:noProof/>
         </w:rPr>
       </w:pPr>
-      <w:ins w:id="98" w:author="ANTONIO MARÍN MARTÍNEZ" w:date="2022-11-06T21:34:00Z">
+      <w:ins w:id="101" w:author="ANTONIO MARÍN MARTÍNEZ" w:date="2022-11-06T21:34:00Z">
         <w:r>
           <w:rPr>
             <w:noProof/>
@@ -4208,7 +4232,7 @@
     </w:p>
     <w:p/>
     <w:p>
-      <w:ins w:id="99" w:author="ANTONIO MARÍN MARTÍNEZ" w:date="2022-11-06T21:27:00Z">
+      <w:ins w:id="102" w:author="ANTONIO MARÍN MARTÍNEZ" w:date="2022-11-06T21:27:00Z">
         <w:r>
           <w:rPr>
             <w:noProof/>
@@ -4271,7 +4295,7 @@
                             <w:p>
                               <w:pPr>
                                 <w:rPr>
-                                  <w:ins w:id="100" w:author="ANTONIO MARÍN MARTÍNEZ" w:date="2022-11-06T21:27:00Z"/>
+                                  <w:ins w:id="103" w:author="ANTONIO MARÍN MARTÍNEZ" w:date="2022-11-06T21:27:00Z"/>
                                   <w:color w:val="000000" w:themeColor="text1"/>
                                   <w14:shadow w14:blurRad="38100" w14:dist="19050" w14:dir="2700000" w14:sx="100000" w14:sy="100000" w14:kx="0" w14:ky="0" w14:algn="tl">
                                     <w14:schemeClr w14:val="dk1">
@@ -4284,13 +4308,13 @@
                                     <w14:round/>
                                   </w14:textOutline>
                                 </w:rPr>
-                                <w:pPrChange w:id="101" w:author="ANTONIO MARÍN MARTÍNEZ" w:date="2022-11-06T21:27:00Z">
+                                <w:pPrChange w:id="104" w:author="ANTONIO MARÍN MARTÍNEZ" w:date="2022-11-06T21:27:00Z">
                                   <w:pPr>
                                     <w:jc w:val="center"/>
                                   </w:pPr>
                                 </w:pPrChange>
                               </w:pPr>
-                              <w:ins w:id="102" w:author="ANTONIO MARÍN MARTÍNEZ" w:date="2022-11-06T21:27:00Z">
+                              <w:ins w:id="105" w:author="ANTONIO MARÍN MARTÍNEZ" w:date="2022-11-06T21:27:00Z">
                                 <w:r>
                                   <w:rPr>
                                     <w:color w:val="000000" w:themeColor="text1"/>
@@ -4313,7 +4337,7 @@
                               <w:pPr>
                                 <w:jc w:val="center"/>
                                 <w:rPr>
-                                  <w:ins w:id="103" w:author="ANTONIO MARÍN MARTÍNEZ" w:date="2022-11-06T21:27:00Z"/>
+                                  <w:ins w:id="106" w:author="ANTONIO MARÍN MARTÍNEZ" w:date="2022-11-06T21:27:00Z"/>
                                   <w:color w:val="000000" w:themeColor="text1"/>
                                   <w14:shadow w14:blurRad="38100" w14:dist="19050" w14:dir="2700000" w14:sx="100000" w14:sy="100000" w14:kx="0" w14:ky="0" w14:algn="tl">
                                     <w14:schemeClr w14:val="dk1">
@@ -4343,11 +4367,11 @@
                                     <w14:prstDash w14:val="solid"/>
                                     <w14:round/>
                                   </w14:textOutline>
-                                  <w:rPrChange w:id="104" w:author="ANTONIO MARÍN MARTÍNEZ" w:date="2022-11-06T21:27:00Z">
+                                  <w:rPrChange w:id="107" w:author="ANTONIO MARÍN MARTÍNEZ" w:date="2022-11-06T21:27:00Z">
                                     <w:rPr/>
                                   </w:rPrChange>
                                 </w:rPr>
-                                <w:pPrChange w:id="105" w:author="ANTONIO MARÍN MARTÍNEZ" w:date="2022-11-06T21:27:00Z">
+                                <w:pPrChange w:id="108" w:author="ANTONIO MARÍN MARTÍNEZ" w:date="2022-11-06T21:27:00Z">
                                   <w:pPr/>
                                 </w:pPrChange>
                               </w:pPr>
@@ -4374,7 +4398,7 @@
                       <w:p>
                         <w:pPr>
                           <w:rPr>
-                            <w:ins w:id="106" w:author="ANTONIO MARÍN MARTÍNEZ" w:date="2022-11-06T21:27:00Z"/>
+                            <w:ins w:id="109" w:author="ANTONIO MARÍN MARTÍNEZ" w:date="2022-11-06T21:27:00Z"/>
                             <w:color w:val="000000" w:themeColor="text1"/>
                             <w14:shadow w14:blurRad="38100" w14:dist="19050" w14:dir="2700000" w14:sx="100000" w14:sy="100000" w14:kx="0" w14:ky="0" w14:algn="tl">
                               <w14:schemeClr w14:val="dk1">
@@ -4387,13 +4411,13 @@
                               <w14:round/>
                             </w14:textOutline>
                           </w:rPr>
-                          <w:pPrChange w:id="107" w:author="ANTONIO MARÍN MARTÍNEZ" w:date="2022-11-06T21:27:00Z">
+                          <w:pPrChange w:id="110" w:author="ANTONIO MARÍN MARTÍNEZ" w:date="2022-11-06T21:27:00Z">
                             <w:pPr>
                               <w:jc w:val="center"/>
                             </w:pPr>
                           </w:pPrChange>
                         </w:pPr>
-                        <w:ins w:id="108" w:author="ANTONIO MARÍN MARTÍNEZ" w:date="2022-11-06T21:27:00Z">
+                        <w:ins w:id="111" w:author="ANTONIO MARÍN MARTÍNEZ" w:date="2022-11-06T21:27:00Z">
                           <w:r>
                             <w:rPr>
                               <w:color w:val="000000" w:themeColor="text1"/>
@@ -4416,7 +4440,7 @@
                         <w:pPr>
                           <w:jc w:val="center"/>
                           <w:rPr>
-                            <w:ins w:id="109" w:author="ANTONIO MARÍN MARTÍNEZ" w:date="2022-11-06T21:27:00Z"/>
+                            <w:ins w:id="112" w:author="ANTONIO MARÍN MARTÍNEZ" w:date="2022-11-06T21:27:00Z"/>
                             <w:color w:val="000000" w:themeColor="text1"/>
                             <w14:shadow w14:blurRad="38100" w14:dist="19050" w14:dir="2700000" w14:sx="100000" w14:sy="100000" w14:kx="0" w14:ky="0" w14:algn="tl">
                               <w14:schemeClr w14:val="dk1">
@@ -4446,11 +4470,11 @@
                               <w14:prstDash w14:val="solid"/>
                               <w14:round/>
                             </w14:textOutline>
-                            <w:rPrChange w:id="110" w:author="ANTONIO MARÍN MARTÍNEZ" w:date="2022-11-06T21:27:00Z">
+                            <w:rPrChange w:id="113" w:author="ANTONIO MARÍN MARTÍNEZ" w:date="2022-11-06T21:27:00Z">
                               <w:rPr/>
                             </w:rPrChange>
                           </w:rPr>
-                          <w:pPrChange w:id="111" w:author="ANTONIO MARÍN MARTÍNEZ" w:date="2022-11-06T21:27:00Z">
+                          <w:pPrChange w:id="114" w:author="ANTONIO MARÍN MARTÍNEZ" w:date="2022-11-06T21:27:00Z">
                             <w:pPr/>
                           </w:pPrChange>
                         </w:pPr>
@@ -4465,7 +4489,7 @@
       </w:ins>
     </w:p>
     <w:p>
-      <w:ins w:id="112" w:author="ANTONIO MARÍN MARTÍNEZ" w:date="2022-11-06T21:28:00Z">
+      <w:ins w:id="115" w:author="ANTONIO MARÍN MARTÍNEZ" w:date="2022-11-06T21:28:00Z">
         <w:r>
           <w:rPr>
             <w:b/>
@@ -4530,7 +4554,7 @@
                             <w:p>
                               <w:pPr>
                                 <w:rPr>
-                                  <w:ins w:id="113" w:author="ANTONIO MARÍN MARTÍNEZ" w:date="2022-11-06T21:26:00Z"/>
+                                  <w:ins w:id="116" w:author="ANTONIO MARÍN MARTÍNEZ" w:date="2022-11-06T21:26:00Z"/>
                                   <w:color w:val="000000" w:themeColor="text1"/>
                                   <w14:shadow w14:blurRad="38100" w14:dist="19050" w14:dir="2700000" w14:sx="100000" w14:sy="100000" w14:kx="0" w14:ky="0" w14:algn="tl">
                                     <w14:schemeClr w14:val="dk1">
@@ -4544,7 +4568,7 @@
                                   </w14:textOutline>
                                 </w:rPr>
                               </w:pPr>
-                              <w:ins w:id="114" w:author="ANTONIO MARÍN MARTÍNEZ" w:date="2022-11-06T21:25:00Z">
+                              <w:ins w:id="117" w:author="ANTONIO MARÍN MARTÍNEZ" w:date="2022-11-06T21:25:00Z">
                                 <w:r>
                                   <w:rPr>
                                     <w:color w:val="000000" w:themeColor="text1"/>
@@ -4566,7 +4590,7 @@
                             <w:p>
                               <w:pPr>
                                 <w:rPr>
-                                  <w:ins w:id="115" w:author="ANTONIO MARÍN MARTÍNEZ" w:date="2022-11-06T21:26:00Z"/>
+                                  <w:ins w:id="118" w:author="ANTONIO MARÍN MARTÍNEZ" w:date="2022-11-06T21:26:00Z"/>
                                   <w:color w:val="000000" w:themeColor="text1"/>
                                   <w14:shadow w14:blurRad="38100" w14:dist="19050" w14:dir="2700000" w14:sx="100000" w14:sy="100000" w14:kx="0" w14:ky="0" w14:algn="tl">
                                     <w14:schemeClr w14:val="dk1">
@@ -4580,7 +4604,7 @@
                                   </w14:textOutline>
                                 </w:rPr>
                               </w:pPr>
-                              <w:ins w:id="116" w:author="ANTONIO MARÍN MARTÍNEZ" w:date="2022-11-06T21:26:00Z">
+                              <w:ins w:id="119" w:author="ANTONIO MARÍN MARTÍNEZ" w:date="2022-11-06T21:26:00Z">
                                 <w:r>
                                   <w:rPr>
                                     <w:color w:val="000000" w:themeColor="text1"/>
@@ -4607,7 +4631,7 @@
                                   <w:numId w:val="11"/>
                                 </w:numPr>
                                 <w:rPr>
-                                  <w:ins w:id="117" w:author="ANTONIO MARÍN MARTÍNEZ" w:date="2022-11-06T21:29:00Z"/>
+                                  <w:ins w:id="120" w:author="ANTONIO MARÍN MARTÍNEZ" w:date="2022-11-06T21:29:00Z"/>
                                   <w:color w:val="000000" w:themeColor="text1"/>
                                   <w14:shadow w14:blurRad="38100" w14:dist="19050" w14:dir="2700000" w14:sx="100000" w14:sy="100000" w14:kx="0" w14:ky="0" w14:algn="tl">
                                     <w14:schemeClr w14:val="dk1">
@@ -4621,7 +4645,7 @@
                                   </w14:textOutline>
                                 </w:rPr>
                               </w:pPr>
-                              <w:ins w:id="118" w:author="ANTONIO MARÍN MARTÍNEZ" w:date="2022-11-06T21:29:00Z">
+                              <w:ins w:id="121" w:author="ANTONIO MARÍN MARTÍNEZ" w:date="2022-11-06T21:29:00Z">
                                 <w:r>
                                   <w:rPr>
                                     <w:color w:val="000000" w:themeColor="text1"/>
@@ -4648,7 +4672,7 @@
                                   <w:numId w:val="11"/>
                                 </w:numPr>
                                 <w:rPr>
-                                  <w:ins w:id="119" w:author="ANTONIO MARÍN MARTÍNEZ" w:date="2022-11-06T21:29:00Z"/>
+                                  <w:ins w:id="122" w:author="ANTONIO MARÍN MARTÍNEZ" w:date="2022-11-06T21:29:00Z"/>
                                   <w:color w:val="000000" w:themeColor="text1"/>
                                   <w14:shadow w14:blurRad="38100" w14:dist="19050" w14:dir="2700000" w14:sx="100000" w14:sy="100000" w14:kx="0" w14:ky="0" w14:algn="tl">
                                     <w14:schemeClr w14:val="dk1">
@@ -4662,7 +4686,7 @@
                                   </w14:textOutline>
                                 </w:rPr>
                               </w:pPr>
-                              <w:ins w:id="120" w:author="ANTONIO MARÍN MARTÍNEZ" w:date="2022-11-06T21:29:00Z">
+                              <w:ins w:id="123" w:author="ANTONIO MARÍN MARTÍNEZ" w:date="2022-11-06T21:29:00Z">
                                 <w:r>
                                   <w:rPr>
                                     <w:color w:val="000000" w:themeColor="text1"/>
@@ -4689,7 +4713,7 @@
                                   <w:numId w:val="11"/>
                                 </w:numPr>
                                 <w:rPr>
-                                  <w:ins w:id="121" w:author="ANTONIO MARÍN MARTÍNEZ" w:date="2022-11-06T21:25:00Z"/>
+                                  <w:ins w:id="124" w:author="ANTONIO MARÍN MARTÍNEZ" w:date="2022-11-06T21:25:00Z"/>
                                   <w:color w:val="000000" w:themeColor="text1"/>
                                   <w14:shadow w14:blurRad="38100" w14:dist="19050" w14:dir="2700000" w14:sx="100000" w14:sy="100000" w14:kx="0" w14:ky="0" w14:algn="tl">
                                     <w14:schemeClr w14:val="dk1">
@@ -4701,19 +4725,19 @@
                                     <w14:prstDash w14:val="solid"/>
                                     <w14:round/>
                                   </w14:textOutline>
-                                  <w:rPrChange w:id="122" w:author="ANTONIO MARÍN MARTÍNEZ" w:date="2022-11-06T21:29:00Z">
+                                  <w:rPrChange w:id="125" w:author="ANTONIO MARÍN MARTÍNEZ" w:date="2022-11-06T21:29:00Z">
                                     <w:rPr>
-                                      <w:ins w:id="123" w:author="ANTONIO MARÍN MARTÍNEZ" w:date="2022-11-06T21:25:00Z"/>
+                                      <w:ins w:id="126" w:author="ANTONIO MARÍN MARTÍNEZ" w:date="2022-11-06T21:25:00Z"/>
                                     </w:rPr>
                                   </w:rPrChange>
                                 </w:rPr>
-                                <w:pPrChange w:id="124" w:author="ANTONIO MARÍN MARTÍNEZ" w:date="2022-11-06T21:29:00Z">
+                                <w:pPrChange w:id="127" w:author="ANTONIO MARÍN MARTÍNEZ" w:date="2022-11-06T21:29:00Z">
                                   <w:pPr>
                                     <w:jc w:val="center"/>
                                   </w:pPr>
                                 </w:pPrChange>
                               </w:pPr>
-                              <w:ins w:id="125" w:author="ANTONIO MARÍN MARTÍNEZ" w:date="2022-11-06T21:29:00Z">
+                              <w:ins w:id="128" w:author="ANTONIO MARÍN MARTÍNEZ" w:date="2022-11-06T21:29:00Z">
                                 <w:r>
                                   <w:rPr>
                                     <w:color w:val="000000" w:themeColor="text1"/>
@@ -4752,7 +4776,7 @@
                               <w:pPr>
                                 <w:jc w:val="center"/>
                                 <w:rPr>
-                                  <w:ins w:id="126" w:author="ANTONIO MARÍN MARTÍNEZ" w:date="2022-11-06T21:25:00Z"/>
+                                  <w:ins w:id="129" w:author="ANTONIO MARÍN MARTÍNEZ" w:date="2022-11-06T21:25:00Z"/>
                                   <w:color w:val="000000" w:themeColor="text1"/>
                                   <w14:shadow w14:blurRad="38100" w14:dist="19050" w14:dir="2700000" w14:sx="100000" w14:sy="100000" w14:kx="0" w14:ky="0" w14:algn="tl">
                                     <w14:schemeClr w14:val="dk1">
@@ -4766,7 +4790,7 @@
                                   </w14:textOutline>
                                 </w:rPr>
                               </w:pPr>
-                              <w:ins w:id="127" w:author="ANTONIO MARÍN MARTÍNEZ" w:date="2022-11-06T21:30:00Z">
+                              <w:ins w:id="130" w:author="ANTONIO MARÍN MARTÍNEZ" w:date="2022-11-06T21:30:00Z">
                                 <w:r>
                                   <w:rPr>
                                     <w:noProof/>
@@ -4800,7 +4824,7 @@
                                               </pic:cNvPicPr>
                                             </pic:nvPicPr>
                                             <pic:blipFill>
-                                              <a:blip r:embed="rId14">
+                                              <a:blip r:embed="rId13">
                                                 <a:extLst>
                                                   <a:ext uri="{28A0092B-C50C-407E-A947-70E740481C1C}">
                                                     <a14:useLocalDpi xmlns:a14="http://schemas.microsoft.com/office/drawing/2010/main" val="0"/>
@@ -4837,7 +4861,7 @@
                               <w:pPr>
                                 <w:jc w:val="center"/>
                                 <w:rPr>
-                                  <w:ins w:id="128" w:author="ANTONIO MARÍN MARTÍNEZ" w:date="2022-11-06T21:25:00Z"/>
+                                  <w:ins w:id="131" w:author="ANTONIO MARÍN MARTÍNEZ" w:date="2022-11-06T21:25:00Z"/>
                                   <w:color w:val="000000" w:themeColor="text1"/>
                                   <w14:shadow w14:blurRad="38100" w14:dist="19050" w14:dir="2700000" w14:sx="100000" w14:sy="100000" w14:kx="0" w14:ky="0" w14:algn="tl">
                                     <w14:schemeClr w14:val="dk1">
@@ -4856,7 +4880,7 @@
                               <w:pPr>
                                 <w:jc w:val="center"/>
                                 <w:rPr>
-                                  <w:ins w:id="129" w:author="ANTONIO MARÍN MARTÍNEZ" w:date="2022-11-06T21:25:00Z"/>
+                                  <w:ins w:id="132" w:author="ANTONIO MARÍN MARTÍNEZ" w:date="2022-11-06T21:25:00Z"/>
                                   <w:color w:val="000000" w:themeColor="text1"/>
                                   <w14:shadow w14:blurRad="38100" w14:dist="19050" w14:dir="2700000" w14:sx="100000" w14:sy="100000" w14:kx="0" w14:ky="0" w14:algn="tl">
                                     <w14:schemeClr w14:val="dk1">
@@ -4875,7 +4899,7 @@
                               <w:pPr>
                                 <w:jc w:val="center"/>
                                 <w:rPr>
-                                  <w:ins w:id="130" w:author="ANTONIO MARÍN MARTÍNEZ" w:date="2022-11-06T21:25:00Z"/>
+                                  <w:ins w:id="133" w:author="ANTONIO MARÍN MARTÍNEZ" w:date="2022-11-06T21:25:00Z"/>
                                   <w:color w:val="000000" w:themeColor="text1"/>
                                   <w14:shadow w14:blurRad="38100" w14:dist="19050" w14:dir="2700000" w14:sx="100000" w14:sy="100000" w14:kx="0" w14:ky="0" w14:algn="tl">
                                     <w14:schemeClr w14:val="dk1">
@@ -4905,11 +4929,11 @@
                                     <w14:prstDash w14:val="solid"/>
                                     <w14:round/>
                                   </w14:textOutline>
-                                  <w:rPrChange w:id="131" w:author="ANTONIO MARÍN MARTÍNEZ" w:date="2022-11-06T21:25:00Z">
+                                  <w:rPrChange w:id="134" w:author="ANTONIO MARÍN MARTÍNEZ" w:date="2022-11-06T21:25:00Z">
                                     <w:rPr/>
                                   </w:rPrChange>
                                 </w:rPr>
-                                <w:pPrChange w:id="132" w:author="ANTONIO MARÍN MARTÍNEZ" w:date="2022-11-06T21:25:00Z">
+                                <w:pPrChange w:id="135" w:author="ANTONIO MARÍN MARTÍNEZ" w:date="2022-11-06T21:25:00Z">
                                   <w:pPr/>
                                 </w:pPrChange>
                               </w:pPr>
@@ -4936,7 +4960,7 @@
                       <w:p>
                         <w:pPr>
                           <w:rPr>
-                            <w:ins w:id="133" w:author="ANTONIO MARÍN MARTÍNEZ" w:date="2022-11-06T21:26:00Z"/>
+                            <w:ins w:id="136" w:author="ANTONIO MARÍN MARTÍNEZ" w:date="2022-11-06T21:26:00Z"/>
                             <w:color w:val="000000" w:themeColor="text1"/>
                             <w14:shadow w14:blurRad="38100" w14:dist="19050" w14:dir="2700000" w14:sx="100000" w14:sy="100000" w14:kx="0" w14:ky="0" w14:algn="tl">
                               <w14:schemeClr w14:val="dk1">
@@ -4950,7 +4974,7 @@
                             </w14:textOutline>
                           </w:rPr>
                         </w:pPr>
-                        <w:ins w:id="134" w:author="ANTONIO MARÍN MARTÍNEZ" w:date="2022-11-06T21:25:00Z">
+                        <w:ins w:id="137" w:author="ANTONIO MARÍN MARTÍNEZ" w:date="2022-11-06T21:25:00Z">
                           <w:r>
                             <w:rPr>
                               <w:color w:val="000000" w:themeColor="text1"/>
@@ -4972,7 +4996,7 @@
                       <w:p>
                         <w:pPr>
                           <w:rPr>
-                            <w:ins w:id="135" w:author="ANTONIO MARÍN MARTÍNEZ" w:date="2022-11-06T21:26:00Z"/>
+                            <w:ins w:id="138" w:author="ANTONIO MARÍN MARTÍNEZ" w:date="2022-11-06T21:26:00Z"/>
                             <w:color w:val="000000" w:themeColor="text1"/>
                             <w14:shadow w14:blurRad="38100" w14:dist="19050" w14:dir="2700000" w14:sx="100000" w14:sy="100000" w14:kx="0" w14:ky="0" w14:algn="tl">
                               <w14:schemeClr w14:val="dk1">
@@ -4986,7 +5010,7 @@
                             </w14:textOutline>
                           </w:rPr>
                         </w:pPr>
-                        <w:ins w:id="136" w:author="ANTONIO MARÍN MARTÍNEZ" w:date="2022-11-06T21:26:00Z">
+                        <w:ins w:id="139" w:author="ANTONIO MARÍN MARTÍNEZ" w:date="2022-11-06T21:26:00Z">
                           <w:r>
                             <w:rPr>
                               <w:color w:val="000000" w:themeColor="text1"/>
@@ -5013,7 +5037,7 @@
                             <w:numId w:val="11"/>
                           </w:numPr>
                           <w:rPr>
-                            <w:ins w:id="137" w:author="ANTONIO MARÍN MARTÍNEZ" w:date="2022-11-06T21:29:00Z"/>
+                            <w:ins w:id="140" w:author="ANTONIO MARÍN MARTÍNEZ" w:date="2022-11-06T21:29:00Z"/>
                             <w:color w:val="000000" w:themeColor="text1"/>
                             <w14:shadow w14:blurRad="38100" w14:dist="19050" w14:dir="2700000" w14:sx="100000" w14:sy="100000" w14:kx="0" w14:ky="0" w14:algn="tl">
                               <w14:schemeClr w14:val="dk1">
@@ -5027,7 +5051,7 @@
                             </w14:textOutline>
                           </w:rPr>
                         </w:pPr>
-                        <w:ins w:id="138" w:author="ANTONIO MARÍN MARTÍNEZ" w:date="2022-11-06T21:29:00Z">
+                        <w:ins w:id="141" w:author="ANTONIO MARÍN MARTÍNEZ" w:date="2022-11-06T21:29:00Z">
                           <w:r>
                             <w:rPr>
                               <w:color w:val="000000" w:themeColor="text1"/>
@@ -5054,7 +5078,7 @@
                             <w:numId w:val="11"/>
                           </w:numPr>
                           <w:rPr>
-                            <w:ins w:id="139" w:author="ANTONIO MARÍN MARTÍNEZ" w:date="2022-11-06T21:29:00Z"/>
+                            <w:ins w:id="142" w:author="ANTONIO MARÍN MARTÍNEZ" w:date="2022-11-06T21:29:00Z"/>
                             <w:color w:val="000000" w:themeColor="text1"/>
                             <w14:shadow w14:blurRad="38100" w14:dist="19050" w14:dir="2700000" w14:sx="100000" w14:sy="100000" w14:kx="0" w14:ky="0" w14:algn="tl">
                               <w14:schemeClr w14:val="dk1">
@@ -5068,7 +5092,7 @@
                             </w14:textOutline>
                           </w:rPr>
                         </w:pPr>
-                        <w:ins w:id="140" w:author="ANTONIO MARÍN MARTÍNEZ" w:date="2022-11-06T21:29:00Z">
+                        <w:ins w:id="143" w:author="ANTONIO MARÍN MARTÍNEZ" w:date="2022-11-06T21:29:00Z">
                           <w:r>
                             <w:rPr>
                               <w:color w:val="000000" w:themeColor="text1"/>
@@ -5095,7 +5119,7 @@
                             <w:numId w:val="11"/>
                           </w:numPr>
                           <w:rPr>
-                            <w:ins w:id="141" w:author="ANTONIO MARÍN MARTÍNEZ" w:date="2022-11-06T21:25:00Z"/>
+                            <w:ins w:id="144" w:author="ANTONIO MARÍN MARTÍNEZ" w:date="2022-11-06T21:25:00Z"/>
                             <w:color w:val="000000" w:themeColor="text1"/>
                             <w14:shadow w14:blurRad="38100" w14:dist="19050" w14:dir="2700000" w14:sx="100000" w14:sy="100000" w14:kx="0" w14:ky="0" w14:algn="tl">
                               <w14:schemeClr w14:val="dk1">
@@ -5107,19 +5131,19 @@
                               <w14:prstDash w14:val="solid"/>
                               <w14:round/>
                             </w14:textOutline>
-                            <w:rPrChange w:id="142" w:author="ANTONIO MARÍN MARTÍNEZ" w:date="2022-11-06T21:29:00Z">
+                            <w:rPrChange w:id="145" w:author="ANTONIO MARÍN MARTÍNEZ" w:date="2022-11-06T21:29:00Z">
                               <w:rPr>
-                                <w:ins w:id="143" w:author="ANTONIO MARÍN MARTÍNEZ" w:date="2022-11-06T21:25:00Z"/>
+                                <w:ins w:id="146" w:author="ANTONIO MARÍN MARTÍNEZ" w:date="2022-11-06T21:25:00Z"/>
                               </w:rPr>
                             </w:rPrChange>
                           </w:rPr>
-                          <w:pPrChange w:id="144" w:author="ANTONIO MARÍN MARTÍNEZ" w:date="2022-11-06T21:29:00Z">
+                          <w:pPrChange w:id="147" w:author="ANTONIO MARÍN MARTÍNEZ" w:date="2022-11-06T21:29:00Z">
                             <w:pPr>
                               <w:jc w:val="center"/>
                             </w:pPr>
                           </w:pPrChange>
                         </w:pPr>
-                        <w:ins w:id="145" w:author="ANTONIO MARÍN MARTÍNEZ" w:date="2022-11-06T21:29:00Z">
+                        <w:ins w:id="148" w:author="ANTONIO MARÍN MARTÍNEZ" w:date="2022-11-06T21:29:00Z">
                           <w:r>
                             <w:rPr>
                               <w:color w:val="000000" w:themeColor="text1"/>
@@ -5158,7 +5182,7 @@
                         <w:pPr>
                           <w:jc w:val="center"/>
                           <w:rPr>
-                            <w:ins w:id="146" w:author="ANTONIO MARÍN MARTÍNEZ" w:date="2022-11-06T21:25:00Z"/>
+                            <w:ins w:id="149" w:author="ANTONIO MARÍN MARTÍNEZ" w:date="2022-11-06T21:25:00Z"/>
                             <w:color w:val="000000" w:themeColor="text1"/>
                             <w14:shadow w14:blurRad="38100" w14:dist="19050" w14:dir="2700000" w14:sx="100000" w14:sy="100000" w14:kx="0" w14:ky="0" w14:algn="tl">
                               <w14:schemeClr w14:val="dk1">
@@ -5172,7 +5196,7 @@
                             </w14:textOutline>
                           </w:rPr>
                         </w:pPr>
-                        <w:ins w:id="147" w:author="ANTONIO MARÍN MARTÍNEZ" w:date="2022-11-06T21:30:00Z">
+                        <w:ins w:id="150" w:author="ANTONIO MARÍN MARTÍNEZ" w:date="2022-11-06T21:30:00Z">
                           <w:r>
                             <w:rPr>
                               <w:noProof/>
@@ -5206,7 +5230,7 @@
                                         </pic:cNvPicPr>
                                       </pic:nvPicPr>
                                       <pic:blipFill>
-                                        <a:blip r:embed="rId14">
+                                        <a:blip r:embed="rId13">
                                           <a:extLst>
                                             <a:ext uri="{28A0092B-C50C-407E-A947-70E740481C1C}">
                                               <a14:useLocalDpi xmlns:a14="http://schemas.microsoft.com/office/drawing/2010/main" val="0"/>
@@ -5243,7 +5267,7 @@
                         <w:pPr>
                           <w:jc w:val="center"/>
                           <w:rPr>
-                            <w:ins w:id="148" w:author="ANTONIO MARÍN MARTÍNEZ" w:date="2022-11-06T21:25:00Z"/>
+                            <w:ins w:id="151" w:author="ANTONIO MARÍN MARTÍNEZ" w:date="2022-11-06T21:25:00Z"/>
                             <w:color w:val="000000" w:themeColor="text1"/>
                             <w14:shadow w14:blurRad="38100" w14:dist="19050" w14:dir="2700000" w14:sx="100000" w14:sy="100000" w14:kx="0" w14:ky="0" w14:algn="tl">
                               <w14:schemeClr w14:val="dk1">
@@ -5262,7 +5286,7 @@
                         <w:pPr>
                           <w:jc w:val="center"/>
                           <w:rPr>
-                            <w:ins w:id="149" w:author="ANTONIO MARÍN MARTÍNEZ" w:date="2022-11-06T21:25:00Z"/>
+                            <w:ins w:id="152" w:author="ANTONIO MARÍN MARTÍNEZ" w:date="2022-11-06T21:25:00Z"/>
                             <w:color w:val="000000" w:themeColor="text1"/>
                             <w14:shadow w14:blurRad="38100" w14:dist="19050" w14:dir="2700000" w14:sx="100000" w14:sy="100000" w14:kx="0" w14:ky="0" w14:algn="tl">
                               <w14:schemeClr w14:val="dk1">
@@ -5281,7 +5305,7 @@
                         <w:pPr>
                           <w:jc w:val="center"/>
                           <w:rPr>
-                            <w:ins w:id="150" w:author="ANTONIO MARÍN MARTÍNEZ" w:date="2022-11-06T21:25:00Z"/>
+                            <w:ins w:id="153" w:author="ANTONIO MARÍN MARTÍNEZ" w:date="2022-11-06T21:25:00Z"/>
                             <w:color w:val="000000" w:themeColor="text1"/>
                             <w14:shadow w14:blurRad="38100" w14:dist="19050" w14:dir="2700000" w14:sx="100000" w14:sy="100000" w14:kx="0" w14:ky="0" w14:algn="tl">
                               <w14:schemeClr w14:val="dk1">
@@ -5311,11 +5335,11 @@
                               <w14:prstDash w14:val="solid"/>
                               <w14:round/>
                             </w14:textOutline>
-                            <w:rPrChange w:id="151" w:author="ANTONIO MARÍN MARTÍNEZ" w:date="2022-11-06T21:25:00Z">
+                            <w:rPrChange w:id="154" w:author="ANTONIO MARÍN MARTÍNEZ" w:date="2022-11-06T21:25:00Z">
                               <w:rPr/>
                             </w:rPrChange>
                           </w:rPr>
-                          <w:pPrChange w:id="152" w:author="ANTONIO MARÍN MARTÍNEZ" w:date="2022-11-06T21:25:00Z">
+                          <w:pPrChange w:id="155" w:author="ANTONIO MARÍN MARTÍNEZ" w:date="2022-11-06T21:25:00Z">
                             <w:pPr/>
                           </w:pPrChange>
                         </w:pPr>
@@ -5330,7 +5354,7 @@
       </w:ins>
     </w:p>
     <w:p>
-      <w:ins w:id="153" w:author="ANTONIO MARÍN MARTÍNEZ" w:date="2022-11-06T21:31:00Z">
+      <w:ins w:id="156" w:author="ANTONIO MARÍN MARTÍNEZ" w:date="2022-11-06T21:31:00Z">
         <w:r>
           <w:rPr>
             <w:noProof/>
@@ -5394,20 +5418,20 @@
                                 <w:rPr>
                                   <w:sz w:val="16"/>
                                   <w:szCs w:val="16"/>
-                                  <w:rPrChange w:id="154" w:author="ANTONIO MARÍN MARTÍNEZ" w:date="2022-11-06T21:31:00Z">
+                                  <w:rPrChange w:id="157" w:author="ANTONIO MARÍN MARTÍNEZ" w:date="2022-11-06T21:31:00Z">
                                     <w:rPr/>
                                   </w:rPrChange>
                                 </w:rPr>
-                                <w:pPrChange w:id="155" w:author="ANTONIO MARÍN MARTÍNEZ" w:date="2022-11-06T21:31:00Z">
+                                <w:pPrChange w:id="158" w:author="ANTONIO MARÍN MARTÍNEZ" w:date="2022-11-06T21:31:00Z">
                                   <w:pPr/>
                                 </w:pPrChange>
                               </w:pPr>
-                              <w:ins w:id="156" w:author="ANTONIO MARÍN MARTÍNEZ" w:date="2022-11-06T21:31:00Z">
+                              <w:ins w:id="159" w:author="ANTONIO MARÍN MARTÍNEZ" w:date="2022-11-06T21:31:00Z">
                                 <w:r>
                                   <w:rPr>
                                     <w:sz w:val="16"/>
                                     <w:szCs w:val="16"/>
-                                    <w:rPrChange w:id="157" w:author="ANTONIO MARÍN MARTÍNEZ" w:date="2022-11-06T21:31:00Z">
+                                    <w:rPrChange w:id="160" w:author="ANTONIO MARÍN MARTÍNEZ" w:date="2022-11-06T21:31:00Z">
                                       <w:rPr/>
                                     </w:rPrChange>
                                   </w:rPr>
@@ -5446,20 +5470,20 @@
                           <w:rPr>
                             <w:sz w:val="16"/>
                             <w:szCs w:val="16"/>
-                            <w:rPrChange w:id="158" w:author="ANTONIO MARÍN MARTÍNEZ" w:date="2022-11-06T21:31:00Z">
+                            <w:rPrChange w:id="161" w:author="ANTONIO MARÍN MARTÍNEZ" w:date="2022-11-06T21:31:00Z">
                               <w:rPr/>
                             </w:rPrChange>
                           </w:rPr>
-                          <w:pPrChange w:id="159" w:author="ANTONIO MARÍN MARTÍNEZ" w:date="2022-11-06T21:31:00Z">
+                          <w:pPrChange w:id="162" w:author="ANTONIO MARÍN MARTÍNEZ" w:date="2022-11-06T21:31:00Z">
                             <w:pPr/>
                           </w:pPrChange>
                         </w:pPr>
-                        <w:ins w:id="160" w:author="ANTONIO MARÍN MARTÍNEZ" w:date="2022-11-06T21:31:00Z">
+                        <w:ins w:id="163" w:author="ANTONIO MARÍN MARTÍNEZ" w:date="2022-11-06T21:31:00Z">
                           <w:r>
                             <w:rPr>
                               <w:sz w:val="16"/>
                               <w:szCs w:val="16"/>
-                              <w:rPrChange w:id="161" w:author="ANTONIO MARÍN MARTÍNEZ" w:date="2022-11-06T21:31:00Z">
+                              <w:rPrChange w:id="164" w:author="ANTONIO MARÍN MARTÍNEZ" w:date="2022-11-06T21:31:00Z">
                                 <w:rPr/>
                               </w:rPrChange>
                             </w:rPr>
@@ -5475,7 +5499,7 @@
           </mc:AlternateContent>
         </w:r>
       </w:ins>
-      <w:ins w:id="162" w:author="ANTONIO MARÍN MARTÍNEZ" w:date="2022-11-06T21:30:00Z">
+      <w:ins w:id="165" w:author="ANTONIO MARÍN MARTÍNEZ" w:date="2022-11-06T21:30:00Z">
         <w:r>
           <w:rPr>
             <w:noProof/>
@@ -5691,7 +5715,7 @@
     <w:p/>
     <w:p/>
     <w:p>
-      <w:ins w:id="163" w:author="ANTONIO MARÍN MARTÍNEZ" w:date="2022-11-06T21:33:00Z">
+      <w:ins w:id="166" w:author="ANTONIO MARÍN MARTÍNEZ" w:date="2022-11-06T21:33:00Z">
         <w:r>
           <w:rPr>
             <w:noProof/>
@@ -5945,7 +5969,7 @@
           </mc:AlternateContent>
         </w:r>
       </w:ins>
-      <w:ins w:id="164" w:author="ANTONIO MARÍN MARTÍNEZ" w:date="2022-11-06T21:32:00Z">
+      <w:ins w:id="167" w:author="ANTONIO MARÍN MARTÍNEZ" w:date="2022-11-06T21:32:00Z">
         <w:r>
           <w:rPr>
             <w:noProof/>
@@ -6218,11 +6242,11 @@
         <w:tabs>
           <w:tab w:val="left" w:pos="3132"/>
         </w:tabs>
-        <w:pPrChange w:id="165" w:author="ANTONIO MARÍN MARTÍNEZ" w:date="2022-11-06T21:19:00Z">
+        <w:pPrChange w:id="168" w:author="ANTONIO MARÍN MARTÍNEZ" w:date="2022-11-06T21:19:00Z">
           <w:pPr/>
         </w:pPrChange>
       </w:pPr>
-      <w:del w:id="166" w:author="ANTONIO MARÍN MARTÍNEZ" w:date="2022-11-06T21:19:00Z">
+      <w:del w:id="169" w:author="ANTONIO MARÍN MARTÍNEZ" w:date="2022-11-06T21:19:00Z">
         <w:r>
           <w:rPr>
             <w:noProof/>
@@ -6252,7 +6276,7 @@
                       <pic:cNvPicPr/>
                     </pic:nvPicPr>
                     <pic:blipFill rotWithShape="1">
-                      <a:blip r:embed="rId15"/>
+                      <a:blip r:embed="rId14"/>
                       <a:srcRect l="13094" t="19927" r="55740" b="8517"/>
                       <a:stretch/>
                     </pic:blipFill>
@@ -6286,7 +6310,7 @@
           </w:drawing>
         </w:r>
       </w:del>
-      <w:ins w:id="167" w:author="ANTONIO MARÍN MARTÍNEZ" w:date="2022-11-06T21:19:00Z">
+      <w:ins w:id="170" w:author="ANTONIO MARÍN MARTÍNEZ" w:date="2022-11-06T21:19:00Z">
         <w:r>
           <w:tab/>
         </w:r>
@@ -6298,10 +6322,10 @@
     <w:p>
       <w:pPr>
         <w:rPr>
-          <w:ins w:id="168" w:author="ANTONIO MARÍN MARTÍNEZ" w:date="2022-11-06T21:18:00Z"/>
+          <w:ins w:id="171" w:author="ANTONIO MARÍN MARTÍNEZ" w:date="2022-11-06T21:18:00Z"/>
         </w:rPr>
       </w:pPr>
-      <w:ins w:id="169" w:author="ANTONIO MARÍN MARTÍNEZ" w:date="2022-11-06T21:37:00Z">
+      <w:ins w:id="172" w:author="ANTONIO MARÍN MARTÍNEZ" w:date="2022-11-06T21:37:00Z">
         <w:r>
           <w:rPr>
             <w:noProof/>
@@ -6387,27 +6411,6 @@
     <w:p>
       <w:pPr>
         <w:rPr>
-          <w:ins w:id="170" w:author="ANTONIO MARÍN MARTÍNEZ" w:date="2022-11-06T21:18:00Z"/>
-        </w:rPr>
-      </w:pPr>
-    </w:p>
-    <w:p>
-      <w:pPr>
-        <w:rPr>
-          <w:ins w:id="171" w:author="ANTONIO MARÍN MARTÍNEZ" w:date="2022-11-06T21:18:00Z"/>
-        </w:rPr>
-      </w:pPr>
-    </w:p>
-    <w:p>
-      <w:pPr>
-        <w:rPr>
-          <w:ins w:id="172" w:author="ANTONIO MARÍN MARTÍNEZ" w:date="2022-11-06T21:18:00Z"/>
-        </w:rPr>
-      </w:pPr>
-    </w:p>
-    <w:p>
-      <w:pPr>
-        <w:rPr>
           <w:ins w:id="173" w:author="ANTONIO MARÍN MARTÍNEZ" w:date="2022-11-06T21:18:00Z"/>
         </w:rPr>
       </w:pPr>
@@ -6450,21 +6453,42 @@
     <w:p>
       <w:pPr>
         <w:rPr>
-          <w:ins w:id="179" w:author="ANTONIO MARÍN MARTÍNEZ" w:date="2022-11-06T21:19:00Z"/>
+          <w:ins w:id="179" w:author="ANTONIO MARÍN MARTÍNEZ" w:date="2022-11-06T21:18:00Z"/>
         </w:rPr>
       </w:pPr>
     </w:p>
     <w:p>
       <w:pPr>
         <w:rPr>
-          <w:ins w:id="180" w:author="ANTONIO MARÍN MARTÍNEZ" w:date="2022-11-06T21:19:00Z"/>
+          <w:ins w:id="180" w:author="ANTONIO MARÍN MARTÍNEZ" w:date="2022-11-06T21:18:00Z"/>
         </w:rPr>
       </w:pPr>
     </w:p>
     <w:p>
       <w:pPr>
         <w:rPr>
-          <w:ins w:id="181" w:author="ANTONIO MARÍN MARTÍNEZ" w:date="2022-11-06T21:19:00Z"/>
+          <w:ins w:id="181" w:author="ANTONIO MARÍN MARTÍNEZ" w:date="2022-11-06T21:18:00Z"/>
+        </w:rPr>
+      </w:pPr>
+    </w:p>
+    <w:p>
+      <w:pPr>
+        <w:rPr>
+          <w:ins w:id="182" w:author="ANTONIO MARÍN MARTÍNEZ" w:date="2022-11-06T21:19:00Z"/>
+        </w:rPr>
+      </w:pPr>
+    </w:p>
+    <w:p>
+      <w:pPr>
+        <w:rPr>
+          <w:ins w:id="183" w:author="ANTONIO MARÍN MARTÍNEZ" w:date="2022-11-06T21:19:00Z"/>
+        </w:rPr>
+      </w:pPr>
+    </w:p>
+    <w:p>
+      <w:pPr>
+        <w:rPr>
+          <w:ins w:id="184" w:author="ANTONIO MARÍN MARTÍNEZ" w:date="2022-11-06T21:19:00Z"/>
         </w:rPr>
       </w:pPr>
     </w:p>
@@ -6477,11 +6501,11 @@
           <w:numId w:val="1"/>
         </w:numPr>
       </w:pPr>
-      <w:bookmarkStart w:id="182" w:name="_Toc117079424"/>
+      <w:bookmarkStart w:id="185" w:name="_Toc117079424"/>
       <w:r>
         <w:t>Bibliografía.</w:t>
       </w:r>
-      <w:bookmarkEnd w:id="182"/>
+      <w:bookmarkEnd w:id="185"/>
     </w:p>
     <w:p/>
     <w:p>
@@ -6512,7 +6536,7 @@
       <w:r>
         <w:t xml:space="preserve">: </w:t>
       </w:r>
-      <w:hyperlink r:id="rId16" w:history="1">
+      <w:hyperlink r:id="rId15" w:history="1">
         <w:r>
           <w:rPr>
             <w:rStyle w:val="Hipervnculo"/>
@@ -6525,7 +6549,7 @@
       <w:r>
         <w:t xml:space="preserve">- Hélix: </w:t>
       </w:r>
-      <w:hyperlink r:id="rId17" w:history="1">
+      <w:hyperlink r:id="rId16" w:history="1">
         <w:r>
           <w:rPr>
             <w:rStyle w:val="Hipervnculo"/>
@@ -6551,7 +6575,7 @@
       <w:r>
         <w:t xml:space="preserve">: </w:t>
       </w:r>
-      <w:hyperlink r:id="rId18" w:history="1">
+      <w:hyperlink r:id="rId17" w:history="1">
         <w:r>
           <w:rPr>
             <w:rStyle w:val="Hipervnculo"/>
@@ -6572,7 +6596,7 @@
       <w:r>
         <w:t xml:space="preserve">: </w:t>
       </w:r>
-      <w:hyperlink r:id="rId19" w:history="1">
+      <w:hyperlink r:id="rId18" w:history="1">
         <w:r>
           <w:rPr>
             <w:rStyle w:val="Hipervnculo"/>
@@ -6593,7 +6617,7 @@
       <w:r>
         <w:t xml:space="preserve">: </w:t>
       </w:r>
-      <w:hyperlink r:id="rId20" w:history="1">
+      <w:hyperlink r:id="rId19" w:history="1">
         <w:r>
           <w:rPr>
             <w:rStyle w:val="Hipervnculo"/>
@@ -6614,7 +6638,7 @@
       <w:r>
         <w:t xml:space="preserve">: </w:t>
       </w:r>
-      <w:hyperlink r:id="rId21" w:history="1">
+      <w:hyperlink r:id="rId20" w:history="1">
         <w:r>
           <w:rPr>
             <w:rStyle w:val="Hipervnculo"/>
@@ -6632,8 +6656,8 @@
       </w:r>
     </w:p>
     <w:sectPr>
-      <w:footerReference w:type="default" r:id="rId22"/>
-      <w:footerReference w:type="first" r:id="rId23"/>
+      <w:footerReference w:type="default" r:id="rId21"/>
+      <w:footerReference w:type="first" r:id="rId22"/>
       <w:pgSz w:w="12240" w:h="15840"/>
       <w:pgMar w:top="1417" w:right="1701" w:bottom="1417" w:left="1701" w:header="720" w:footer="720" w:gutter="0"/>
       <w:pgNumType w:start="0"/>
@@ -8602,8 +8626,10 @@
   </w:compat>
   <w:rsids>
     <w:rsidRoot w:val="00170A3B"/>
+    <w:rsid w:val="0001314F"/>
     <w:rsid w:val="00155E0F"/>
     <w:rsid w:val="00170A3B"/>
+    <w:rsid w:val="001874AD"/>
     <w:rsid w:val="002322FC"/>
     <w:rsid w:val="00283DCB"/>
     <w:rsid w:val="00542BA0"/>

</xml_diff>

<commit_message>
Cambios wirefame y paletas
</commit_message>
<xml_diff>
--- a/Práctica3/Guía de estilo.docx
+++ b/Práctica3/Guía de estilo.docx
@@ -176,36 +176,14 @@
                   <w:szCs w:val="28"/>
                 </w:rPr>
               </w:pPr>
-              <w:del w:id="0" w:author="ANTONIO MARÍN MARTÍNEZ" w:date="2022-11-04T08:25:00Z">
-                <w:r>
-                  <w:rPr>
-                    <w:color w:val="4472C4" w:themeColor="accent1"/>
-                    <w:sz w:val="28"/>
-                    <w:szCs w:val="28"/>
-                  </w:rPr>
-                  <w:delText>Práctica 1</w:delText>
-                </w:r>
-              </w:del>
-              <w:ins w:id="1" w:author="ANTONIO MARÍN MARTÍNEZ" w:date="2022-11-06T23:20:00Z">
-                <w:r>
-                  <w:rPr>
-                    <w:color w:val="4472C4" w:themeColor="accent1"/>
-                    <w:sz w:val="28"/>
-                    <w:szCs w:val="28"/>
-                  </w:rPr>
-                  <w:t xml:space="preserve"> Práctic</w:t>
-                </w:r>
-              </w:ins>
-              <w:ins w:id="2" w:author="ANTONIO MARÍN MARTÍNEZ" w:date="2022-11-06T23:21:00Z">
-                <w:r>
-                  <w:rPr>
-                    <w:color w:val="4472C4" w:themeColor="accent1"/>
-                    <w:sz w:val="28"/>
-                    <w:szCs w:val="28"/>
-                  </w:rPr>
-                  <w:t>a 3</w:t>
-                </w:r>
-              </w:ins>
+              <w:r>
+                <w:rPr>
+                  <w:color w:val="4472C4" w:themeColor="accent1"/>
+                  <w:sz w:val="28"/>
+                  <w:szCs w:val="28"/>
+                </w:rPr>
+                <w:t>Práctica 3</w:t>
+              </w:r>
             </w:p>
           </w:sdtContent>
         </w:sdt>
@@ -314,7 +292,7 @@
                                         <w:szCs w:val="28"/>
                                       </w:rPr>
                                     </w:pPr>
-                                    <w:del w:id="3" w:author="ANTONIO MARÍN MARTÍNEZ" w:date="2022-11-04T08:26:00Z">
+                                    <w:del w:id="0" w:author="ANTONIO MARÍN MARTÍNEZ" w:date="2022-11-04T08:26:00Z">
                                       <w:r>
                                         <w:rPr>
                                           <w:caps/>
@@ -325,7 +303,7 @@
                                         <w:delText>24 de octubre de 2022</w:delText>
                                       </w:r>
                                     </w:del>
-                                    <w:ins w:id="4" w:author="ANTONIO MARÍN MARTÍNEZ" w:date="2022-11-04T08:26:00Z">
+                                    <w:ins w:id="1" w:author="ANTONIO MARÍN MARTÍNEZ" w:date="2022-11-04T08:26:00Z">
                                       <w:r>
                                         <w:rPr>
                                           <w:caps/>
@@ -460,7 +438,7 @@
                                   <w:szCs w:val="28"/>
                                 </w:rPr>
                               </w:pPr>
-                              <w:del w:id="5" w:author="ANTONIO MARÍN MARTÍNEZ" w:date="2022-11-04T08:26:00Z">
+                              <w:del w:id="2" w:author="ANTONIO MARÍN MARTÍNEZ" w:date="2022-11-04T08:26:00Z">
                                 <w:r>
                                   <w:rPr>
                                     <w:caps/>
@@ -471,7 +449,7 @@
                                   <w:delText>24 de octubre de 2022</w:delText>
                                 </w:r>
                               </w:del>
-                              <w:ins w:id="6" w:author="ANTONIO MARÍN MARTÍNEZ" w:date="2022-11-04T08:26:00Z">
+                              <w:ins w:id="3" w:author="ANTONIO MARÍN MARTÍNEZ" w:date="2022-11-04T08:26:00Z">
                                 <w:r>
                                   <w:rPr>
                                     <w:caps/>
@@ -1593,11 +1571,11 @@
           <w:numId w:val="1"/>
         </w:numPr>
       </w:pPr>
-      <w:bookmarkStart w:id="7" w:name="_Toc117079417"/>
+      <w:bookmarkStart w:id="4" w:name="_Toc117079417"/>
       <w:r>
         <w:t>Público objetivo.</w:t>
       </w:r>
-      <w:bookmarkEnd w:id="7"/>
+      <w:bookmarkEnd w:id="4"/>
     </w:p>
     <w:p>
       <w:pPr>
@@ -1834,7 +1812,7 @@
           <w:numId w:val="1"/>
         </w:numPr>
       </w:pPr>
-      <w:bookmarkStart w:id="8" w:name="_Toc117079418"/>
+      <w:bookmarkStart w:id="5" w:name="_Toc117079418"/>
       <w:r>
         <w:t>Requi</w:t>
       </w:r>
@@ -1850,7 +1828,7 @@
       <w:r>
         <w:t>.</w:t>
       </w:r>
-      <w:bookmarkEnd w:id="8"/>
+      <w:bookmarkEnd w:id="5"/>
     </w:p>
     <w:p>
       <w:pPr>
@@ -2018,11 +1996,11 @@
           <w:numId w:val="1"/>
         </w:numPr>
       </w:pPr>
-      <w:bookmarkStart w:id="9" w:name="_Toc117079419"/>
+      <w:bookmarkStart w:id="6" w:name="_Toc117079419"/>
       <w:r>
         <w:t>Tono.</w:t>
       </w:r>
-      <w:bookmarkEnd w:id="9"/>
+      <w:bookmarkEnd w:id="6"/>
     </w:p>
     <w:p>
       <w:pPr>
@@ -2154,7 +2132,7 @@
           <w:numId w:val="1"/>
         </w:numPr>
       </w:pPr>
-      <w:bookmarkStart w:id="10" w:name="_Toc117079420"/>
+      <w:bookmarkStart w:id="7" w:name="_Toc117079420"/>
       <w:r>
         <w:t>E</w:t>
       </w:r>
@@ -2164,7 +2142,7 @@
       <w:r>
         <w:t>tructura.</w:t>
       </w:r>
-      <w:bookmarkEnd w:id="10"/>
+      <w:bookmarkEnd w:id="7"/>
       <w:r>
         <w:t xml:space="preserve"> </w:t>
       </w:r>
@@ -2227,11 +2205,11 @@
           <w:numId w:val="1"/>
         </w:numPr>
       </w:pPr>
-      <w:bookmarkStart w:id="11" w:name="_Toc117079421"/>
+      <w:bookmarkStart w:id="8" w:name="_Toc117079421"/>
       <w:r>
         <w:t>Contenido.</w:t>
       </w:r>
-      <w:bookmarkEnd w:id="11"/>
+      <w:bookmarkEnd w:id="8"/>
     </w:p>
     <w:p>
       <w:pPr>
@@ -2286,11 +2264,11 @@
           <w:numId w:val="1"/>
         </w:numPr>
       </w:pPr>
-      <w:bookmarkStart w:id="12" w:name="_Toc117079422"/>
+      <w:bookmarkStart w:id="9" w:name="_Toc117079422"/>
       <w:r>
         <w:t>Forma.</w:t>
       </w:r>
-      <w:bookmarkEnd w:id="12"/>
+      <w:bookmarkEnd w:id="9"/>
     </w:p>
     <w:p>
       <w:pPr>
@@ -2344,7 +2322,7 @@
       <w:r>
         <w:t xml:space="preserve">: </w:t>
       </w:r>
-      <w:del w:id="13" w:author="ANTONIO MARÍN MARTÍNEZ" w:date="2022-11-06T21:01:00Z">
+      <w:del w:id="10" w:author="ANTONIO MARÍN MARTÍNEZ" w:date="2022-11-06T21:01:00Z">
         <w:r>
           <w:delText xml:space="preserve">para esto he pensado como la mayoría del texto proporcionado son definiciones o relaciones que disponen de un título, este título estará en mayúsculas y usaran la fuente </w:delText>
         </w:r>
@@ -2355,12 +2333,12 @@
           <w:delText xml:space="preserve"> para destacar a la vista del público</w:delText>
         </w:r>
       </w:del>
-      <w:ins w:id="14" w:author="ANTONIO MARÍN MARTÍNEZ" w:date="2022-11-06T21:01:00Z">
+      <w:ins w:id="11" w:author="ANTONIO MARÍN MARTÍNEZ" w:date="2022-11-06T21:01:00Z">
         <w:r>
           <w:t>para el nombre de la página u</w:t>
         </w:r>
       </w:ins>
-      <w:ins w:id="15" w:author="ANTONIO MARÍN MARTÍNEZ" w:date="2022-11-06T21:03:00Z">
+      <w:ins w:id="12" w:author="ANTONIO MARÍN MARTÍNEZ" w:date="2022-11-06T21:03:00Z">
         <w:r>
           <w:t>saremos la fuente fuego fatuo</w:t>
         </w:r>
@@ -2369,23 +2347,23 @@
         <w:t xml:space="preserve">, seguido de la </w:t>
       </w:r>
       <w:proofErr w:type="spellStart"/>
-      <w:ins w:id="16" w:author="ANTONIO MARÍN MARTÍNEZ" w:date="2022-11-06T21:04:00Z">
+      <w:ins w:id="13" w:author="ANTONIO MARÍN MARTÍNEZ" w:date="2022-11-06T21:04:00Z">
         <w:r>
           <w:t>tiulos</w:t>
         </w:r>
       </w:ins>
       <w:proofErr w:type="spellEnd"/>
-      <w:ins w:id="17" w:author="ANTONIO MARÍN MARTÍNEZ" w:date="2022-11-06T21:05:00Z">
+      <w:ins w:id="14" w:author="ANTONIO MARÍN MARTÍNEZ" w:date="2022-11-06T21:05:00Z">
         <w:r>
           <w:t xml:space="preserve"> y las </w:t>
         </w:r>
       </w:ins>
-      <w:del w:id="18" w:author="ANTONIO MARÍN MARTÍNEZ" w:date="2022-11-06T21:05:00Z">
+      <w:del w:id="15" w:author="ANTONIO MARÍN MARTÍNEZ" w:date="2022-11-06T21:05:00Z">
         <w:r>
           <w:delText>definición</w:delText>
         </w:r>
       </w:del>
-      <w:ins w:id="19" w:author="ANTONIO MARÍN MARTÍNEZ" w:date="2022-11-06T21:05:00Z">
+      <w:ins w:id="16" w:author="ANTONIO MARÍN MARTÍNEZ" w:date="2022-11-06T21:05:00Z">
         <w:r>
           <w:t xml:space="preserve"> definiciones</w:t>
         </w:r>
@@ -2413,17 +2391,17 @@
       <w:r>
         <w:t>para facilitar su lectura</w:t>
       </w:r>
-      <w:ins w:id="20" w:author="ANTONIO MARÍN MARTÍNEZ" w:date="2022-11-06T21:06:00Z">
+      <w:ins w:id="17" w:author="ANTONIO MARÍN MARTÍNEZ" w:date="2022-11-06T21:06:00Z">
         <w:r>
           <w:t xml:space="preserve"> y el índice usará</w:t>
         </w:r>
       </w:ins>
-      <w:ins w:id="21" w:author="ANTONIO MARÍN MARTÍNEZ" w:date="2022-11-06T21:07:00Z">
+      <w:ins w:id="18" w:author="ANTONIO MARÍN MARTÍNEZ" w:date="2022-11-06T21:07:00Z">
         <w:r>
           <w:t xml:space="preserve"> la fuente</w:t>
         </w:r>
       </w:ins>
-      <w:ins w:id="22" w:author="ANTONIO MARÍN MARTÍNEZ" w:date="2022-11-06T21:10:00Z">
+      <w:ins w:id="19" w:author="ANTONIO MARÍN MARTÍNEZ" w:date="2022-11-06T21:10:00Z">
         <w:r>
           <w:t xml:space="preserve"> Arial</w:t>
         </w:r>
@@ -2505,7 +2483,7 @@
       <w:pPr>
         <w:jc w:val="center"/>
         <w:rPr>
-          <w:ins w:id="23" w:author="ANTONIO MARÍN MARTÍNEZ" w:date="2022-11-06T21:11:00Z"/>
+          <w:ins w:id="20" w:author="ANTONIO MARÍN MARTÍNEZ" w:date="2022-11-06T21:11:00Z"/>
           <w:rFonts w:cstheme="minorHAnsi"/>
         </w:rPr>
       </w:pPr>
@@ -2545,16 +2523,16 @@
         </w:numPr>
         <w:jc w:val="center"/>
         <w:rPr>
-          <w:ins w:id="24" w:author="ANTONIO MARÍN MARTÍNEZ" w:date="2022-11-06T21:11:00Z"/>
+          <w:ins w:id="21" w:author="ANTONIO MARÍN MARTÍNEZ" w:date="2022-11-06T21:11:00Z"/>
           <w:rFonts w:ascii="Arial" w:hAnsi="Arial" w:cs="Arial"/>
-          <w:rPrChange w:id="25" w:author="ANTONIO MARÍN MARTÍNEZ" w:date="2022-11-06T21:12:00Z">
+          <w:rPrChange w:id="22" w:author="ANTONIO MARÍN MARTÍNEZ" w:date="2022-11-06T21:12:00Z">
             <w:rPr>
-              <w:ins w:id="26" w:author="ANTONIO MARÍN MARTÍNEZ" w:date="2022-11-06T21:11:00Z"/>
+              <w:ins w:id="23" w:author="ANTONIO MARÍN MARTÍNEZ" w:date="2022-11-06T21:11:00Z"/>
               <w:rFonts w:cstheme="minorHAnsi"/>
             </w:rPr>
           </w:rPrChange>
         </w:rPr>
-        <w:pPrChange w:id="27" w:author="ANTONIO MARÍN MARTÍNEZ" w:date="2022-11-06T21:11:00Z">
+        <w:pPrChange w:id="24" w:author="ANTONIO MARÍN MARTÍNEZ" w:date="2022-11-06T21:11:00Z">
           <w:pPr>
             <w:pStyle w:val="Prrafodelista"/>
             <w:numPr>
@@ -2564,11 +2542,11 @@
           </w:pPr>
         </w:pPrChange>
       </w:pPr>
-      <w:ins w:id="28" w:author="ANTONIO MARÍN MARTÍNEZ" w:date="2022-11-06T21:11:00Z">
+      <w:ins w:id="25" w:author="ANTONIO MARÍN MARTÍNEZ" w:date="2022-11-06T21:11:00Z">
         <w:r>
           <w:rPr>
             <w:rFonts w:ascii="Arial" w:hAnsi="Arial" w:cs="Arial"/>
-            <w:rPrChange w:id="29" w:author="ANTONIO MARÍN MARTÍNEZ" w:date="2022-11-06T21:12:00Z">
+            <w:rPrChange w:id="26" w:author="ANTONIO MARÍN MARTÍNEZ" w:date="2022-11-06T21:12:00Z">
               <w:rPr>
                 <w:rFonts w:cstheme="minorHAnsi"/>
               </w:rPr>
@@ -2587,16 +2565,16 @@
         </w:numPr>
         <w:jc w:val="center"/>
         <w:rPr>
-          <w:ins w:id="30" w:author="ANTONIO MARÍN MARTÍNEZ" w:date="2022-11-06T21:11:00Z"/>
+          <w:ins w:id="27" w:author="ANTONIO MARÍN MARTÍNEZ" w:date="2022-11-06T21:11:00Z"/>
           <w:rFonts w:ascii="Arial" w:hAnsi="Arial" w:cs="Arial"/>
-          <w:rPrChange w:id="31" w:author="ANTONIO MARÍN MARTÍNEZ" w:date="2022-11-06T21:12:00Z">
+          <w:rPrChange w:id="28" w:author="ANTONIO MARÍN MARTÍNEZ" w:date="2022-11-06T21:12:00Z">
             <w:rPr>
-              <w:ins w:id="32" w:author="ANTONIO MARÍN MARTÍNEZ" w:date="2022-11-06T21:11:00Z"/>
+              <w:ins w:id="29" w:author="ANTONIO MARÍN MARTÍNEZ" w:date="2022-11-06T21:11:00Z"/>
               <w:rFonts w:cstheme="minorHAnsi"/>
             </w:rPr>
           </w:rPrChange>
         </w:rPr>
-        <w:pPrChange w:id="33" w:author="ANTONIO MARÍN MARTÍNEZ" w:date="2022-11-06T21:11:00Z">
+        <w:pPrChange w:id="30" w:author="ANTONIO MARÍN MARTÍNEZ" w:date="2022-11-06T21:11:00Z">
           <w:pPr>
             <w:pStyle w:val="Prrafodelista"/>
             <w:numPr>
@@ -2606,11 +2584,11 @@
           </w:pPr>
         </w:pPrChange>
       </w:pPr>
-      <w:ins w:id="34" w:author="ANTONIO MARÍN MARTÍNEZ" w:date="2022-11-06T21:11:00Z">
+      <w:ins w:id="31" w:author="ANTONIO MARÍN MARTÍNEZ" w:date="2022-11-06T21:11:00Z">
         <w:r>
           <w:rPr>
             <w:rFonts w:ascii="Arial" w:hAnsi="Arial" w:cs="Arial"/>
-            <w:rPrChange w:id="35" w:author="ANTONIO MARÍN MARTÍNEZ" w:date="2022-11-06T21:12:00Z">
+            <w:rPrChange w:id="32" w:author="ANTONIO MARÍN MARTÍNEZ" w:date="2022-11-06T21:12:00Z">
               <w:rPr>
                 <w:rFonts w:cstheme="minorHAnsi"/>
               </w:rPr>
@@ -2629,21 +2607,21 @@
         </w:numPr>
         <w:jc w:val="center"/>
         <w:rPr>
-          <w:ins w:id="36" w:author="ANTONIO MARÍN MARTÍNEZ" w:date="2022-11-06T21:11:00Z"/>
+          <w:ins w:id="33" w:author="ANTONIO MARÍN MARTÍNEZ" w:date="2022-11-06T21:11:00Z"/>
           <w:rFonts w:ascii="Arial" w:hAnsi="Arial" w:cs="Arial"/>
-          <w:rPrChange w:id="37" w:author="ANTONIO MARÍN MARTÍNEZ" w:date="2022-11-06T21:12:00Z">
+          <w:rPrChange w:id="34" w:author="ANTONIO MARÍN MARTÍNEZ" w:date="2022-11-06T21:12:00Z">
             <w:rPr>
-              <w:ins w:id="38" w:author="ANTONIO MARÍN MARTÍNEZ" w:date="2022-11-06T21:11:00Z"/>
+              <w:ins w:id="35" w:author="ANTONIO MARÍN MARTÍNEZ" w:date="2022-11-06T21:11:00Z"/>
               <w:rFonts w:cstheme="minorHAnsi"/>
             </w:rPr>
           </w:rPrChange>
         </w:rPr>
       </w:pPr>
-      <w:ins w:id="39" w:author="ANTONIO MARÍN MARTÍNEZ" w:date="2022-11-06T21:11:00Z">
+      <w:ins w:id="36" w:author="ANTONIO MARÍN MARTÍNEZ" w:date="2022-11-06T21:11:00Z">
         <w:r>
           <w:rPr>
             <w:rFonts w:ascii="Arial" w:hAnsi="Arial" w:cs="Arial"/>
-            <w:rPrChange w:id="40" w:author="ANTONIO MARÍN MARTÍNEZ" w:date="2022-11-06T21:12:00Z">
+            <w:rPrChange w:id="37" w:author="ANTONIO MARÍN MARTÍNEZ" w:date="2022-11-06T21:12:00Z">
               <w:rPr>
                 <w:rFonts w:cstheme="minorHAnsi"/>
               </w:rPr>
@@ -2659,13 +2637,13 @@
         <w:rPr>
           <w:rFonts w:cstheme="minorHAnsi"/>
         </w:rPr>
-        <w:pPrChange w:id="41" w:author="ANTONIO MARÍN MARTÍNEZ" w:date="2022-11-06T21:11:00Z">
+        <w:pPrChange w:id="38" w:author="ANTONIO MARÍN MARTÍNEZ" w:date="2022-11-06T21:11:00Z">
           <w:pPr>
             <w:jc w:val="center"/>
           </w:pPr>
         </w:pPrChange>
       </w:pPr>
-      <w:ins w:id="42" w:author="ANTONIO MARÍN MARTÍNEZ" w:date="2022-11-06T21:11:00Z">
+      <w:ins w:id="39" w:author="ANTONIO MARÍN MARTÍNEZ" w:date="2022-11-06T21:11:00Z">
         <w:r>
           <w:rPr>
             <w:rFonts w:cstheme="minorHAnsi"/>
@@ -2775,27 +2753,362 @@
       <w:pPr>
         <w:ind w:left="348"/>
         <w:rPr>
+          <w:del w:id="40" w:author="ANTONIO MARÍN MARTÍNEZ" w:date="2022-11-07T09:14:00Z"/>
           <w:noProof/>
         </w:rPr>
       </w:pPr>
+      <w:ins w:id="41" w:author="ANTONIO MARÍN MARTÍNEZ" w:date="2022-11-07T09:14:00Z">
+        <w:r>
+          <w:rPr>
+            <w:noProof/>
+          </w:rPr>
+          <w:t>A</w:t>
+        </w:r>
+      </w:ins>
+      <w:ins w:id="42" w:author="ANTONIO MARÍN MARTÍNEZ" w:date="2022-11-07T09:15:00Z">
+        <w:r>
+          <w:rPr>
+            <w:noProof/>
+          </w:rPr>
+          <w:t xml:space="preserve">l final solo he usado los colores sin tachar, el rojo para los hiperenlaces y el </w:t>
+        </w:r>
+      </w:ins>
+      <w:ins w:id="43" w:author="ANTONIO MARÍN MARTÍNEZ" w:date="2022-11-07T09:16:00Z">
+        <w:r>
+          <w:rPr>
+            <w:noProof/>
+          </w:rPr>
+          <w:t>beis para el fondo de la página</w:t>
+        </w:r>
+      </w:ins>
+      <w:ins w:id="44" w:author="ANTONIO MARÍN MARTÍNEZ" w:date="2022-11-07T09:19:00Z">
+        <w:r>
+          <w:rPr>
+            <w:noProof/>
+          </w:rPr>
+          <w:t>,</w:t>
+        </w:r>
+      </w:ins>
+      <w:ins w:id="45" w:author="ANTONIO MARÍN MARTÍNEZ" w:date="2022-11-07T09:16:00Z">
+        <w:r>
+          <w:rPr>
+            <w:noProof/>
+          </w:rPr>
+          <w:t xml:space="preserve"> debido a que los tachadas son</w:t>
+        </w:r>
+      </w:ins>
+      <w:ins w:id="46" w:author="ANTONIO MARÍN MARTÍNEZ" w:date="2022-11-07T09:19:00Z">
+        <w:r>
+          <w:rPr>
+            <w:noProof/>
+          </w:rPr>
+          <w:t xml:space="preserve"> muy parecida a la otra paleta y hay poco contraste. El negro al ser muy parecido al #000000, no lo he usado.</w:t>
+        </w:r>
+      </w:ins>
+      <w:ins w:id="47" w:author="ANTONIO MARÍN MARTÍNEZ" w:date="2022-11-07T09:16:00Z">
+        <w:r>
+          <w:rPr>
+            <w:noProof/>
+          </w:rPr>
+          <w:t xml:space="preserve"> </w:t>
+        </w:r>
+      </w:ins>
+      <w:ins w:id="48" w:author="ANTONIO MARÍN MARTÍNEZ" w:date="2022-11-07T09:15:00Z">
+        <w:r>
+          <w:rPr>
+            <w:noProof/>
+          </w:rPr>
+          <w:t xml:space="preserve"> </w:t>
+        </w:r>
+      </w:ins>
+      <w:del w:id="49" w:author="ANTONIO MARÍN MARTÍNEZ" w:date="2022-11-07T09:14:00Z">
+        <w:r>
+          <w:rPr>
+            <w:noProof/>
+          </w:rPr>
+          <w:delText xml:space="preserve">Esta paleta será usada para recalcar </w:delText>
+        </w:r>
+        <w:r>
+          <w:rPr>
+            <w:noProof/>
+          </w:rPr>
+          <w:lastRenderedPageBreak/>
+          <w:delText>información sobre los volcanes al tener unos colores que    simulan a un volcán, el negro de la roca, rojo, naranja y amarillo de la lava o el magma, etc.</w:delText>
+        </w:r>
+      </w:del>
+    </w:p>
+    <w:p>
+      <w:pPr>
+        <w:ind w:left="360"/>
+      </w:pPr>
+      <w:ins w:id="50" w:author="ANTONIO MARÍN MARTÍNEZ" w:date="2022-11-07T09:15:00Z">
+        <w:r>
+          <w:rPr>
+            <w:noProof/>
+          </w:rPr>
+          <mc:AlternateContent>
+            <mc:Choice Requires="wps">
+              <w:drawing>
+                <wp:anchor distT="0" distB="0" distL="114300" distR="114300" simplePos="0" relativeHeight="251737088" behindDoc="0" locked="0" layoutInCell="1" allowOverlap="1" wp14:anchorId="7CC84134" wp14:editId="1A5D4A0C">
+                  <wp:simplePos x="0" y="0"/>
+                  <wp:positionH relativeFrom="margin">
+                    <wp:posOffset>382905</wp:posOffset>
+                  </wp:positionH>
+                  <wp:positionV relativeFrom="paragraph">
+                    <wp:posOffset>-99695</wp:posOffset>
+                  </wp:positionV>
+                  <wp:extent cx="685800" cy="617220"/>
+                  <wp:effectExtent l="0" t="0" r="0" b="0"/>
+                  <wp:wrapNone/>
+                  <wp:docPr id="40" name="Signo de multiplicación 40"/>
+                  <wp:cNvGraphicFramePr/>
+                  <a:graphic xmlns:a="http://schemas.openxmlformats.org/drawingml/2006/main">
+                    <a:graphicData uri="http://schemas.microsoft.com/office/word/2010/wordprocessingShape">
+                      <wps:wsp>
+                        <wps:cNvSpPr/>
+                        <wps:spPr>
+                          <a:xfrm>
+                            <a:off x="0" y="0"/>
+                            <a:ext cx="685800" cy="617220"/>
+                          </a:xfrm>
+                          <a:prstGeom prst="mathMultiply">
+                            <a:avLst/>
+                          </a:prstGeom>
+                          <a:solidFill>
+                            <a:srgbClr val="FF0000"/>
+                          </a:solidFill>
+                          <a:ln>
+                            <a:solidFill>
+                              <a:srgbClr val="C00000"/>
+                            </a:solidFill>
+                          </a:ln>
+                        </wps:spPr>
+                        <wps:style>
+                          <a:lnRef idx="2">
+                            <a:schemeClr val="accent1">
+                              <a:shade val="50000"/>
+                            </a:schemeClr>
+                          </a:lnRef>
+                          <a:fillRef idx="1">
+                            <a:schemeClr val="accent1"/>
+                          </a:fillRef>
+                          <a:effectRef idx="0">
+                            <a:schemeClr val="accent1"/>
+                          </a:effectRef>
+                          <a:fontRef idx="minor">
+                            <a:schemeClr val="lt1"/>
+                          </a:fontRef>
+                        </wps:style>
+                        <wps:bodyPr rot="0" spcFirstLastPara="0" vertOverflow="overflow" horzOverflow="overflow" vert="horz" wrap="square" lIns="91440" tIns="45720" rIns="91440" bIns="45720" numCol="1" spcCol="0" rtlCol="0" fromWordArt="0" anchor="ctr" anchorCtr="0" forceAA="0" compatLnSpc="1">
+                          <a:prstTxWarp prst="textNoShape">
+                            <a:avLst/>
+                          </a:prstTxWarp>
+                          <a:noAutofit/>
+                        </wps:bodyPr>
+                      </wps:wsp>
+                    </a:graphicData>
+                  </a:graphic>
+                  <wp14:sizeRelH relativeFrom="margin">
+                    <wp14:pctWidth>0</wp14:pctWidth>
+                  </wp14:sizeRelH>
+                  <wp14:sizeRelV relativeFrom="margin">
+                    <wp14:pctHeight>0</wp14:pctHeight>
+                  </wp14:sizeRelV>
+                </wp:anchor>
+              </w:drawing>
+            </mc:Choice>
+            <mc:Fallback>
+              <w:pict>
+                <v:shape w14:anchorId="43E81A6A" id="Signo de multiplicación 40" o:spid="_x0000_s1026" style="position:absolute;margin-left:30.15pt;margin-top:-7.85pt;width:54pt;height:48.6pt;z-index:251737088;visibility:visible;mso-wrap-style:square;mso-width-percent:0;mso-height-percent:0;mso-wrap-distance-left:9pt;mso-wrap-distance-top:0;mso-wrap-distance-right:9pt;mso-wrap-distance-bottom:0;mso-position-horizontal:absolute;mso-position-horizontal-relative:margin;mso-position-vertical:absolute;mso-position-vertical-relative:text;mso-width-percent:0;mso-height-percent:0;mso-width-relative:margin;mso-height-relative:margin;v-text-anchor:middle" coordsize="685800,617220" o:gfxdata="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" path="m116155,202193l213269,94289,342900,210957,472531,94289r97114,107904l451404,308610,569645,415027,472531,522931,342900,406263,213269,522931,116155,415027,234396,308610,116155,202193xe" fillcolor="red" strokecolor="#c00000" strokeweight="1pt">
+                  <v:stroke joinstyle="miter"/>
+                  <v:path arrowok="t" o:connecttype="custom" o:connectlocs="116155,202193;213269,94289;342900,210957;472531,94289;569645,202193;451404,308610;569645,415027;472531,522931;342900,406263;213269,522931;116155,415027;234396,308610;116155,202193" o:connectangles="0,0,0,0,0,0,0,0,0,0,0,0,0"/>
+                  <w10:wrap anchorx="margin"/>
+                </v:shape>
+              </w:pict>
+            </mc:Fallback>
+          </mc:AlternateContent>
+        </w:r>
+      </w:ins>
+      <w:ins w:id="51" w:author="ANTONIO MARÍN MARTÍNEZ" w:date="2022-11-07T09:14:00Z">
+        <w:r>
+          <w:rPr>
+            <w:noProof/>
+          </w:rPr>
+          <mc:AlternateContent>
+            <mc:Choice Requires="wps">
+              <w:drawing>
+                <wp:anchor distT="0" distB="0" distL="114300" distR="114300" simplePos="0" relativeHeight="251735040" behindDoc="0" locked="0" layoutInCell="1" allowOverlap="1" wp14:anchorId="1395E0D5" wp14:editId="430855A8">
+                  <wp:simplePos x="0" y="0"/>
+                  <wp:positionH relativeFrom="margin">
+                    <wp:posOffset>3484245</wp:posOffset>
+                  </wp:positionH>
+                  <wp:positionV relativeFrom="paragraph">
+                    <wp:posOffset>-99695</wp:posOffset>
+                  </wp:positionV>
+                  <wp:extent cx="685800" cy="617220"/>
+                  <wp:effectExtent l="0" t="0" r="0" b="0"/>
+                  <wp:wrapNone/>
+                  <wp:docPr id="39" name="Signo de multiplicación 39"/>
+                  <wp:cNvGraphicFramePr/>
+                  <a:graphic xmlns:a="http://schemas.openxmlformats.org/drawingml/2006/main">
+                    <a:graphicData uri="http://schemas.microsoft.com/office/word/2010/wordprocessingShape">
+                      <wps:wsp>
+                        <wps:cNvSpPr/>
+                        <wps:spPr>
+                          <a:xfrm>
+                            <a:off x="0" y="0"/>
+                            <a:ext cx="685800" cy="617220"/>
+                          </a:xfrm>
+                          <a:prstGeom prst="mathMultiply">
+                            <a:avLst/>
+                          </a:prstGeom>
+                          <a:solidFill>
+                            <a:srgbClr val="FF0000"/>
+                          </a:solidFill>
+                          <a:ln>
+                            <a:solidFill>
+                              <a:srgbClr val="C00000"/>
+                            </a:solidFill>
+                          </a:ln>
+                        </wps:spPr>
+                        <wps:style>
+                          <a:lnRef idx="2">
+                            <a:schemeClr val="accent1">
+                              <a:shade val="50000"/>
+                            </a:schemeClr>
+                          </a:lnRef>
+                          <a:fillRef idx="1">
+                            <a:schemeClr val="accent1"/>
+                          </a:fillRef>
+                          <a:effectRef idx="0">
+                            <a:schemeClr val="accent1"/>
+                          </a:effectRef>
+                          <a:fontRef idx="minor">
+                            <a:schemeClr val="lt1"/>
+                          </a:fontRef>
+                        </wps:style>
+                        <wps:bodyPr rot="0" spcFirstLastPara="0" vertOverflow="overflow" horzOverflow="overflow" vert="horz" wrap="square" lIns="91440" tIns="45720" rIns="91440" bIns="45720" numCol="1" spcCol="0" rtlCol="0" fromWordArt="0" anchor="ctr" anchorCtr="0" forceAA="0" compatLnSpc="1">
+                          <a:prstTxWarp prst="textNoShape">
+                            <a:avLst/>
+                          </a:prstTxWarp>
+                          <a:noAutofit/>
+                        </wps:bodyPr>
+                      </wps:wsp>
+                    </a:graphicData>
+                  </a:graphic>
+                  <wp14:sizeRelH relativeFrom="margin">
+                    <wp14:pctWidth>0</wp14:pctWidth>
+                  </wp14:sizeRelH>
+                  <wp14:sizeRelV relativeFrom="margin">
+                    <wp14:pctHeight>0</wp14:pctHeight>
+                  </wp14:sizeRelV>
+                </wp:anchor>
+              </w:drawing>
+            </mc:Choice>
+            <mc:Fallback>
+              <w:pict>
+                <v:shape w14:anchorId="2744E7B7" id="Signo de multiplicación 39" o:spid="_x0000_s1026" style="position:absolute;margin-left:274.35pt;margin-top:-7.85pt;width:54pt;height:48.6pt;z-index:251735040;visibility:visible;mso-wrap-style:square;mso-width-percent:0;mso-height-percent:0;mso-wrap-distance-left:9pt;mso-wrap-distance-top:0;mso-wrap-distance-right:9pt;mso-wrap-distance-bottom:0;mso-position-horizontal:absolute;mso-position-horizontal-relative:margin;mso-position-vertical:absolute;mso-position-vertical-relative:text;mso-width-percent:0;mso-height-percent:0;mso-width-relative:margin;mso-height-relative:margin;v-text-anchor:middle" coordsize="685800,617220" o:gfxdata="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" path="m116155,202193l213269,94289,342900,210957,472531,94289r97114,107904l451404,308610,569645,415027,472531,522931,342900,406263,213269,522931,116155,415027,234396,308610,116155,202193xe" fillcolor="red" strokecolor="#c00000" strokeweight="1pt">
+                  <v:stroke joinstyle="miter"/>
+                  <v:path arrowok="t" o:connecttype="custom" o:connectlocs="116155,202193;213269,94289;342900,210957;472531,94289;569645,202193;451404,308610;569645,415027;472531,522931;342900,406263;213269,522931;116155,415027;234396,308610;116155,202193" o:connectangles="0,0,0,0,0,0,0,0,0,0,0,0,0"/>
+                  <w10:wrap anchorx="margin"/>
+                </v:shape>
+              </w:pict>
+            </mc:Fallback>
+          </mc:AlternateContent>
+        </w:r>
+        <w:r>
+          <w:rPr>
+            <w:noProof/>
+          </w:rPr>
+          <mc:AlternateContent>
+            <mc:Choice Requires="wps">
+              <w:drawing>
+                <wp:anchor distT="0" distB="0" distL="114300" distR="114300" simplePos="0" relativeHeight="251732992" behindDoc="0" locked="0" layoutInCell="1" allowOverlap="1" wp14:anchorId="1902A270" wp14:editId="4EFF0769">
+                  <wp:simplePos x="0" y="0"/>
+                  <wp:positionH relativeFrom="margin">
+                    <wp:align>center</wp:align>
+                  </wp:positionH>
+                  <wp:positionV relativeFrom="paragraph">
+                    <wp:posOffset>-92075</wp:posOffset>
+                  </wp:positionV>
+                  <wp:extent cx="685800" cy="617220"/>
+                  <wp:effectExtent l="0" t="0" r="0" b="0"/>
+                  <wp:wrapNone/>
+                  <wp:docPr id="38" name="Signo de multiplicación 38"/>
+                  <wp:cNvGraphicFramePr/>
+                  <a:graphic xmlns:a="http://schemas.openxmlformats.org/drawingml/2006/main">
+                    <a:graphicData uri="http://schemas.microsoft.com/office/word/2010/wordprocessingShape">
+                      <wps:wsp>
+                        <wps:cNvSpPr/>
+                        <wps:spPr>
+                          <a:xfrm>
+                            <a:off x="0" y="0"/>
+                            <a:ext cx="685800" cy="617220"/>
+                          </a:xfrm>
+                          <a:prstGeom prst="mathMultiply">
+                            <a:avLst/>
+                          </a:prstGeom>
+                          <a:solidFill>
+                            <a:srgbClr val="FF0000"/>
+                          </a:solidFill>
+                          <a:ln>
+                            <a:solidFill>
+                              <a:srgbClr val="C00000"/>
+                            </a:solidFill>
+                          </a:ln>
+                        </wps:spPr>
+                        <wps:style>
+                          <a:lnRef idx="2">
+                            <a:schemeClr val="accent1">
+                              <a:shade val="50000"/>
+                            </a:schemeClr>
+                          </a:lnRef>
+                          <a:fillRef idx="1">
+                            <a:schemeClr val="accent1"/>
+                          </a:fillRef>
+                          <a:effectRef idx="0">
+                            <a:schemeClr val="accent1"/>
+                          </a:effectRef>
+                          <a:fontRef idx="minor">
+                            <a:schemeClr val="lt1"/>
+                          </a:fontRef>
+                        </wps:style>
+                        <wps:bodyPr rot="0" spcFirstLastPara="0" vertOverflow="overflow" horzOverflow="overflow" vert="horz" wrap="square" lIns="91440" tIns="45720" rIns="91440" bIns="45720" numCol="1" spcCol="0" rtlCol="0" fromWordArt="0" anchor="ctr" anchorCtr="0" forceAA="0" compatLnSpc="1">
+                          <a:prstTxWarp prst="textNoShape">
+                            <a:avLst/>
+                          </a:prstTxWarp>
+                          <a:noAutofit/>
+                        </wps:bodyPr>
+                      </wps:wsp>
+                    </a:graphicData>
+                  </a:graphic>
+                  <wp14:sizeRelH relativeFrom="margin">
+                    <wp14:pctWidth>0</wp14:pctWidth>
+                  </wp14:sizeRelH>
+                  <wp14:sizeRelV relativeFrom="margin">
+                    <wp14:pctHeight>0</wp14:pctHeight>
+                  </wp14:sizeRelV>
+                </wp:anchor>
+              </w:drawing>
+            </mc:Choice>
+            <mc:Fallback>
+              <w:pict>
+                <v:shape w14:anchorId="68F0C7C2" id="Signo de multiplicación 38" o:spid="_x0000_s1026" style="position:absolute;margin-left:0;margin-top:-7.25pt;width:54pt;height:48.6pt;z-index:251732992;visibility:visible;mso-wrap-style:square;mso-width-percent:0;mso-height-percent:0;mso-wrap-distance-left:9pt;mso-wrap-distance-top:0;mso-wrap-distance-right:9pt;mso-wrap-distance-bottom:0;mso-position-horizontal:center;mso-position-horizontal-relative:margin;mso-position-vertical:absolute;mso-position-vertical-relative:text;mso-width-percent:0;mso-height-percent:0;mso-width-relative:margin;mso-height-relative:margin;v-text-anchor:middle" coordsize="685800,617220" o:gfxdata="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" path="m116155,202193l213269,94289,342900,210957,472531,94289r97114,107904l451404,308610,569645,415027,472531,522931,342900,406263,213269,522931,116155,415027,234396,308610,116155,202193xe" fillcolor="red" strokecolor="#c00000" strokeweight="1pt">
+                  <v:stroke joinstyle="miter"/>
+                  <v:path arrowok="t" o:connecttype="custom" o:connectlocs="116155,202193;213269,94289;342900,210957;472531,94289;569645,202193;451404,308610;569645,415027;472531,522931;342900,406263;213269,522931;116155,415027;234396,308610;116155,202193" o:connectangles="0,0,0,0,0,0,0,0,0,0,0,0,0"/>
+                  <w10:wrap anchorx="margin"/>
+                </v:shape>
+              </w:pict>
+            </mc:Fallback>
+          </mc:AlternateContent>
+        </w:r>
+      </w:ins>
       <w:r>
         <w:rPr>
           <w:noProof/>
         </w:rPr>
-        <w:t>Esta paleta será usada para recalcar información sobre los volcanes al tener unos colores que    simulan a un volcán, el negro de la roca, rojo, naranja y amarillo de la lava o el magma, etc.</w:t>
-      </w:r>
-    </w:p>
-    <w:p>
-      <w:pPr>
-        <w:ind w:left="360"/>
-      </w:pPr>
-      <w:r>
-        <w:rPr>
-          <w:noProof/>
-        </w:rPr>
-        <w:lastRenderedPageBreak/>
         <w:drawing>
-          <wp:inline distT="0" distB="0" distL="0" distR="0" wp14:anchorId="09E6B292" wp14:editId="6D53D09F">
+          <wp:inline distT="0" distB="0" distL="0" distR="0" wp14:anchorId="09E6B292" wp14:editId="4DC16E4E">
             <wp:extent cx="5166360" cy="426720"/>
             <wp:effectExtent l="0" t="0" r="0" b="0"/>
             <wp:docPr id="2" name="Imagen 2" descr="Gráfico, Gráfico de rectángulos&#10;&#10;Descripción generada automáticamente"/>
@@ -2900,7 +3213,7 @@
           <w:numId w:val="1"/>
         </w:numPr>
       </w:pPr>
-      <w:bookmarkStart w:id="43" w:name="_Toc117079423"/>
+      <w:bookmarkStart w:id="52" w:name="_Toc117079423"/>
       <w:proofErr w:type="spellStart"/>
       <w:r>
         <w:t>Wireframe</w:t>
@@ -2909,7 +3222,7 @@
       <w:r>
         <w:t>.</w:t>
       </w:r>
-      <w:bookmarkEnd w:id="43"/>
+      <w:bookmarkEnd w:id="52"/>
     </w:p>
     <w:p/>
     <w:p>
@@ -2928,7 +3241,7 @@
         </w:rPr>
         <w:t xml:space="preserve">Nombre de la página </w:t>
       </w:r>
-      <w:del w:id="44" w:author="ANTONIO MARÍN MARTÍNEZ" w:date="2022-11-06T23:17:00Z">
+      <w:del w:id="53" w:author="ANTONIO MARÍN MARTÍNEZ" w:date="2022-11-06T23:17:00Z">
         <w:r>
           <w:rPr>
             <w:b/>
@@ -2940,7 +3253,7 @@
       <w:r>
         <w:t>: situada</w:t>
       </w:r>
-      <w:del w:id="45" w:author="ANTONIO MARÍN MARTÍNEZ" w:date="2022-11-06T23:17:00Z">
+      <w:del w:id="54" w:author="ANTONIO MARÍN MARTÍNEZ" w:date="2022-11-06T23:17:00Z">
         <w:r>
           <w:delText>s</w:delText>
         </w:r>
@@ -2948,6 +3261,26 @@
       <w:r>
         <w:t xml:space="preserve"> al principio de la página para que vea el usuario en la página que se encuentra.</w:t>
       </w:r>
+      <w:ins w:id="55" w:author="ANTONIO MARÍN MARTÍNEZ" w:date="2022-11-07T09:06:00Z">
+        <w:r>
+          <w:t xml:space="preserve"> Al final no he visto necesario el logo para una p</w:t>
+        </w:r>
+      </w:ins>
+      <w:ins w:id="56" w:author="ANTONIO MARÍN MARTÍNEZ" w:date="2022-11-07T09:07:00Z">
+        <w:r>
+          <w:t>á</w:t>
+        </w:r>
+      </w:ins>
+      <w:ins w:id="57" w:author="ANTONIO MARÍN MARTÍNEZ" w:date="2022-11-07T09:06:00Z">
+        <w:r>
+          <w:t>gina</w:t>
+        </w:r>
+      </w:ins>
+      <w:ins w:id="58" w:author="ANTONIO MARÍN MARTÍNEZ" w:date="2022-11-07T09:07:00Z">
+        <w:r>
+          <w:t>.</w:t>
+        </w:r>
+      </w:ins>
     </w:p>
     <w:p>
       <w:pPr>
@@ -3019,10 +3352,10 @@
         </w:numPr>
         <w:spacing w:line="256" w:lineRule="auto"/>
         <w:rPr>
-          <w:del w:id="46" w:author="ANTONIO MARÍN MARTÍNEZ" w:date="2022-11-06T21:34:00Z"/>
+          <w:del w:id="59" w:author="ANTONIO MARÍN MARTÍNEZ" w:date="2022-11-06T21:34:00Z"/>
         </w:rPr>
       </w:pPr>
-      <w:del w:id="47" w:author="ANTONIO MARÍN MARTÍNEZ" w:date="2022-11-06T21:34:00Z">
+      <w:del w:id="60" w:author="ANTONIO MARÍN MARTÍNEZ" w:date="2022-11-06T21:34:00Z">
         <w:r>
           <w:rPr>
             <w:b/>
@@ -3034,7 +3367,7 @@
           <w:delText>: pequeño juego de seleccionar campos sobre la información de los volcanes que hay en la página.</w:delText>
         </w:r>
       </w:del>
-      <w:ins w:id="48" w:author="ANTONIO MARÍN MARTÍNEZ" w:date="2022-11-06T21:35:00Z">
+      <w:ins w:id="61" w:author="ANTONIO MARÍN MARTÍNEZ" w:date="2022-11-06T21:35:00Z">
         <w:r>
           <w:t xml:space="preserve"> Al final el juego no lo implementaré, pero intentaré mejorar más la sección de comentarios/</w:t>
         </w:r>
@@ -3052,778 +3385,71 @@
           <w:numId w:val="7"/>
         </w:numPr>
         <w:spacing w:line="256" w:lineRule="auto"/>
-      </w:pPr>
-      <w:ins w:id="49" w:author="ANTONIO MARÍN MARTÍNEZ" w:date="2022-11-06T21:25:00Z">
+        <w:rPr>
+          <w:ins w:id="62" w:author="ANTONIO MARÍN MARTÍNEZ" w:date="2022-11-07T09:17:00Z"/>
+        </w:rPr>
+      </w:pPr>
+      <w:ins w:id="63" w:author="ANTONIO MARÍN MARTÍNEZ" w:date="2022-11-07T09:18:00Z">
         <w:r>
           <w:rPr>
-            <w:b/>
-            <w:bCs/>
             <w:noProof/>
           </w:rPr>
-          <mc:AlternateContent>
-            <mc:Choice Requires="wps">
-              <w:drawing>
-                <wp:anchor distT="0" distB="0" distL="114300" distR="114300" simplePos="0" relativeHeight="251702272" behindDoc="0" locked="0" layoutInCell="1" allowOverlap="1" wp14:anchorId="17717839" wp14:editId="72ABB37C">
-                  <wp:simplePos x="0" y="0"/>
-                  <wp:positionH relativeFrom="column">
-                    <wp:posOffset>169545</wp:posOffset>
-                  </wp:positionH>
-                  <wp:positionV relativeFrom="paragraph">
-                    <wp:posOffset>443230</wp:posOffset>
-                  </wp:positionV>
-                  <wp:extent cx="3368040" cy="2636520"/>
-                  <wp:effectExtent l="0" t="0" r="22860" b="11430"/>
-                  <wp:wrapNone/>
-                  <wp:docPr id="3" name="Rectángulo 3"/>
-                  <wp:cNvGraphicFramePr/>
-                  <a:graphic xmlns:a="http://schemas.openxmlformats.org/drawingml/2006/main">
-                    <a:graphicData uri="http://schemas.microsoft.com/office/word/2010/wordprocessingShape">
-                      <wps:wsp>
-                        <wps:cNvSpPr/>
-                        <wps:spPr>
-                          <a:xfrm>
-                            <a:off x="0" y="0"/>
-                            <a:ext cx="3368040" cy="2636520"/>
-                          </a:xfrm>
-                          <a:prstGeom prst="rect">
-                            <a:avLst/>
-                          </a:prstGeom>
-                          <a:solidFill>
-                            <a:schemeClr val="bg1"/>
-                          </a:solidFill>
-                          <a:ln>
-                            <a:solidFill>
-                              <a:schemeClr val="tx1"/>
-                            </a:solidFill>
-                          </a:ln>
-                        </wps:spPr>
-                        <wps:style>
-                          <a:lnRef idx="2">
-                            <a:schemeClr val="accent1">
-                              <a:shade val="50000"/>
-                            </a:schemeClr>
-                          </a:lnRef>
-                          <a:fillRef idx="1">
-                            <a:schemeClr val="accent1"/>
-                          </a:fillRef>
-                          <a:effectRef idx="0">
-                            <a:schemeClr val="accent1"/>
-                          </a:effectRef>
-                          <a:fontRef idx="minor">
-                            <a:schemeClr val="lt1"/>
-                          </a:fontRef>
-                        </wps:style>
-                        <wps:txbx>
-                          <w:txbxContent>
-                            <w:p>
-                              <w:pPr>
-                                <w:rPr>
-                                  <w:ins w:id="50" w:author="ANTONIO MARÍN MARTÍNEZ" w:date="2022-11-06T21:26:00Z"/>
-                                  <w:color w:val="000000" w:themeColor="text1"/>
-                                  <w14:shadow w14:blurRad="38100" w14:dist="19050" w14:dir="2700000" w14:sx="100000" w14:sy="100000" w14:kx="0" w14:ky="0" w14:algn="tl">
-                                    <w14:schemeClr w14:val="dk1">
-                                      <w14:alpha w14:val="60000"/>
-                                    </w14:schemeClr>
-                                  </w14:shadow>
-                                  <w14:textOutline w14:w="0" w14:cap="flat" w14:cmpd="sng" w14:algn="ctr">
-                                    <w14:noFill/>
-                                    <w14:prstDash w14:val="solid"/>
-                                    <w14:round/>
-                                  </w14:textOutline>
-                                </w:rPr>
-                              </w:pPr>
-                              <w:ins w:id="51" w:author="ANTONIO MARÍN MARTÍNEZ" w:date="2022-11-06T21:25:00Z">
-                                <w:r>
-                                  <w:rPr>
-                                    <w:color w:val="000000" w:themeColor="text1"/>
-                                    <w14:shadow w14:blurRad="38100" w14:dist="19050" w14:dir="2700000" w14:sx="100000" w14:sy="100000" w14:kx="0" w14:ky="0" w14:algn="tl">
-                                      <w14:schemeClr w14:val="dk1">
-                                        <w14:alpha w14:val="60000"/>
-                                      </w14:schemeClr>
-                                    </w14:shadow>
-                                    <w14:textOutline w14:w="0" w14:cap="flat" w14:cmpd="sng" w14:algn="ctr">
-                                      <w14:noFill/>
-                                      <w14:prstDash w14:val="solid"/>
-                                      <w14:round/>
-                                    </w14:textOutline>
-                                  </w:rPr>
-                                  <w:t>Nombre de la página</w:t>
-                                </w:r>
-                              </w:ins>
-                            </w:p>
-                            <w:p>
-                              <w:pPr>
-                                <w:rPr>
-                                  <w:ins w:id="52" w:author="ANTONIO MARÍN MARTÍNEZ" w:date="2022-11-06T21:26:00Z"/>
-                                  <w:color w:val="000000" w:themeColor="text1"/>
-                                  <w14:shadow w14:blurRad="38100" w14:dist="19050" w14:dir="2700000" w14:sx="100000" w14:sy="100000" w14:kx="0" w14:ky="0" w14:algn="tl">
-                                    <w14:schemeClr w14:val="dk1">
-                                      <w14:alpha w14:val="60000"/>
-                                    </w14:schemeClr>
-                                  </w14:shadow>
-                                  <w14:textOutline w14:w="0" w14:cap="flat" w14:cmpd="sng" w14:algn="ctr">
-                                    <w14:noFill/>
-                                    <w14:prstDash w14:val="solid"/>
-                                    <w14:round/>
-                                  </w14:textOutline>
-                                </w:rPr>
-                              </w:pPr>
-                              <w:ins w:id="53" w:author="ANTONIO MARÍN MARTÍNEZ" w:date="2022-11-06T21:26:00Z">
-                                <w:r>
-                                  <w:rPr>
-                                    <w:color w:val="000000" w:themeColor="text1"/>
-                                    <w14:shadow w14:blurRad="38100" w14:dist="19050" w14:dir="2700000" w14:sx="100000" w14:sy="100000" w14:kx="0" w14:ky="0" w14:algn="tl">
-                                      <w14:schemeClr w14:val="dk1">
-                                        <w14:alpha w14:val="60000"/>
-                                      </w14:schemeClr>
-                                    </w14:shadow>
-                                    <w14:textOutline w14:w="0" w14:cap="flat" w14:cmpd="sng" w14:algn="ctr">
-                                      <w14:noFill/>
-                                      <w14:prstDash w14:val="solid"/>
-                                      <w14:round/>
-                                    </w14:textOutline>
-                                  </w:rPr>
-                                  <w:t>Índice</w:t>
-                                </w:r>
-                              </w:ins>
-                            </w:p>
-                            <w:p>
-                              <w:pPr>
-                                <w:pStyle w:val="Prrafodelista"/>
-                                <w:numPr>
-                                  <w:ilvl w:val="0"/>
-                                  <w:numId w:val="9"/>
-                                </w:numPr>
-                                <w:rPr>
-                                  <w:ins w:id="54" w:author="ANTONIO MARÍN MARTÍNEZ" w:date="2022-11-06T21:26:00Z"/>
-                                  <w:color w:val="000000" w:themeColor="text1"/>
-                                  <w14:shadow w14:blurRad="38100" w14:dist="19050" w14:dir="2700000" w14:sx="100000" w14:sy="100000" w14:kx="0" w14:ky="0" w14:algn="tl">
-                                    <w14:schemeClr w14:val="dk1">
-                                      <w14:alpha w14:val="60000"/>
-                                    </w14:schemeClr>
-                                  </w14:shadow>
-                                  <w14:textOutline w14:w="0" w14:cap="flat" w14:cmpd="sng" w14:algn="ctr">
-                                    <w14:noFill/>
-                                    <w14:prstDash w14:val="solid"/>
-                                    <w14:round/>
-                                  </w14:textOutline>
-                                </w:rPr>
-                              </w:pPr>
-                              <w:ins w:id="55" w:author="ANTONIO MARÍN MARTÍNEZ" w:date="2022-11-06T21:26:00Z">
-                                <w:r>
-                                  <w:rPr>
-                                    <w:color w:val="000000" w:themeColor="text1"/>
-                                    <w14:shadow w14:blurRad="38100" w14:dist="19050" w14:dir="2700000" w14:sx="100000" w14:sy="100000" w14:kx="0" w14:ky="0" w14:algn="tl">
-                                      <w14:schemeClr w14:val="dk1">
-                                        <w14:alpha w14:val="60000"/>
-                                      </w14:schemeClr>
-                                    </w14:shadow>
-                                    <w14:textOutline w14:w="0" w14:cap="flat" w14:cmpd="sng" w14:algn="ctr">
-                                      <w14:noFill/>
-                                      <w14:prstDash w14:val="solid"/>
-                                      <w14:round/>
-                                    </w14:textOutline>
-                                  </w:rPr>
-                                  <w:t>Hiperenlace1</w:t>
-                                </w:r>
-                              </w:ins>
-                            </w:p>
-                            <w:p>
-                              <w:pPr>
-                                <w:pStyle w:val="Prrafodelista"/>
-                                <w:numPr>
-                                  <w:ilvl w:val="0"/>
-                                  <w:numId w:val="9"/>
-                                </w:numPr>
-                                <w:rPr>
-                                  <w:ins w:id="56" w:author="ANTONIO MARÍN MARTÍNEZ" w:date="2022-11-06T21:26:00Z"/>
-                                  <w:color w:val="000000" w:themeColor="text1"/>
-                                  <w14:shadow w14:blurRad="38100" w14:dist="19050" w14:dir="2700000" w14:sx="100000" w14:sy="100000" w14:kx="0" w14:ky="0" w14:algn="tl">
-                                    <w14:schemeClr w14:val="dk1">
-                                      <w14:alpha w14:val="60000"/>
-                                    </w14:schemeClr>
-                                  </w14:shadow>
-                                  <w14:textOutline w14:w="0" w14:cap="flat" w14:cmpd="sng" w14:algn="ctr">
-                                    <w14:noFill/>
-                                    <w14:prstDash w14:val="solid"/>
-                                    <w14:round/>
-                                  </w14:textOutline>
-                                </w:rPr>
-                              </w:pPr>
-                              <w:ins w:id="57" w:author="ANTONIO MARÍN MARTÍNEZ" w:date="2022-11-06T21:26:00Z">
-                                <w:r>
-                                  <w:rPr>
-                                    <w:color w:val="000000" w:themeColor="text1"/>
-                                    <w14:shadow w14:blurRad="38100" w14:dist="19050" w14:dir="2700000" w14:sx="100000" w14:sy="100000" w14:kx="0" w14:ky="0" w14:algn="tl">
-                                      <w14:schemeClr w14:val="dk1">
-                                        <w14:alpha w14:val="60000"/>
-                                      </w14:schemeClr>
-                                    </w14:shadow>
-                                    <w14:textOutline w14:w="0" w14:cap="flat" w14:cmpd="sng" w14:algn="ctr">
-                                      <w14:noFill/>
-                                      <w14:prstDash w14:val="solid"/>
-                                      <w14:round/>
-                                    </w14:textOutline>
-                                  </w:rPr>
-                                  <w:t>Hiperenlace2</w:t>
-                                </w:r>
-                              </w:ins>
-                            </w:p>
-                            <w:p>
-                              <w:pPr>
-                                <w:pStyle w:val="Prrafodelista"/>
-                                <w:numPr>
-                                  <w:ilvl w:val="0"/>
-                                  <w:numId w:val="9"/>
-                                </w:numPr>
-                                <w:rPr>
-                                  <w:ins w:id="58" w:author="ANTONIO MARÍN MARTÍNEZ" w:date="2022-11-06T21:26:00Z"/>
-                                  <w:color w:val="000000" w:themeColor="text1"/>
-                                  <w14:shadow w14:blurRad="38100" w14:dist="19050" w14:dir="2700000" w14:sx="100000" w14:sy="100000" w14:kx="0" w14:ky="0" w14:algn="tl">
-                                    <w14:schemeClr w14:val="dk1">
-                                      <w14:alpha w14:val="60000"/>
-                                    </w14:schemeClr>
-                                  </w14:shadow>
-                                  <w14:textOutline w14:w="0" w14:cap="flat" w14:cmpd="sng" w14:algn="ctr">
-                                    <w14:noFill/>
-                                    <w14:prstDash w14:val="solid"/>
-                                    <w14:round/>
-                                  </w14:textOutline>
-                                </w:rPr>
-                              </w:pPr>
-                              <w:ins w:id="59" w:author="ANTONIO MARÍN MARTÍNEZ" w:date="2022-11-06T21:26:00Z">
-                                <w:r>
-                                  <w:rPr>
-                                    <w:color w:val="000000" w:themeColor="text1"/>
-                                    <w14:shadow w14:blurRad="38100" w14:dist="19050" w14:dir="2700000" w14:sx="100000" w14:sy="100000" w14:kx="0" w14:ky="0" w14:algn="tl">
-                                      <w14:schemeClr w14:val="dk1">
-                                        <w14:alpha w14:val="60000"/>
-                                      </w14:schemeClr>
-                                    </w14:shadow>
-                                    <w14:textOutline w14:w="0" w14:cap="flat" w14:cmpd="sng" w14:algn="ctr">
-                                      <w14:noFill/>
-                                      <w14:prstDash w14:val="solid"/>
-                                      <w14:round/>
-                                    </w14:textOutline>
-                                  </w:rPr>
-                                  <w:t>Hiperenlace3</w:t>
-                                </w:r>
-                              </w:ins>
-                            </w:p>
-                            <w:p>
-                              <w:pPr>
-                                <w:rPr>
-                                  <w:ins w:id="60" w:author="ANTONIO MARÍN MARTÍNEZ" w:date="2022-11-06T21:25:00Z"/>
-                                  <w:color w:val="000000" w:themeColor="text1"/>
-                                  <w14:shadow w14:blurRad="38100" w14:dist="19050" w14:dir="2700000" w14:sx="100000" w14:sy="100000" w14:kx="0" w14:ky="0" w14:algn="tl">
-                                    <w14:schemeClr w14:val="dk1">
-                                      <w14:alpha w14:val="60000"/>
-                                    </w14:schemeClr>
-                                  </w14:shadow>
-                                  <w14:textOutline w14:w="0" w14:cap="flat" w14:cmpd="sng" w14:algn="ctr">
-                                    <w14:noFill/>
-                                    <w14:prstDash w14:val="solid"/>
-                                    <w14:round/>
-                                  </w14:textOutline>
-                                  <w:rPrChange w:id="61" w:author="ANTONIO MARÍN MARTÍNEZ" w:date="2022-11-06T21:26:00Z">
-                                    <w:rPr>
-                                      <w:ins w:id="62" w:author="ANTONIO MARÍN MARTÍNEZ" w:date="2022-11-06T21:25:00Z"/>
-                                    </w:rPr>
-                                  </w:rPrChange>
-                                </w:rPr>
-                                <w:pPrChange w:id="63" w:author="ANTONIO MARÍN MARTÍNEZ" w:date="2022-11-06T21:26:00Z">
-                                  <w:pPr>
-                                    <w:jc w:val="center"/>
-                                  </w:pPr>
-                                </w:pPrChange>
-                              </w:pPr>
-                            </w:p>
-                            <w:p>
-                              <w:pPr>
-                                <w:jc w:val="center"/>
-                                <w:rPr>
-                                  <w:ins w:id="64" w:author="ANTONIO MARÍN MARTÍNEZ" w:date="2022-11-06T21:25:00Z"/>
-                                  <w:color w:val="000000" w:themeColor="text1"/>
-                                  <w14:shadow w14:blurRad="38100" w14:dist="19050" w14:dir="2700000" w14:sx="100000" w14:sy="100000" w14:kx="0" w14:ky="0" w14:algn="tl">
-                                    <w14:schemeClr w14:val="dk1">
-                                      <w14:alpha w14:val="60000"/>
-                                    </w14:schemeClr>
-                                  </w14:shadow>
-                                  <w14:textOutline w14:w="0" w14:cap="flat" w14:cmpd="sng" w14:algn="ctr">
-                                    <w14:noFill/>
-                                    <w14:prstDash w14:val="solid"/>
-                                    <w14:round/>
-                                  </w14:textOutline>
-                                </w:rPr>
-                              </w:pPr>
-                            </w:p>
-                            <w:p>
-                              <w:pPr>
-                                <w:jc w:val="center"/>
-                                <w:rPr>
-                                  <w:ins w:id="65" w:author="ANTONIO MARÍN MARTÍNEZ" w:date="2022-11-06T21:25:00Z"/>
-                                  <w:color w:val="000000" w:themeColor="text1"/>
-                                  <w14:shadow w14:blurRad="38100" w14:dist="19050" w14:dir="2700000" w14:sx="100000" w14:sy="100000" w14:kx="0" w14:ky="0" w14:algn="tl">
-                                    <w14:schemeClr w14:val="dk1">
-                                      <w14:alpha w14:val="60000"/>
-                                    </w14:schemeClr>
-                                  </w14:shadow>
-                                  <w14:textOutline w14:w="0" w14:cap="flat" w14:cmpd="sng" w14:algn="ctr">
-                                    <w14:noFill/>
-                                    <w14:prstDash w14:val="solid"/>
-                                    <w14:round/>
-                                  </w14:textOutline>
-                                </w:rPr>
-                              </w:pPr>
-                            </w:p>
-                            <w:p>
-                              <w:pPr>
-                                <w:jc w:val="center"/>
-                                <w:rPr>
-                                  <w:ins w:id="66" w:author="ANTONIO MARÍN MARTÍNEZ" w:date="2022-11-06T21:25:00Z"/>
-                                  <w:color w:val="000000" w:themeColor="text1"/>
-                                  <w14:shadow w14:blurRad="38100" w14:dist="19050" w14:dir="2700000" w14:sx="100000" w14:sy="100000" w14:kx="0" w14:ky="0" w14:algn="tl">
-                                    <w14:schemeClr w14:val="dk1">
-                                      <w14:alpha w14:val="60000"/>
-                                    </w14:schemeClr>
-                                  </w14:shadow>
-                                  <w14:textOutline w14:w="0" w14:cap="flat" w14:cmpd="sng" w14:algn="ctr">
-                                    <w14:noFill/>
-                                    <w14:prstDash w14:val="solid"/>
-                                    <w14:round/>
-                                  </w14:textOutline>
-                                </w:rPr>
-                              </w:pPr>
-                            </w:p>
-                            <w:p>
-                              <w:pPr>
-                                <w:jc w:val="center"/>
-                                <w:rPr>
-                                  <w:ins w:id="67" w:author="ANTONIO MARÍN MARTÍNEZ" w:date="2022-11-06T21:25:00Z"/>
-                                  <w:color w:val="000000" w:themeColor="text1"/>
-                                  <w14:shadow w14:blurRad="38100" w14:dist="19050" w14:dir="2700000" w14:sx="100000" w14:sy="100000" w14:kx="0" w14:ky="0" w14:algn="tl">
-                                    <w14:schemeClr w14:val="dk1">
-                                      <w14:alpha w14:val="60000"/>
-                                    </w14:schemeClr>
-                                  </w14:shadow>
-                                  <w14:textOutline w14:w="0" w14:cap="flat" w14:cmpd="sng" w14:algn="ctr">
-                                    <w14:noFill/>
-                                    <w14:prstDash w14:val="solid"/>
-                                    <w14:round/>
-                                  </w14:textOutline>
-                                </w:rPr>
-                              </w:pPr>
-                            </w:p>
-                            <w:p>
-                              <w:pPr>
-                                <w:jc w:val="center"/>
-                                <w:rPr>
-                                  <w:ins w:id="68" w:author="ANTONIO MARÍN MARTÍNEZ" w:date="2022-11-06T21:25:00Z"/>
-                                  <w:color w:val="000000" w:themeColor="text1"/>
-                                  <w14:shadow w14:blurRad="38100" w14:dist="19050" w14:dir="2700000" w14:sx="100000" w14:sy="100000" w14:kx="0" w14:ky="0" w14:algn="tl">
-                                    <w14:schemeClr w14:val="dk1">
-                                      <w14:alpha w14:val="60000"/>
-                                    </w14:schemeClr>
-                                  </w14:shadow>
-                                  <w14:textOutline w14:w="0" w14:cap="flat" w14:cmpd="sng" w14:algn="ctr">
-                                    <w14:noFill/>
-                                    <w14:prstDash w14:val="solid"/>
-                                    <w14:round/>
-                                  </w14:textOutline>
-                                </w:rPr>
-                              </w:pPr>
-                            </w:p>
-                            <w:p>
-                              <w:pPr>
-                                <w:jc w:val="center"/>
-                                <w:rPr>
-                                  <w:color w:val="000000" w:themeColor="text1"/>
-                                  <w14:shadow w14:blurRad="38100" w14:dist="19050" w14:dir="2700000" w14:sx="100000" w14:sy="100000" w14:kx="0" w14:ky="0" w14:algn="tl">
-                                    <w14:schemeClr w14:val="dk1">
-                                      <w14:alpha w14:val="60000"/>
-                                    </w14:schemeClr>
-                                  </w14:shadow>
-                                  <w14:textOutline w14:w="0" w14:cap="flat" w14:cmpd="sng" w14:algn="ctr">
-                                    <w14:noFill/>
-                                    <w14:prstDash w14:val="solid"/>
-                                    <w14:round/>
-                                  </w14:textOutline>
-                                  <w:rPrChange w:id="69" w:author="ANTONIO MARÍN MARTÍNEZ" w:date="2022-11-06T21:25:00Z">
-                                    <w:rPr/>
-                                  </w:rPrChange>
-                                </w:rPr>
-                                <w:pPrChange w:id="70" w:author="ANTONIO MARÍN MARTÍNEZ" w:date="2022-11-06T21:25:00Z">
-                                  <w:pPr/>
-                                </w:pPrChange>
-                              </w:pPr>
-                            </w:p>
-                          </w:txbxContent>
-                        </wps:txbx>
-                        <wps:bodyPr rot="0" spcFirstLastPara="0" vertOverflow="overflow" horzOverflow="overflow" vert="horz" wrap="square" lIns="91440" tIns="45720" rIns="91440" bIns="45720" numCol="1" spcCol="0" rtlCol="0" fromWordArt="0" anchor="ctr" anchorCtr="0" forceAA="0" compatLnSpc="1">
-                          <a:prstTxWarp prst="textNoShape">
-                            <a:avLst/>
-                          </a:prstTxWarp>
-                          <a:noAutofit/>
-                        </wps:bodyPr>
-                      </wps:wsp>
-                    </a:graphicData>
-                  </a:graphic>
-                </wp:anchor>
-              </w:drawing>
-            </mc:Choice>
-            <mc:Fallback>
-              <w:pict>
-                <v:rect w14:anchorId="17717839" id="Rectángulo 3" o:spid="_x0000_s1027" style="position:absolute;left:0;text-align:left;margin-left:13.35pt;margin-top:34.9pt;width:265.2pt;height:207.6pt;z-index:251702272;visibility:visible;mso-wrap-style:square;mso-wrap-distance-left:9pt;mso-wrap-distance-top:0;mso-wrap-distance-right:9pt;mso-wrap-distance-bottom:0;mso-position-horizontal:absolute;mso-position-horizontal-relative:text;mso-position-vertical:absolute;mso-position-vertical-relative:text;v-text-anchor:middle" o:gfxdata="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" fillcolor="white [3212]" strokecolor="black [3213]" strokeweight="1pt">
-                  <v:textbox>
-                    <w:txbxContent>
-                      <w:p>
-                        <w:pPr>
-                          <w:rPr>
-                            <w:ins w:id="71" w:author="ANTONIO MARÍN MARTÍNEZ" w:date="2022-11-06T21:26:00Z"/>
-                            <w:color w:val="000000" w:themeColor="text1"/>
-                            <w14:shadow w14:blurRad="38100" w14:dist="19050" w14:dir="2700000" w14:sx="100000" w14:sy="100000" w14:kx="0" w14:ky="0" w14:algn="tl">
-                              <w14:schemeClr w14:val="dk1">
-                                <w14:alpha w14:val="60000"/>
-                              </w14:schemeClr>
-                            </w14:shadow>
-                            <w14:textOutline w14:w="0" w14:cap="flat" w14:cmpd="sng" w14:algn="ctr">
-                              <w14:noFill/>
-                              <w14:prstDash w14:val="solid"/>
-                              <w14:round/>
-                            </w14:textOutline>
-                          </w:rPr>
-                        </w:pPr>
-                        <w:ins w:id="72" w:author="ANTONIO MARÍN MARTÍNEZ" w:date="2022-11-06T21:25:00Z">
-                          <w:r>
-                            <w:rPr>
-                              <w:color w:val="000000" w:themeColor="text1"/>
-                              <w14:shadow w14:blurRad="38100" w14:dist="19050" w14:dir="2700000" w14:sx="100000" w14:sy="100000" w14:kx="0" w14:ky="0" w14:algn="tl">
-                                <w14:schemeClr w14:val="dk1">
-                                  <w14:alpha w14:val="60000"/>
-                                </w14:schemeClr>
-                              </w14:shadow>
-                              <w14:textOutline w14:w="0" w14:cap="flat" w14:cmpd="sng" w14:algn="ctr">
-                                <w14:noFill/>
-                                <w14:prstDash w14:val="solid"/>
-                                <w14:round/>
-                              </w14:textOutline>
-                            </w:rPr>
-                            <w:t>Nombre de la página</w:t>
-                          </w:r>
-                        </w:ins>
-                      </w:p>
-                      <w:p>
-                        <w:pPr>
-                          <w:rPr>
-                            <w:ins w:id="73" w:author="ANTONIO MARÍN MARTÍNEZ" w:date="2022-11-06T21:26:00Z"/>
-                            <w:color w:val="000000" w:themeColor="text1"/>
-                            <w14:shadow w14:blurRad="38100" w14:dist="19050" w14:dir="2700000" w14:sx="100000" w14:sy="100000" w14:kx="0" w14:ky="0" w14:algn="tl">
-                              <w14:schemeClr w14:val="dk1">
-                                <w14:alpha w14:val="60000"/>
-                              </w14:schemeClr>
-                            </w14:shadow>
-                            <w14:textOutline w14:w="0" w14:cap="flat" w14:cmpd="sng" w14:algn="ctr">
-                              <w14:noFill/>
-                              <w14:prstDash w14:val="solid"/>
-                              <w14:round/>
-                            </w14:textOutline>
-                          </w:rPr>
-                        </w:pPr>
-                        <w:ins w:id="74" w:author="ANTONIO MARÍN MARTÍNEZ" w:date="2022-11-06T21:26:00Z">
-                          <w:r>
-                            <w:rPr>
-                              <w:color w:val="000000" w:themeColor="text1"/>
-                              <w14:shadow w14:blurRad="38100" w14:dist="19050" w14:dir="2700000" w14:sx="100000" w14:sy="100000" w14:kx="0" w14:ky="0" w14:algn="tl">
-                                <w14:schemeClr w14:val="dk1">
-                                  <w14:alpha w14:val="60000"/>
-                                </w14:schemeClr>
-                              </w14:shadow>
-                              <w14:textOutline w14:w="0" w14:cap="flat" w14:cmpd="sng" w14:algn="ctr">
-                                <w14:noFill/>
-                                <w14:prstDash w14:val="solid"/>
-                                <w14:round/>
-                              </w14:textOutline>
-                            </w:rPr>
-                            <w:t>Índice</w:t>
-                          </w:r>
-                        </w:ins>
-                      </w:p>
-                      <w:p>
-                        <w:pPr>
-                          <w:pStyle w:val="Prrafodelista"/>
-                          <w:numPr>
-                            <w:ilvl w:val="0"/>
-                            <w:numId w:val="9"/>
-                          </w:numPr>
-                          <w:rPr>
-                            <w:ins w:id="75" w:author="ANTONIO MARÍN MARTÍNEZ" w:date="2022-11-06T21:26:00Z"/>
-                            <w:color w:val="000000" w:themeColor="text1"/>
-                            <w14:shadow w14:blurRad="38100" w14:dist="19050" w14:dir="2700000" w14:sx="100000" w14:sy="100000" w14:kx="0" w14:ky="0" w14:algn="tl">
-                              <w14:schemeClr w14:val="dk1">
-                                <w14:alpha w14:val="60000"/>
-                              </w14:schemeClr>
-                            </w14:shadow>
-                            <w14:textOutline w14:w="0" w14:cap="flat" w14:cmpd="sng" w14:algn="ctr">
-                              <w14:noFill/>
-                              <w14:prstDash w14:val="solid"/>
-                              <w14:round/>
-                            </w14:textOutline>
-                          </w:rPr>
-                        </w:pPr>
-                        <w:ins w:id="76" w:author="ANTONIO MARÍN MARTÍNEZ" w:date="2022-11-06T21:26:00Z">
-                          <w:r>
-                            <w:rPr>
-                              <w:color w:val="000000" w:themeColor="text1"/>
-                              <w14:shadow w14:blurRad="38100" w14:dist="19050" w14:dir="2700000" w14:sx="100000" w14:sy="100000" w14:kx="0" w14:ky="0" w14:algn="tl">
-                                <w14:schemeClr w14:val="dk1">
-                                  <w14:alpha w14:val="60000"/>
-                                </w14:schemeClr>
-                              </w14:shadow>
-                              <w14:textOutline w14:w="0" w14:cap="flat" w14:cmpd="sng" w14:algn="ctr">
-                                <w14:noFill/>
-                                <w14:prstDash w14:val="solid"/>
-                                <w14:round/>
-                              </w14:textOutline>
-                            </w:rPr>
-                            <w:t>Hiperenlace1</w:t>
-                          </w:r>
-                        </w:ins>
-                      </w:p>
-                      <w:p>
-                        <w:pPr>
-                          <w:pStyle w:val="Prrafodelista"/>
-                          <w:numPr>
-                            <w:ilvl w:val="0"/>
-                            <w:numId w:val="9"/>
-                          </w:numPr>
-                          <w:rPr>
-                            <w:ins w:id="77" w:author="ANTONIO MARÍN MARTÍNEZ" w:date="2022-11-06T21:26:00Z"/>
-                            <w:color w:val="000000" w:themeColor="text1"/>
-                            <w14:shadow w14:blurRad="38100" w14:dist="19050" w14:dir="2700000" w14:sx="100000" w14:sy="100000" w14:kx="0" w14:ky="0" w14:algn="tl">
-                              <w14:schemeClr w14:val="dk1">
-                                <w14:alpha w14:val="60000"/>
-                              </w14:schemeClr>
-                            </w14:shadow>
-                            <w14:textOutline w14:w="0" w14:cap="flat" w14:cmpd="sng" w14:algn="ctr">
-                              <w14:noFill/>
-                              <w14:prstDash w14:val="solid"/>
-                              <w14:round/>
-                            </w14:textOutline>
-                          </w:rPr>
-                        </w:pPr>
-                        <w:ins w:id="78" w:author="ANTONIO MARÍN MARTÍNEZ" w:date="2022-11-06T21:26:00Z">
-                          <w:r>
-                            <w:rPr>
-                              <w:color w:val="000000" w:themeColor="text1"/>
-                              <w14:shadow w14:blurRad="38100" w14:dist="19050" w14:dir="2700000" w14:sx="100000" w14:sy="100000" w14:kx="0" w14:ky="0" w14:algn="tl">
-                                <w14:schemeClr w14:val="dk1">
-                                  <w14:alpha w14:val="60000"/>
-                                </w14:schemeClr>
-                              </w14:shadow>
-                              <w14:textOutline w14:w="0" w14:cap="flat" w14:cmpd="sng" w14:algn="ctr">
-                                <w14:noFill/>
-                                <w14:prstDash w14:val="solid"/>
-                                <w14:round/>
-                              </w14:textOutline>
-                            </w:rPr>
-                            <w:t>Hiperenlace2</w:t>
-                          </w:r>
-                        </w:ins>
-                      </w:p>
-                      <w:p>
-                        <w:pPr>
-                          <w:pStyle w:val="Prrafodelista"/>
-                          <w:numPr>
-                            <w:ilvl w:val="0"/>
-                            <w:numId w:val="9"/>
-                          </w:numPr>
-                          <w:rPr>
-                            <w:ins w:id="79" w:author="ANTONIO MARÍN MARTÍNEZ" w:date="2022-11-06T21:26:00Z"/>
-                            <w:color w:val="000000" w:themeColor="text1"/>
-                            <w14:shadow w14:blurRad="38100" w14:dist="19050" w14:dir="2700000" w14:sx="100000" w14:sy="100000" w14:kx="0" w14:ky="0" w14:algn="tl">
-                              <w14:schemeClr w14:val="dk1">
-                                <w14:alpha w14:val="60000"/>
-                              </w14:schemeClr>
-                            </w14:shadow>
-                            <w14:textOutline w14:w="0" w14:cap="flat" w14:cmpd="sng" w14:algn="ctr">
-                              <w14:noFill/>
-                              <w14:prstDash w14:val="solid"/>
-                              <w14:round/>
-                            </w14:textOutline>
-                          </w:rPr>
-                        </w:pPr>
-                        <w:ins w:id="80" w:author="ANTONIO MARÍN MARTÍNEZ" w:date="2022-11-06T21:26:00Z">
-                          <w:r>
-                            <w:rPr>
-                              <w:color w:val="000000" w:themeColor="text1"/>
-                              <w14:shadow w14:blurRad="38100" w14:dist="19050" w14:dir="2700000" w14:sx="100000" w14:sy="100000" w14:kx="0" w14:ky="0" w14:algn="tl">
-                                <w14:schemeClr w14:val="dk1">
-                                  <w14:alpha w14:val="60000"/>
-                                </w14:schemeClr>
-                              </w14:shadow>
-                              <w14:textOutline w14:w="0" w14:cap="flat" w14:cmpd="sng" w14:algn="ctr">
-                                <w14:noFill/>
-                                <w14:prstDash w14:val="solid"/>
-                                <w14:round/>
-                              </w14:textOutline>
-                            </w:rPr>
-                            <w:t>Hiperenlace3</w:t>
-                          </w:r>
-                        </w:ins>
-                      </w:p>
-                      <w:p>
-                        <w:pPr>
-                          <w:rPr>
-                            <w:ins w:id="81" w:author="ANTONIO MARÍN MARTÍNEZ" w:date="2022-11-06T21:25:00Z"/>
-                            <w:color w:val="000000" w:themeColor="text1"/>
-                            <w14:shadow w14:blurRad="38100" w14:dist="19050" w14:dir="2700000" w14:sx="100000" w14:sy="100000" w14:kx="0" w14:ky="0" w14:algn="tl">
-                              <w14:schemeClr w14:val="dk1">
-                                <w14:alpha w14:val="60000"/>
-                              </w14:schemeClr>
-                            </w14:shadow>
-                            <w14:textOutline w14:w="0" w14:cap="flat" w14:cmpd="sng" w14:algn="ctr">
-                              <w14:noFill/>
-                              <w14:prstDash w14:val="solid"/>
-                              <w14:round/>
-                            </w14:textOutline>
-                            <w:rPrChange w:id="82" w:author="ANTONIO MARÍN MARTÍNEZ" w:date="2022-11-06T21:26:00Z">
-                              <w:rPr>
-                                <w:ins w:id="83" w:author="ANTONIO MARÍN MARTÍNEZ" w:date="2022-11-06T21:25:00Z"/>
-                              </w:rPr>
-                            </w:rPrChange>
-                          </w:rPr>
-                          <w:pPrChange w:id="84" w:author="ANTONIO MARÍN MARTÍNEZ" w:date="2022-11-06T21:26:00Z">
-                            <w:pPr>
-                              <w:jc w:val="center"/>
-                            </w:pPr>
-                          </w:pPrChange>
-                        </w:pPr>
-                      </w:p>
-                      <w:p>
-                        <w:pPr>
-                          <w:jc w:val="center"/>
-                          <w:rPr>
-                            <w:ins w:id="85" w:author="ANTONIO MARÍN MARTÍNEZ" w:date="2022-11-06T21:25:00Z"/>
-                            <w:color w:val="000000" w:themeColor="text1"/>
-                            <w14:shadow w14:blurRad="38100" w14:dist="19050" w14:dir="2700000" w14:sx="100000" w14:sy="100000" w14:kx="0" w14:ky="0" w14:algn="tl">
-                              <w14:schemeClr w14:val="dk1">
-                                <w14:alpha w14:val="60000"/>
-                              </w14:schemeClr>
-                            </w14:shadow>
-                            <w14:textOutline w14:w="0" w14:cap="flat" w14:cmpd="sng" w14:algn="ctr">
-                              <w14:noFill/>
-                              <w14:prstDash w14:val="solid"/>
-                              <w14:round/>
-                            </w14:textOutline>
-                          </w:rPr>
-                        </w:pPr>
-                      </w:p>
-                      <w:p>
-                        <w:pPr>
-                          <w:jc w:val="center"/>
-                          <w:rPr>
-                            <w:ins w:id="86" w:author="ANTONIO MARÍN MARTÍNEZ" w:date="2022-11-06T21:25:00Z"/>
-                            <w:color w:val="000000" w:themeColor="text1"/>
-                            <w14:shadow w14:blurRad="38100" w14:dist="19050" w14:dir="2700000" w14:sx="100000" w14:sy="100000" w14:kx="0" w14:ky="0" w14:algn="tl">
-                              <w14:schemeClr w14:val="dk1">
-                                <w14:alpha w14:val="60000"/>
-                              </w14:schemeClr>
-                            </w14:shadow>
-                            <w14:textOutline w14:w="0" w14:cap="flat" w14:cmpd="sng" w14:algn="ctr">
-                              <w14:noFill/>
-                              <w14:prstDash w14:val="solid"/>
-                              <w14:round/>
-                            </w14:textOutline>
-                          </w:rPr>
-                        </w:pPr>
-                      </w:p>
-                      <w:p>
-                        <w:pPr>
-                          <w:jc w:val="center"/>
-                          <w:rPr>
-                            <w:ins w:id="87" w:author="ANTONIO MARÍN MARTÍNEZ" w:date="2022-11-06T21:25:00Z"/>
-                            <w:color w:val="000000" w:themeColor="text1"/>
-                            <w14:shadow w14:blurRad="38100" w14:dist="19050" w14:dir="2700000" w14:sx="100000" w14:sy="100000" w14:kx="0" w14:ky="0" w14:algn="tl">
-                              <w14:schemeClr w14:val="dk1">
-                                <w14:alpha w14:val="60000"/>
-                              </w14:schemeClr>
-                            </w14:shadow>
-                            <w14:textOutline w14:w="0" w14:cap="flat" w14:cmpd="sng" w14:algn="ctr">
-                              <w14:noFill/>
-                              <w14:prstDash w14:val="solid"/>
-                              <w14:round/>
-                            </w14:textOutline>
-                          </w:rPr>
-                        </w:pPr>
-                      </w:p>
-                      <w:p>
-                        <w:pPr>
-                          <w:jc w:val="center"/>
-                          <w:rPr>
-                            <w:ins w:id="88" w:author="ANTONIO MARÍN MARTÍNEZ" w:date="2022-11-06T21:25:00Z"/>
-                            <w:color w:val="000000" w:themeColor="text1"/>
-                            <w14:shadow w14:blurRad="38100" w14:dist="19050" w14:dir="2700000" w14:sx="100000" w14:sy="100000" w14:kx="0" w14:ky="0" w14:algn="tl">
-                              <w14:schemeClr w14:val="dk1">
-                                <w14:alpha w14:val="60000"/>
-                              </w14:schemeClr>
-                            </w14:shadow>
-                            <w14:textOutline w14:w="0" w14:cap="flat" w14:cmpd="sng" w14:algn="ctr">
-                              <w14:noFill/>
-                              <w14:prstDash w14:val="solid"/>
-                              <w14:round/>
-                            </w14:textOutline>
-                          </w:rPr>
-                        </w:pPr>
-                      </w:p>
-                      <w:p>
-                        <w:pPr>
-                          <w:jc w:val="center"/>
-                          <w:rPr>
-                            <w:ins w:id="89" w:author="ANTONIO MARÍN MARTÍNEZ" w:date="2022-11-06T21:25:00Z"/>
-                            <w:color w:val="000000" w:themeColor="text1"/>
-                            <w14:shadow w14:blurRad="38100" w14:dist="19050" w14:dir="2700000" w14:sx="100000" w14:sy="100000" w14:kx="0" w14:ky="0" w14:algn="tl">
-                              <w14:schemeClr w14:val="dk1">
-                                <w14:alpha w14:val="60000"/>
-                              </w14:schemeClr>
-                            </w14:shadow>
-                            <w14:textOutline w14:w="0" w14:cap="flat" w14:cmpd="sng" w14:algn="ctr">
-                              <w14:noFill/>
-                              <w14:prstDash w14:val="solid"/>
-                              <w14:round/>
-                            </w14:textOutline>
-                          </w:rPr>
-                        </w:pPr>
-                      </w:p>
-                      <w:p>
-                        <w:pPr>
-                          <w:jc w:val="center"/>
-                          <w:rPr>
-                            <w:color w:val="000000" w:themeColor="text1"/>
-                            <w14:shadow w14:blurRad="38100" w14:dist="19050" w14:dir="2700000" w14:sx="100000" w14:sy="100000" w14:kx="0" w14:ky="0" w14:algn="tl">
-                              <w14:schemeClr w14:val="dk1">
-                                <w14:alpha w14:val="60000"/>
-                              </w14:schemeClr>
-                            </w14:shadow>
-                            <w14:textOutline w14:w="0" w14:cap="flat" w14:cmpd="sng" w14:algn="ctr">
-                              <w14:noFill/>
-                              <w14:prstDash w14:val="solid"/>
-                              <w14:round/>
-                            </w14:textOutline>
-                            <w:rPrChange w:id="90" w:author="ANTONIO MARÍN MARTÍNEZ" w:date="2022-11-06T21:25:00Z">
-                              <w:rPr/>
-                            </w:rPrChange>
-                          </w:rPr>
-                          <w:pPrChange w:id="91" w:author="ANTONIO MARÍN MARTÍNEZ" w:date="2022-11-06T21:25:00Z">
-                            <w:pPr/>
-                          </w:pPrChange>
-                        </w:pPr>
-                      </w:p>
-                    </w:txbxContent>
-                  </v:textbox>
-                </v:rect>
-              </w:pict>
-            </mc:Fallback>
-          </mc:AlternateContent>
+          <w:drawing>
+            <wp:anchor distT="0" distB="0" distL="114300" distR="114300" simplePos="0" relativeHeight="251738112" behindDoc="0" locked="0" layoutInCell="1" allowOverlap="1" wp14:anchorId="16D62D97" wp14:editId="263CDAF7">
+              <wp:simplePos x="0" y="0"/>
+              <wp:positionH relativeFrom="margin">
+                <wp:align>center</wp:align>
+              </wp:positionH>
+              <wp:positionV relativeFrom="paragraph">
+                <wp:posOffset>374015</wp:posOffset>
+              </wp:positionV>
+              <wp:extent cx="4663440" cy="2995295"/>
+              <wp:effectExtent l="0" t="0" r="3810" b="0"/>
+              <wp:wrapTopAndBottom/>
+              <wp:docPr id="41" name="Imagen 41" descr="Interfaz de usuario gráfica, Aplicación&#10;&#10;Descripción generada automáticamente con confianza media"/>
+              <wp:cNvGraphicFramePr>
+                <a:graphicFrameLocks xmlns:a="http://schemas.openxmlformats.org/drawingml/2006/main" noChangeAspect="1"/>
+              </wp:cNvGraphicFramePr>
+              <a:graphic xmlns:a="http://schemas.openxmlformats.org/drawingml/2006/main">
+                <a:graphicData uri="http://schemas.openxmlformats.org/drawingml/2006/picture">
+                  <pic:pic xmlns:pic="http://schemas.openxmlformats.org/drawingml/2006/picture">
+                    <pic:nvPicPr>
+                      <pic:cNvPr id="41" name="Imagen 41" descr="Interfaz de usuario gráfica, Aplicación&#10;&#10;Descripción generada automáticamente con confianza media"/>
+                      <pic:cNvPicPr/>
+                    </pic:nvPicPr>
+                    <pic:blipFill rotWithShape="1">
+                      <a:blip r:embed="rId13"/>
+                      <a:srcRect l="17787" t="32589" r="35913" b="14545"/>
+                      <a:stretch/>
+                    </pic:blipFill>
+                    <pic:spPr bwMode="auto">
+                      <a:xfrm>
+                        <a:off x="0" y="0"/>
+                        <a:ext cx="4663440" cy="2995295"/>
+                      </a:xfrm>
+                      <a:prstGeom prst="rect">
+                        <a:avLst/>
+                      </a:prstGeom>
+                      <a:ln>
+                        <a:noFill/>
+                      </a:ln>
+                      <a:extLst>
+                        <a:ext uri="{53640926-AAD7-44D8-BBD7-CCE9431645EC}">
+                          <a14:shadowObscured xmlns:a14="http://schemas.microsoft.com/office/drawing/2010/main"/>
+                        </a:ext>
+                      </a:extLst>
+                    </pic:spPr>
+                  </pic:pic>
+                </a:graphicData>
+              </a:graphic>
+              <wp14:sizeRelH relativeFrom="margin">
+                <wp14:pctWidth>0</wp14:pctWidth>
+              </wp14:sizeRelH>
+              <wp14:sizeRelV relativeFrom="margin">
+                <wp14:pctHeight>0</wp14:pctHeight>
+              </wp14:sizeRelV>
+            </wp:anchor>
+          </w:drawing>
         </w:r>
       </w:ins>
       <w:r>
@@ -3844,22 +3470,28 @@
       <w:r>
         <w:t xml:space="preserve">: pequeña sección donde puedes evaluar que te </w:t>
       </w:r>
-      <w:proofErr w:type="spellStart"/>
-      <w:r>
-        <w:t>a</w:t>
-      </w:r>
-      <w:proofErr w:type="spellEnd"/>
-      <w:r>
-        <w:t xml:space="preserve"> parecido la página y dejar un comentario.</w:t>
+      <w:r>
+        <w:t>h</w:t>
+      </w:r>
+      <w:r>
+        <w:t>a parecido la página y dejar un comentario.</w:t>
       </w:r>
     </w:p>
     <w:p>
       <w:pPr>
         <w:rPr>
+          <w:ins w:id="64" w:author="ANTONIO MARÍN MARTÍNEZ" w:date="2022-11-07T09:17:00Z"/>
           <w:noProof/>
         </w:rPr>
       </w:pPr>
-      <w:ins w:id="92" w:author="ANTONIO MARÍN MARTÍNEZ" w:date="2022-11-06T21:36:00Z">
+    </w:p>
+    <w:p>
+      <w:pPr>
+        <w:rPr>
+          <w:del w:id="65" w:author="ANTONIO MARÍN MARTÍNEZ" w:date="2022-11-07T09:10:00Z"/>
+        </w:rPr>
+      </w:pPr>
+      <w:ins w:id="66" w:author="ANTONIO MARÍN MARTÍNEZ" w:date="2022-11-07T09:13:00Z">
         <w:r>
           <w:rPr>
             <w:noProof/>
@@ -3867,313 +3499,30 @@
           <mc:AlternateContent>
             <mc:Choice Requires="wps">
               <w:drawing>
-                <wp:anchor distT="0" distB="0" distL="114300" distR="114300" simplePos="0" relativeHeight="251724800" behindDoc="0" locked="0" layoutInCell="1" allowOverlap="1" wp14:anchorId="1C26E316" wp14:editId="3B1EDCC5">
+                <wp:anchor distT="0" distB="0" distL="114300" distR="114300" simplePos="0" relativeHeight="251729920" behindDoc="0" locked="0" layoutInCell="1" allowOverlap="1" wp14:anchorId="0C328732" wp14:editId="3867998A">
                   <wp:simplePos x="0" y="0"/>
                   <wp:positionH relativeFrom="column">
-                    <wp:posOffset>4505325</wp:posOffset>
+                    <wp:posOffset>2295525</wp:posOffset>
                   </wp:positionH>
                   <wp:positionV relativeFrom="paragraph">
-                    <wp:posOffset>9525</wp:posOffset>
+                    <wp:posOffset>517525</wp:posOffset>
                   </wp:positionV>
-                  <wp:extent cx="1836420" cy="1287780"/>
-                  <wp:effectExtent l="0" t="0" r="0" b="0"/>
+                  <wp:extent cx="381000" cy="0"/>
+                  <wp:effectExtent l="38100" t="76200" r="0" b="95250"/>
                   <wp:wrapNone/>
-                  <wp:docPr id="21" name="Rectángulo 21"/>
-                  <wp:cNvGraphicFramePr/>
-                  <a:graphic xmlns:a="http://schemas.openxmlformats.org/drawingml/2006/main">
-                    <a:graphicData uri="http://schemas.microsoft.com/office/word/2010/wordprocessingShape">
-                      <wps:wsp>
-                        <wps:cNvSpPr/>
-                        <wps:spPr>
-                          <a:xfrm>
-                            <a:off x="0" y="0"/>
-                            <a:ext cx="1836420" cy="1287780"/>
-                          </a:xfrm>
-                          <a:prstGeom prst="rect">
-                            <a:avLst/>
-                          </a:prstGeom>
-                          <a:noFill/>
-                          <a:ln>
-                            <a:noFill/>
-                          </a:ln>
-                        </wps:spPr>
-                        <wps:style>
-                          <a:lnRef idx="2">
-                            <a:schemeClr val="accent1">
-                              <a:shade val="50000"/>
-                            </a:schemeClr>
-                          </a:lnRef>
-                          <a:fillRef idx="1">
-                            <a:schemeClr val="accent1"/>
-                          </a:fillRef>
-                          <a:effectRef idx="0">
-                            <a:schemeClr val="accent1"/>
-                          </a:effectRef>
-                          <a:fontRef idx="minor">
-                            <a:schemeClr val="lt1"/>
-                          </a:fontRef>
-                        </wps:style>
-                        <wps:txbx>
-                          <w:txbxContent>
-                            <w:p>
-                              <w:pPr>
-                                <w:jc w:val="center"/>
-                                <w:rPr>
-                                  <w:color w:val="000000" w:themeColor="text1"/>
-                                  <w14:shadow w14:blurRad="38100" w14:dist="19050" w14:dir="2700000" w14:sx="100000" w14:sy="100000" w14:kx="0" w14:ky="0" w14:algn="tl">
-                                    <w14:schemeClr w14:val="dk1">
-                                      <w14:alpha w14:val="60000"/>
-                                    </w14:schemeClr>
-                                  </w14:shadow>
-                                  <w14:textOutline w14:w="0" w14:cap="flat" w14:cmpd="sng" w14:algn="ctr">
-                                    <w14:noFill/>
-                                    <w14:prstDash w14:val="solid"/>
-                                    <w14:round/>
-                                  </w14:textOutline>
-                                  <w:rPrChange w:id="93" w:author="ANTONIO MARÍN MARTÍNEZ" w:date="2022-11-06T21:36:00Z">
-                                    <w:rPr/>
-                                  </w:rPrChange>
-                                </w:rPr>
-                                <w:pPrChange w:id="94" w:author="ANTONIO MARÍN MARTÍNEZ" w:date="2022-11-06T21:36:00Z">
-                                  <w:pPr/>
-                                </w:pPrChange>
-                              </w:pPr>
-                              <w:ins w:id="95" w:author="ANTONIO MARÍN MARTÍNEZ" w:date="2022-11-06T21:36:00Z">
-                                <w:r>
-                                  <w:rPr>
-                                    <w:color w:val="000000" w:themeColor="text1"/>
-                                    <w14:shadow w14:blurRad="38100" w14:dist="19050" w14:dir="2700000" w14:sx="100000" w14:sy="100000" w14:kx="0" w14:ky="0" w14:algn="tl">
-                                      <w14:schemeClr w14:val="dk1">
-                                        <w14:alpha w14:val="60000"/>
-                                      </w14:schemeClr>
-                                    </w14:shadow>
-                                    <w14:textOutline w14:w="0" w14:cap="flat" w14:cmpd="sng" w14:algn="ctr">
-                                      <w14:noFill/>
-                                      <w14:prstDash w14:val="solid"/>
-                                      <w14:round/>
-                                    </w14:textOutline>
-                                  </w:rPr>
-                                  <w:t>Al clicar un hiperenlace te mostrará el titulo y el contenido, l</w:t>
-                                </w:r>
-                              </w:ins>
-                              <w:ins w:id="96" w:author="ANTONIO MARÍN MARTÍNEZ" w:date="2022-11-06T21:37:00Z">
-                                <w:r>
-                                  <w:rPr>
-                                    <w:color w:val="000000" w:themeColor="text1"/>
-                                    <w14:shadow w14:blurRad="38100" w14:dist="19050" w14:dir="2700000" w14:sx="100000" w14:sy="100000" w14:kx="0" w14:ky="0" w14:algn="tl">
-                                      <w14:schemeClr w14:val="dk1">
-                                        <w14:alpha w14:val="60000"/>
-                                      </w14:schemeClr>
-                                    </w14:shadow>
-                                    <w14:textOutline w14:w="0" w14:cap="flat" w14:cmpd="sng" w14:algn="ctr">
-                                      <w14:noFill/>
-                                      <w14:prstDash w14:val="solid"/>
-                                      <w14:round/>
-                                    </w14:textOutline>
-                                  </w:rPr>
-                                  <w:t xml:space="preserve">a sección de comentarios también </w:t>
-                                </w:r>
-                                <w:proofErr w:type="spellStart"/>
-                                <w:r>
-                                  <w:rPr>
-                                    <w:color w:val="000000" w:themeColor="text1"/>
-                                    <w14:shadow w14:blurRad="38100" w14:dist="19050" w14:dir="2700000" w14:sx="100000" w14:sy="100000" w14:kx="0" w14:ky="0" w14:algn="tl">
-                                      <w14:schemeClr w14:val="dk1">
-                                        <w14:alpha w14:val="60000"/>
-                                      </w14:schemeClr>
-                                    </w14:shadow>
-                                    <w14:textOutline w14:w="0" w14:cap="flat" w14:cmpd="sng" w14:algn="ctr">
-                                      <w14:noFill/>
-                                      <w14:prstDash w14:val="solid"/>
-                                      <w14:round/>
-                                    </w14:textOutline>
-                                  </w:rPr>
-                                  <w:t>estqrá</w:t>
-                                </w:r>
-                                <w:proofErr w:type="spellEnd"/>
-                                <w:r>
-                                  <w:rPr>
-                                    <w:color w:val="000000" w:themeColor="text1"/>
-                                    <w14:shadow w14:blurRad="38100" w14:dist="19050" w14:dir="2700000" w14:sx="100000" w14:sy="100000" w14:kx="0" w14:ky="0" w14:algn="tl">
-                                      <w14:schemeClr w14:val="dk1">
-                                        <w14:alpha w14:val="60000"/>
-                                      </w14:schemeClr>
-                                    </w14:shadow>
-                                    <w14:textOutline w14:w="0" w14:cap="flat" w14:cmpd="sng" w14:algn="ctr">
-                                      <w14:noFill/>
-                                      <w14:prstDash w14:val="solid"/>
-                                      <w14:round/>
-                                    </w14:textOutline>
-                                  </w:rPr>
-                                  <w:t xml:space="preserve"> en un hiperenlace</w:t>
-                                </w:r>
-                              </w:ins>
-                            </w:p>
-                          </w:txbxContent>
-                        </wps:txbx>
-                        <wps:bodyPr rot="0" spcFirstLastPara="0" vertOverflow="overflow" horzOverflow="overflow" vert="horz" wrap="square" lIns="91440" tIns="45720" rIns="91440" bIns="45720" numCol="1" spcCol="0" rtlCol="0" fromWordArt="0" anchor="ctr" anchorCtr="0" forceAA="0" compatLnSpc="1">
-                          <a:prstTxWarp prst="textNoShape">
-                            <a:avLst/>
-                          </a:prstTxWarp>
-                          <a:noAutofit/>
-                        </wps:bodyPr>
-                      </wps:wsp>
-                    </a:graphicData>
-                  </a:graphic>
-                  <wp14:sizeRelV relativeFrom="margin">
-                    <wp14:pctHeight>0</wp14:pctHeight>
-                  </wp14:sizeRelV>
-                </wp:anchor>
-              </w:drawing>
-            </mc:Choice>
-            <mc:Fallback>
-              <w:pict>
-                <v:rect w14:anchorId="1C26E316" id="Rectángulo 21" o:spid="_x0000_s1028" style="position:absolute;margin-left:354.75pt;margin-top:.75pt;width:144.6pt;height:101.4pt;z-index:251724800;visibility:visible;mso-wrap-style:square;mso-height-percent:0;mso-wrap-distance-left:9pt;mso-wrap-distance-top:0;mso-wrap-distance-right:9pt;mso-wrap-distance-bottom:0;mso-position-horizontal:absolute;mso-position-horizontal-relative:text;mso-position-vertical:absolute;mso-position-vertical-relative:text;mso-height-percent:0;mso-height-relative:margin;v-text-anchor:middle" o:gfxdata="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" filled="f" stroked="f" strokeweight="1pt">
-                  <v:textbox>
-                    <w:txbxContent>
-                      <w:p>
-                        <w:pPr>
-                          <w:jc w:val="center"/>
-                          <w:rPr>
-                            <w:color w:val="000000" w:themeColor="text1"/>
-                            <w14:shadow w14:blurRad="38100" w14:dist="19050" w14:dir="2700000" w14:sx="100000" w14:sy="100000" w14:kx="0" w14:ky="0" w14:algn="tl">
-                              <w14:schemeClr w14:val="dk1">
-                                <w14:alpha w14:val="60000"/>
-                              </w14:schemeClr>
-                            </w14:shadow>
-                            <w14:textOutline w14:w="0" w14:cap="flat" w14:cmpd="sng" w14:algn="ctr">
-                              <w14:noFill/>
-                              <w14:prstDash w14:val="solid"/>
-                              <w14:round/>
-                            </w14:textOutline>
-                            <w:rPrChange w:id="97" w:author="ANTONIO MARÍN MARTÍNEZ" w:date="2022-11-06T21:36:00Z">
-                              <w:rPr/>
-                            </w:rPrChange>
-                          </w:rPr>
-                          <w:pPrChange w:id="98" w:author="ANTONIO MARÍN MARTÍNEZ" w:date="2022-11-06T21:36:00Z">
-                            <w:pPr/>
-                          </w:pPrChange>
-                        </w:pPr>
-                        <w:ins w:id="99" w:author="ANTONIO MARÍN MARTÍNEZ" w:date="2022-11-06T21:36:00Z">
-                          <w:r>
-                            <w:rPr>
-                              <w:color w:val="000000" w:themeColor="text1"/>
-                              <w14:shadow w14:blurRad="38100" w14:dist="19050" w14:dir="2700000" w14:sx="100000" w14:sy="100000" w14:kx="0" w14:ky="0" w14:algn="tl">
-                                <w14:schemeClr w14:val="dk1">
-                                  <w14:alpha w14:val="60000"/>
-                                </w14:schemeClr>
-                              </w14:shadow>
-                              <w14:textOutline w14:w="0" w14:cap="flat" w14:cmpd="sng" w14:algn="ctr">
-                                <w14:noFill/>
-                                <w14:prstDash w14:val="solid"/>
-                                <w14:round/>
-                              </w14:textOutline>
-                            </w:rPr>
-                            <w:t>Al clicar un hiperenlace te mostrará el titulo y el contenido, l</w:t>
-                          </w:r>
-                        </w:ins>
-                        <w:ins w:id="100" w:author="ANTONIO MARÍN MARTÍNEZ" w:date="2022-11-06T21:37:00Z">
-                          <w:r>
-                            <w:rPr>
-                              <w:color w:val="000000" w:themeColor="text1"/>
-                              <w14:shadow w14:blurRad="38100" w14:dist="19050" w14:dir="2700000" w14:sx="100000" w14:sy="100000" w14:kx="0" w14:ky="0" w14:algn="tl">
-                                <w14:schemeClr w14:val="dk1">
-                                  <w14:alpha w14:val="60000"/>
-                                </w14:schemeClr>
-                              </w14:shadow>
-                              <w14:textOutline w14:w="0" w14:cap="flat" w14:cmpd="sng" w14:algn="ctr">
-                                <w14:noFill/>
-                                <w14:prstDash w14:val="solid"/>
-                                <w14:round/>
-                              </w14:textOutline>
-                            </w:rPr>
-                            <w:t xml:space="preserve">a sección de comentarios también </w:t>
-                          </w:r>
-                          <w:proofErr w:type="spellStart"/>
-                          <w:r>
-                            <w:rPr>
-                              <w:color w:val="000000" w:themeColor="text1"/>
-                              <w14:shadow w14:blurRad="38100" w14:dist="19050" w14:dir="2700000" w14:sx="100000" w14:sy="100000" w14:kx="0" w14:ky="0" w14:algn="tl">
-                                <w14:schemeClr w14:val="dk1">
-                                  <w14:alpha w14:val="60000"/>
-                                </w14:schemeClr>
-                              </w14:shadow>
-                              <w14:textOutline w14:w="0" w14:cap="flat" w14:cmpd="sng" w14:algn="ctr">
-                                <w14:noFill/>
-                                <w14:prstDash w14:val="solid"/>
-                                <w14:round/>
-                              </w14:textOutline>
-                            </w:rPr>
-                            <w:t>estqrá</w:t>
-                          </w:r>
-                          <w:proofErr w:type="spellEnd"/>
-                          <w:r>
-                            <w:rPr>
-                              <w:color w:val="000000" w:themeColor="text1"/>
-                              <w14:shadow w14:blurRad="38100" w14:dist="19050" w14:dir="2700000" w14:sx="100000" w14:sy="100000" w14:kx="0" w14:ky="0" w14:algn="tl">
-                                <w14:schemeClr w14:val="dk1">
-                                  <w14:alpha w14:val="60000"/>
-                                </w14:schemeClr>
-                              </w14:shadow>
-                              <w14:textOutline w14:w="0" w14:cap="flat" w14:cmpd="sng" w14:algn="ctr">
-                                <w14:noFill/>
-                                <w14:prstDash w14:val="solid"/>
-                                <w14:round/>
-                              </w14:textOutline>
-                            </w:rPr>
-                            <w:t xml:space="preserve"> en un hiperenlace</w:t>
-                          </w:r>
-                        </w:ins>
-                      </w:p>
-                    </w:txbxContent>
-                  </v:textbox>
-                </v:rect>
-              </w:pict>
-            </mc:Fallback>
-          </mc:AlternateContent>
-        </w:r>
-      </w:ins>
-    </w:p>
-    <w:p>
-      <w:pPr>
-        <w:rPr>
-          <w:noProof/>
-        </w:rPr>
-      </w:pPr>
-      <w:ins w:id="101" w:author="ANTONIO MARÍN MARTÍNEZ" w:date="2022-11-06T21:34:00Z">
-        <w:r>
-          <w:rPr>
-            <w:noProof/>
-          </w:rPr>
-          <mc:AlternateContent>
-            <mc:Choice Requires="wps">
-              <w:drawing>
-                <wp:anchor distT="0" distB="0" distL="114300" distR="114300" simplePos="0" relativeHeight="251723776" behindDoc="0" locked="0" layoutInCell="1" allowOverlap="1" wp14:anchorId="2DBD12D7" wp14:editId="3E8DEA93">
-                  <wp:simplePos x="0" y="0"/>
-                  <wp:positionH relativeFrom="column">
-                    <wp:posOffset>3644265</wp:posOffset>
-                  </wp:positionH>
-                  <wp:positionV relativeFrom="paragraph">
-                    <wp:posOffset>149860</wp:posOffset>
-                  </wp:positionV>
-                  <wp:extent cx="998220" cy="1196340"/>
-                  <wp:effectExtent l="0" t="0" r="68580" b="60960"/>
-                  <wp:wrapNone/>
-                  <wp:docPr id="20" name="Conector: curvado 20"/>
+                  <wp:docPr id="36" name="Conector recto de flecha 36"/>
                   <wp:cNvGraphicFramePr/>
                   <a:graphic xmlns:a="http://schemas.openxmlformats.org/drawingml/2006/main">
                     <a:graphicData uri="http://schemas.microsoft.com/office/word/2010/wordprocessingShape">
                       <wps:wsp>
                         <wps:cNvCnPr/>
                         <wps:spPr>
-                          <a:xfrm>
+                          <a:xfrm flipH="1">
                             <a:off x="0" y="0"/>
-                            <a:ext cx="998220" cy="1196340"/>
+                            <a:ext cx="381000" cy="0"/>
                           </a:xfrm>
-                          <a:prstGeom prst="curvedConnector3">
-                            <a:avLst>
-                              <a:gd name="adj1" fmla="val 97328"/>
-                            </a:avLst>
+                          <a:prstGeom prst="straightConnector1">
+                            <a:avLst/>
                           </a:prstGeom>
                           <a:ln>
                             <a:tailEnd type="triangle"/>
@@ -4202,19 +3551,11 @@
             </mc:Choice>
             <mc:Fallback>
               <w:pict>
-                <v:shapetype w14:anchorId="2D6D4289" id="_x0000_t38" coordsize="21600,21600" o:spt="38" o:oned="t" path="m,c@0,0@1,5400@1,10800@1,16200@2,21600,21600,21600e" filled="f">
-                  <v:formulas>
-                    <v:f eqn="mid #0 0"/>
-                    <v:f eqn="val #0"/>
-                    <v:f eqn="mid #0 21600"/>
-                  </v:formulas>
+                <v:shapetype w14:anchorId="327479F3" id="_x0000_t32" coordsize="21600,21600" o:spt="32" o:oned="t" path="m,l21600,21600e" filled="f">
                   <v:path arrowok="t" fillok="f" o:connecttype="none"/>
-                  <v:handles>
-                    <v:h position="#0,center"/>
-                  </v:handles>
                   <o:lock v:ext="edit" shapetype="t"/>
                 </v:shapetype>
-                <v:shape id="Conector: curvado 20" o:spid="_x0000_s1026" type="#_x0000_t38" style="position:absolute;margin-left:286.95pt;margin-top:11.8pt;width:78.6pt;height:94.2pt;z-index:251723776;visibility:visible;mso-wrap-style:square;mso-wrap-distance-left:9pt;mso-wrap-distance-top:0;mso-wrap-distance-right:9pt;mso-wrap-distance-bottom:0;mso-position-horizontal:absolute;mso-position-horizontal-relative:text;mso-position-vertical:absolute;mso-position-vertical-relative:text" o:gfxdata="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" adj="21023" strokecolor="black [3200]" strokeweight=".5pt">
+                <v:shape id="Conector recto de flecha 36" o:spid="_x0000_s1026" type="#_x0000_t32" style="position:absolute;margin-left:180.75pt;margin-top:40.75pt;width:30pt;height:0;flip:x;z-index:251729920;visibility:visible;mso-wrap-style:square;mso-wrap-distance-left:9pt;mso-wrap-distance-top:0;mso-wrap-distance-right:9pt;mso-wrap-distance-bottom:0;mso-position-horizontal:absolute;mso-position-horizontal-relative:text;mso-position-vertical:absolute;mso-position-vertical-relative:text" o:gfxdata="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" strokecolor="black [3200]" strokeweight=".5pt">
                   <v:stroke endarrow="block" joinstyle="miter"/>
                 </v:shape>
               </w:pict>
@@ -4225,2033 +3566,18 @@
     </w:p>
     <w:p>
       <w:pPr>
-        <w:rPr>
-          <w:noProof/>
-        </w:rPr>
-      </w:pPr>
-    </w:p>
-    <w:p/>
-    <w:p>
-      <w:ins w:id="102" w:author="ANTONIO MARÍN MARTÍNEZ" w:date="2022-11-06T21:27:00Z">
+        <w:tabs>
+          <w:tab w:val="left" w:pos="3132"/>
+        </w:tabs>
+        <w:pPrChange w:id="67" w:author="ANTONIO MARÍN MARTÍNEZ" w:date="2022-11-06T21:19:00Z">
+          <w:pPr/>
+        </w:pPrChange>
+      </w:pPr>
+      <w:del w:id="68" w:author="ANTONIO MARÍN MARTÍNEZ" w:date="2022-11-06T21:19:00Z">
         <w:r>
           <w:rPr>
             <w:noProof/>
           </w:rPr>
-          <mc:AlternateContent>
-            <mc:Choice Requires="wps">
-              <w:drawing>
-                <wp:anchor distT="0" distB="0" distL="114300" distR="114300" simplePos="0" relativeHeight="251703296" behindDoc="0" locked="0" layoutInCell="1" allowOverlap="1" wp14:anchorId="7C84509A" wp14:editId="50D755F0">
-                  <wp:simplePos x="0" y="0"/>
-                  <wp:positionH relativeFrom="column">
-                    <wp:posOffset>291465</wp:posOffset>
-                  </wp:positionH>
-                  <wp:positionV relativeFrom="paragraph">
-                    <wp:posOffset>283845</wp:posOffset>
-                  </wp:positionV>
-                  <wp:extent cx="3108960" cy="1021080"/>
-                  <wp:effectExtent l="0" t="0" r="15240" b="26670"/>
-                  <wp:wrapNone/>
-                  <wp:docPr id="4" name="Rectángulo 4"/>
-                  <wp:cNvGraphicFramePr/>
-                  <a:graphic xmlns:a="http://schemas.openxmlformats.org/drawingml/2006/main">
-                    <a:graphicData uri="http://schemas.microsoft.com/office/word/2010/wordprocessingShape">
-                      <wps:wsp>
-                        <wps:cNvSpPr/>
-                        <wps:spPr>
-                          <a:xfrm>
-                            <a:off x="0" y="0"/>
-                            <a:ext cx="3108960" cy="1021080"/>
-                          </a:xfrm>
-                          <a:prstGeom prst="rect">
-                            <a:avLst/>
-                          </a:prstGeom>
-                          <a:solidFill>
-                            <a:schemeClr val="bg1"/>
-                          </a:solidFill>
-                          <a:ln>
-                            <a:solidFill>
-                              <a:schemeClr val="tx1"/>
-                            </a:solidFill>
-                          </a:ln>
-                        </wps:spPr>
-                        <wps:style>
-                          <a:lnRef idx="2">
-                            <a:schemeClr val="accent1">
-                              <a:shade val="50000"/>
-                            </a:schemeClr>
-                          </a:lnRef>
-                          <a:fillRef idx="1">
-                            <a:schemeClr val="accent1"/>
-                          </a:fillRef>
-                          <a:effectRef idx="0">
-                            <a:schemeClr val="accent1"/>
-                          </a:effectRef>
-                          <a:fontRef idx="minor">
-                            <a:schemeClr val="lt1"/>
-                          </a:fontRef>
-                        </wps:style>
-                        <wps:txbx>
-                          <w:txbxContent>
-                            <w:p>
-                              <w:pPr>
-                                <w:rPr>
-                                  <w:ins w:id="103" w:author="ANTONIO MARÍN MARTÍNEZ" w:date="2022-11-06T21:27:00Z"/>
-                                  <w:color w:val="000000" w:themeColor="text1"/>
-                                  <w14:shadow w14:blurRad="38100" w14:dist="19050" w14:dir="2700000" w14:sx="100000" w14:sy="100000" w14:kx="0" w14:ky="0" w14:algn="tl">
-                                    <w14:schemeClr w14:val="dk1">
-                                      <w14:alpha w14:val="60000"/>
-                                    </w14:schemeClr>
-                                  </w14:shadow>
-                                  <w14:textOutline w14:w="0" w14:cap="flat" w14:cmpd="sng" w14:algn="ctr">
-                                    <w14:noFill/>
-                                    <w14:prstDash w14:val="solid"/>
-                                    <w14:round/>
-                                  </w14:textOutline>
-                                </w:rPr>
-                                <w:pPrChange w:id="104" w:author="ANTONIO MARÍN MARTÍNEZ" w:date="2022-11-06T21:27:00Z">
-                                  <w:pPr>
-                                    <w:jc w:val="center"/>
-                                  </w:pPr>
-                                </w:pPrChange>
-                              </w:pPr>
-                              <w:ins w:id="105" w:author="ANTONIO MARÍN MARTÍNEZ" w:date="2022-11-06T21:27:00Z">
-                                <w:r>
-                                  <w:rPr>
-                                    <w:color w:val="000000" w:themeColor="text1"/>
-                                    <w14:shadow w14:blurRad="38100" w14:dist="19050" w14:dir="2700000" w14:sx="100000" w14:sy="100000" w14:kx="0" w14:ky="0" w14:algn="tl">
-                                      <w14:schemeClr w14:val="dk1">
-                                        <w14:alpha w14:val="60000"/>
-                                      </w14:schemeClr>
-                                    </w14:shadow>
-                                    <w14:textOutline w14:w="0" w14:cap="flat" w14:cmpd="sng" w14:algn="ctr">
-                                      <w14:noFill/>
-                                      <w14:prstDash w14:val="solid"/>
-                                      <w14:round/>
-                                    </w14:textOutline>
-                                  </w:rPr>
-                                  <w:t>Texto</w:t>
-                                </w:r>
-                              </w:ins>
-                            </w:p>
-                            <w:p>
-                              <w:pPr>
-                                <w:jc w:val="center"/>
-                                <w:rPr>
-                                  <w:ins w:id="106" w:author="ANTONIO MARÍN MARTÍNEZ" w:date="2022-11-06T21:27:00Z"/>
-                                  <w:color w:val="000000" w:themeColor="text1"/>
-                                  <w14:shadow w14:blurRad="38100" w14:dist="19050" w14:dir="2700000" w14:sx="100000" w14:sy="100000" w14:kx="0" w14:ky="0" w14:algn="tl">
-                                    <w14:schemeClr w14:val="dk1">
-                                      <w14:alpha w14:val="60000"/>
-                                    </w14:schemeClr>
-                                  </w14:shadow>
-                                  <w14:textOutline w14:w="0" w14:cap="flat" w14:cmpd="sng" w14:algn="ctr">
-                                    <w14:noFill/>
-                                    <w14:prstDash w14:val="solid"/>
-                                    <w14:round/>
-                                  </w14:textOutline>
-                                </w:rPr>
-                              </w:pPr>
-                            </w:p>
-                            <w:p>
-                              <w:pPr>
-                                <w:jc w:val="center"/>
-                                <w:rPr>
-                                  <w:color w:val="000000" w:themeColor="text1"/>
-                                  <w14:shadow w14:blurRad="38100" w14:dist="19050" w14:dir="2700000" w14:sx="100000" w14:sy="100000" w14:kx="0" w14:ky="0" w14:algn="tl">
-                                    <w14:schemeClr w14:val="dk1">
-                                      <w14:alpha w14:val="60000"/>
-                                    </w14:schemeClr>
-                                  </w14:shadow>
-                                  <w14:textOutline w14:w="0" w14:cap="flat" w14:cmpd="sng" w14:algn="ctr">
-                                    <w14:noFill/>
-                                    <w14:prstDash w14:val="solid"/>
-                                    <w14:round/>
-                                  </w14:textOutline>
-                                  <w:rPrChange w:id="107" w:author="ANTONIO MARÍN MARTÍNEZ" w:date="2022-11-06T21:27:00Z">
-                                    <w:rPr/>
-                                  </w:rPrChange>
-                                </w:rPr>
-                                <w:pPrChange w:id="108" w:author="ANTONIO MARÍN MARTÍNEZ" w:date="2022-11-06T21:27:00Z">
-                                  <w:pPr/>
-                                </w:pPrChange>
-                              </w:pPr>
-                            </w:p>
-                          </w:txbxContent>
-                        </wps:txbx>
-                        <wps:bodyPr rot="0" spcFirstLastPara="0" vertOverflow="overflow" horzOverflow="overflow" vert="horz" wrap="square" lIns="91440" tIns="45720" rIns="91440" bIns="45720" numCol="1" spcCol="0" rtlCol="0" fromWordArt="0" anchor="ctr" anchorCtr="0" forceAA="0" compatLnSpc="1">
-                          <a:prstTxWarp prst="textNoShape">
-                            <a:avLst/>
-                          </a:prstTxWarp>
-                          <a:noAutofit/>
-                        </wps:bodyPr>
-                      </wps:wsp>
-                    </a:graphicData>
-                  </a:graphic>
-                </wp:anchor>
-              </w:drawing>
-            </mc:Choice>
-            <mc:Fallback>
-              <w:pict>
-                <v:rect w14:anchorId="7C84509A" id="Rectángulo 4" o:spid="_x0000_s1029" style="position:absolute;margin-left:22.95pt;margin-top:22.35pt;width:244.8pt;height:80.4pt;z-index:251703296;visibility:visible;mso-wrap-style:square;mso-wrap-distance-left:9pt;mso-wrap-distance-top:0;mso-wrap-distance-right:9pt;mso-wrap-distance-bottom:0;mso-position-horizontal:absolute;mso-position-horizontal-relative:text;mso-position-vertical:absolute;mso-position-vertical-relative:text;v-text-anchor:middle" o:gfxdata="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" fillcolor="white [3212]" strokecolor="black [3213]" strokeweight="1pt">
-                  <v:textbox>
-                    <w:txbxContent>
-                      <w:p>
-                        <w:pPr>
-                          <w:rPr>
-                            <w:ins w:id="109" w:author="ANTONIO MARÍN MARTÍNEZ" w:date="2022-11-06T21:27:00Z"/>
-                            <w:color w:val="000000" w:themeColor="text1"/>
-                            <w14:shadow w14:blurRad="38100" w14:dist="19050" w14:dir="2700000" w14:sx="100000" w14:sy="100000" w14:kx="0" w14:ky="0" w14:algn="tl">
-                              <w14:schemeClr w14:val="dk1">
-                                <w14:alpha w14:val="60000"/>
-                              </w14:schemeClr>
-                            </w14:shadow>
-                            <w14:textOutline w14:w="0" w14:cap="flat" w14:cmpd="sng" w14:algn="ctr">
-                              <w14:noFill/>
-                              <w14:prstDash w14:val="solid"/>
-                              <w14:round/>
-                            </w14:textOutline>
-                          </w:rPr>
-                          <w:pPrChange w:id="110" w:author="ANTONIO MARÍN MARTÍNEZ" w:date="2022-11-06T21:27:00Z">
-                            <w:pPr>
-                              <w:jc w:val="center"/>
-                            </w:pPr>
-                          </w:pPrChange>
-                        </w:pPr>
-                        <w:ins w:id="111" w:author="ANTONIO MARÍN MARTÍNEZ" w:date="2022-11-06T21:27:00Z">
-                          <w:r>
-                            <w:rPr>
-                              <w:color w:val="000000" w:themeColor="text1"/>
-                              <w14:shadow w14:blurRad="38100" w14:dist="19050" w14:dir="2700000" w14:sx="100000" w14:sy="100000" w14:kx="0" w14:ky="0" w14:algn="tl">
-                                <w14:schemeClr w14:val="dk1">
-                                  <w14:alpha w14:val="60000"/>
-                                </w14:schemeClr>
-                              </w14:shadow>
-                              <w14:textOutline w14:w="0" w14:cap="flat" w14:cmpd="sng" w14:algn="ctr">
-                                <w14:noFill/>
-                                <w14:prstDash w14:val="solid"/>
-                                <w14:round/>
-                              </w14:textOutline>
-                            </w:rPr>
-                            <w:t>Texto</w:t>
-                          </w:r>
-                        </w:ins>
-                      </w:p>
-                      <w:p>
-                        <w:pPr>
-                          <w:jc w:val="center"/>
-                          <w:rPr>
-                            <w:ins w:id="112" w:author="ANTONIO MARÍN MARTÍNEZ" w:date="2022-11-06T21:27:00Z"/>
-                            <w:color w:val="000000" w:themeColor="text1"/>
-                            <w14:shadow w14:blurRad="38100" w14:dist="19050" w14:dir="2700000" w14:sx="100000" w14:sy="100000" w14:kx="0" w14:ky="0" w14:algn="tl">
-                              <w14:schemeClr w14:val="dk1">
-                                <w14:alpha w14:val="60000"/>
-                              </w14:schemeClr>
-                            </w14:shadow>
-                            <w14:textOutline w14:w="0" w14:cap="flat" w14:cmpd="sng" w14:algn="ctr">
-                              <w14:noFill/>
-                              <w14:prstDash w14:val="solid"/>
-                              <w14:round/>
-                            </w14:textOutline>
-                          </w:rPr>
-                        </w:pPr>
-                      </w:p>
-                      <w:p>
-                        <w:pPr>
-                          <w:jc w:val="center"/>
-                          <w:rPr>
-                            <w:color w:val="000000" w:themeColor="text1"/>
-                            <w14:shadow w14:blurRad="38100" w14:dist="19050" w14:dir="2700000" w14:sx="100000" w14:sy="100000" w14:kx="0" w14:ky="0" w14:algn="tl">
-                              <w14:schemeClr w14:val="dk1">
-                                <w14:alpha w14:val="60000"/>
-                              </w14:schemeClr>
-                            </w14:shadow>
-                            <w14:textOutline w14:w="0" w14:cap="flat" w14:cmpd="sng" w14:algn="ctr">
-                              <w14:noFill/>
-                              <w14:prstDash w14:val="solid"/>
-                              <w14:round/>
-                            </w14:textOutline>
-                            <w:rPrChange w:id="113" w:author="ANTONIO MARÍN MARTÍNEZ" w:date="2022-11-06T21:27:00Z">
-                              <w:rPr/>
-                            </w:rPrChange>
-                          </w:rPr>
-                          <w:pPrChange w:id="114" w:author="ANTONIO MARÍN MARTÍNEZ" w:date="2022-11-06T21:27:00Z">
-                            <w:pPr/>
-                          </w:pPrChange>
-                        </w:pPr>
-                      </w:p>
-                    </w:txbxContent>
-                  </v:textbox>
-                </v:rect>
-              </w:pict>
-            </mc:Fallback>
-          </mc:AlternateContent>
-        </w:r>
-      </w:ins>
-    </w:p>
-    <w:p>
-      <w:ins w:id="115" w:author="ANTONIO MARÍN MARTÍNEZ" w:date="2022-11-06T21:28:00Z">
-        <w:r>
-          <w:rPr>
-            <w:b/>
-            <w:bCs/>
-            <w:noProof/>
-          </w:rPr>
-          <mc:AlternateContent>
-            <mc:Choice Requires="wps">
-              <w:drawing>
-                <wp:anchor distT="0" distB="0" distL="114300" distR="114300" simplePos="0" relativeHeight="251705344" behindDoc="0" locked="0" layoutInCell="1" allowOverlap="1" wp14:anchorId="0DF2E4BA" wp14:editId="39117ADE">
-                  <wp:simplePos x="0" y="0"/>
-                  <wp:positionH relativeFrom="column">
-                    <wp:posOffset>2537460</wp:posOffset>
-                  </wp:positionH>
-                  <wp:positionV relativeFrom="paragraph">
-                    <wp:posOffset>217170</wp:posOffset>
-                  </wp:positionV>
-                  <wp:extent cx="3368040" cy="2636520"/>
-                  <wp:effectExtent l="0" t="0" r="22860" b="11430"/>
-                  <wp:wrapNone/>
-                  <wp:docPr id="5" name="Rectángulo 5"/>
-                  <wp:cNvGraphicFramePr/>
-                  <a:graphic xmlns:a="http://schemas.openxmlformats.org/drawingml/2006/main">
-                    <a:graphicData uri="http://schemas.microsoft.com/office/word/2010/wordprocessingShape">
-                      <wps:wsp>
-                        <wps:cNvSpPr/>
-                        <wps:spPr>
-                          <a:xfrm>
-                            <a:off x="0" y="0"/>
-                            <a:ext cx="3368040" cy="2636520"/>
-                          </a:xfrm>
-                          <a:prstGeom prst="rect">
-                            <a:avLst/>
-                          </a:prstGeom>
-                          <a:solidFill>
-                            <a:schemeClr val="bg1"/>
-                          </a:solidFill>
-                          <a:ln>
-                            <a:solidFill>
-                              <a:schemeClr val="tx1"/>
-                            </a:solidFill>
-                          </a:ln>
-                        </wps:spPr>
-                        <wps:style>
-                          <a:lnRef idx="2">
-                            <a:schemeClr val="accent1">
-                              <a:shade val="50000"/>
-                            </a:schemeClr>
-                          </a:lnRef>
-                          <a:fillRef idx="1">
-                            <a:schemeClr val="accent1"/>
-                          </a:fillRef>
-                          <a:effectRef idx="0">
-                            <a:schemeClr val="accent1"/>
-                          </a:effectRef>
-                          <a:fontRef idx="minor">
-                            <a:schemeClr val="lt1"/>
-                          </a:fontRef>
-                        </wps:style>
-                        <wps:txbx>
-                          <w:txbxContent>
-                            <w:p>
-                              <w:pPr>
-                                <w:rPr>
-                                  <w:ins w:id="116" w:author="ANTONIO MARÍN MARTÍNEZ" w:date="2022-11-06T21:26:00Z"/>
-                                  <w:color w:val="000000" w:themeColor="text1"/>
-                                  <w14:shadow w14:blurRad="38100" w14:dist="19050" w14:dir="2700000" w14:sx="100000" w14:sy="100000" w14:kx="0" w14:ky="0" w14:algn="tl">
-                                    <w14:schemeClr w14:val="dk1">
-                                      <w14:alpha w14:val="60000"/>
-                                    </w14:schemeClr>
-                                  </w14:shadow>
-                                  <w14:textOutline w14:w="0" w14:cap="flat" w14:cmpd="sng" w14:algn="ctr">
-                                    <w14:noFill/>
-                                    <w14:prstDash w14:val="solid"/>
-                                    <w14:round/>
-                                  </w14:textOutline>
-                                </w:rPr>
-                              </w:pPr>
-                              <w:ins w:id="117" w:author="ANTONIO MARÍN MARTÍNEZ" w:date="2022-11-06T21:25:00Z">
-                                <w:r>
-                                  <w:rPr>
-                                    <w:color w:val="000000" w:themeColor="text1"/>
-                                    <w14:shadow w14:blurRad="38100" w14:dist="19050" w14:dir="2700000" w14:sx="100000" w14:sy="100000" w14:kx="0" w14:ky="0" w14:algn="tl">
-                                      <w14:schemeClr w14:val="dk1">
-                                        <w14:alpha w14:val="60000"/>
-                                      </w14:schemeClr>
-                                    </w14:shadow>
-                                    <w14:textOutline w14:w="0" w14:cap="flat" w14:cmpd="sng" w14:algn="ctr">
-                                      <w14:noFill/>
-                                      <w14:prstDash w14:val="solid"/>
-                                      <w14:round/>
-                                    </w14:textOutline>
-                                  </w:rPr>
-                                  <w:t>Nombre de la página</w:t>
-                                </w:r>
-                              </w:ins>
-                            </w:p>
-                            <w:p>
-                              <w:pPr>
-                                <w:rPr>
-                                  <w:ins w:id="118" w:author="ANTONIO MARÍN MARTÍNEZ" w:date="2022-11-06T21:26:00Z"/>
-                                  <w:color w:val="000000" w:themeColor="text1"/>
-                                  <w14:shadow w14:blurRad="38100" w14:dist="19050" w14:dir="2700000" w14:sx="100000" w14:sy="100000" w14:kx="0" w14:ky="0" w14:algn="tl">
-                                    <w14:schemeClr w14:val="dk1">
-                                      <w14:alpha w14:val="60000"/>
-                                    </w14:schemeClr>
-                                  </w14:shadow>
-                                  <w14:textOutline w14:w="0" w14:cap="flat" w14:cmpd="sng" w14:algn="ctr">
-                                    <w14:noFill/>
-                                    <w14:prstDash w14:val="solid"/>
-                                    <w14:round/>
-                                  </w14:textOutline>
-                                </w:rPr>
-                              </w:pPr>
-                              <w:ins w:id="119" w:author="ANTONIO MARÍN MARTÍNEZ" w:date="2022-11-06T21:26:00Z">
-                                <w:r>
-                                  <w:rPr>
-                                    <w:color w:val="000000" w:themeColor="text1"/>
-                                    <w14:shadow w14:blurRad="38100" w14:dist="19050" w14:dir="2700000" w14:sx="100000" w14:sy="100000" w14:kx="0" w14:ky="0" w14:algn="tl">
-                                      <w14:schemeClr w14:val="dk1">
-                                        <w14:alpha w14:val="60000"/>
-                                      </w14:schemeClr>
-                                    </w14:shadow>
-                                    <w14:textOutline w14:w="0" w14:cap="flat" w14:cmpd="sng" w14:algn="ctr">
-                                      <w14:noFill/>
-                                      <w14:prstDash w14:val="solid"/>
-                                      <w14:round/>
-                                    </w14:textOutline>
-                                  </w:rPr>
-                                  <w:t>Índice</w:t>
-                                </w:r>
-                              </w:ins>
-                            </w:p>
-                            <w:p>
-                              <w:pPr>
-                                <w:pStyle w:val="Prrafodelista"/>
-                                <w:numPr>
-                                  <w:ilvl w:val="0"/>
-                                  <w:numId w:val="11"/>
-                                </w:numPr>
-                                <w:rPr>
-                                  <w:ins w:id="120" w:author="ANTONIO MARÍN MARTÍNEZ" w:date="2022-11-06T21:29:00Z"/>
-                                  <w:color w:val="000000" w:themeColor="text1"/>
-                                  <w14:shadow w14:blurRad="38100" w14:dist="19050" w14:dir="2700000" w14:sx="100000" w14:sy="100000" w14:kx="0" w14:ky="0" w14:algn="tl">
-                                    <w14:schemeClr w14:val="dk1">
-                                      <w14:alpha w14:val="60000"/>
-                                    </w14:schemeClr>
-                                  </w14:shadow>
-                                  <w14:textOutline w14:w="0" w14:cap="flat" w14:cmpd="sng" w14:algn="ctr">
-                                    <w14:noFill/>
-                                    <w14:prstDash w14:val="solid"/>
-                                    <w14:round/>
-                                  </w14:textOutline>
-                                </w:rPr>
-                              </w:pPr>
-                              <w:ins w:id="121" w:author="ANTONIO MARÍN MARTÍNEZ" w:date="2022-11-06T21:29:00Z">
-                                <w:r>
-                                  <w:rPr>
-                                    <w:color w:val="000000" w:themeColor="text1"/>
-                                    <w14:shadow w14:blurRad="38100" w14:dist="19050" w14:dir="2700000" w14:sx="100000" w14:sy="100000" w14:kx="0" w14:ky="0" w14:algn="tl">
-                                      <w14:schemeClr w14:val="dk1">
-                                        <w14:alpha w14:val="60000"/>
-                                      </w14:schemeClr>
-                                    </w14:shadow>
-                                    <w14:textOutline w14:w="0" w14:cap="flat" w14:cmpd="sng" w14:algn="ctr">
-                                      <w14:noFill/>
-                                      <w14:prstDash w14:val="solid"/>
-                                      <w14:round/>
-                                    </w14:textOutline>
-                                  </w:rPr>
-                                  <w:t>Hiperenlace1</w:t>
-                                </w:r>
-                              </w:ins>
-                            </w:p>
-                            <w:p>
-                              <w:pPr>
-                                <w:pStyle w:val="Prrafodelista"/>
-                                <w:numPr>
-                                  <w:ilvl w:val="0"/>
-                                  <w:numId w:val="11"/>
-                                </w:numPr>
-                                <w:rPr>
-                                  <w:ins w:id="122" w:author="ANTONIO MARÍN MARTÍNEZ" w:date="2022-11-06T21:29:00Z"/>
-                                  <w:color w:val="000000" w:themeColor="text1"/>
-                                  <w14:shadow w14:blurRad="38100" w14:dist="19050" w14:dir="2700000" w14:sx="100000" w14:sy="100000" w14:kx="0" w14:ky="0" w14:algn="tl">
-                                    <w14:schemeClr w14:val="dk1">
-                                      <w14:alpha w14:val="60000"/>
-                                    </w14:schemeClr>
-                                  </w14:shadow>
-                                  <w14:textOutline w14:w="0" w14:cap="flat" w14:cmpd="sng" w14:algn="ctr">
-                                    <w14:noFill/>
-                                    <w14:prstDash w14:val="solid"/>
-                                    <w14:round/>
-                                  </w14:textOutline>
-                                </w:rPr>
-                              </w:pPr>
-                              <w:ins w:id="123" w:author="ANTONIO MARÍN MARTÍNEZ" w:date="2022-11-06T21:29:00Z">
-                                <w:r>
-                                  <w:rPr>
-                                    <w:color w:val="000000" w:themeColor="text1"/>
-                                    <w14:shadow w14:blurRad="38100" w14:dist="19050" w14:dir="2700000" w14:sx="100000" w14:sy="100000" w14:kx="0" w14:ky="0" w14:algn="tl">
-                                      <w14:schemeClr w14:val="dk1">
-                                        <w14:alpha w14:val="60000"/>
-                                      </w14:schemeClr>
-                                    </w14:shadow>
-                                    <w14:textOutline w14:w="0" w14:cap="flat" w14:cmpd="sng" w14:algn="ctr">
-                                      <w14:noFill/>
-                                      <w14:prstDash w14:val="solid"/>
-                                      <w14:round/>
-                                    </w14:textOutline>
-                                  </w:rPr>
-                                  <w:t>Hiperenlace2</w:t>
-                                </w:r>
-                              </w:ins>
-                            </w:p>
-                            <w:p>
-                              <w:pPr>
-                                <w:pStyle w:val="Prrafodelista"/>
-                                <w:numPr>
-                                  <w:ilvl w:val="0"/>
-                                  <w:numId w:val="11"/>
-                                </w:numPr>
-                                <w:rPr>
-                                  <w:ins w:id="124" w:author="ANTONIO MARÍN MARTÍNEZ" w:date="2022-11-06T21:25:00Z"/>
-                                  <w:color w:val="000000" w:themeColor="text1"/>
-                                  <w14:shadow w14:blurRad="38100" w14:dist="19050" w14:dir="2700000" w14:sx="100000" w14:sy="100000" w14:kx="0" w14:ky="0" w14:algn="tl">
-                                    <w14:schemeClr w14:val="dk1">
-                                      <w14:alpha w14:val="60000"/>
-                                    </w14:schemeClr>
-                                  </w14:shadow>
-                                  <w14:textOutline w14:w="0" w14:cap="flat" w14:cmpd="sng" w14:algn="ctr">
-                                    <w14:noFill/>
-                                    <w14:prstDash w14:val="solid"/>
-                                    <w14:round/>
-                                  </w14:textOutline>
-                                  <w:rPrChange w:id="125" w:author="ANTONIO MARÍN MARTÍNEZ" w:date="2022-11-06T21:29:00Z">
-                                    <w:rPr>
-                                      <w:ins w:id="126" w:author="ANTONIO MARÍN MARTÍNEZ" w:date="2022-11-06T21:25:00Z"/>
-                                    </w:rPr>
-                                  </w:rPrChange>
-                                </w:rPr>
-                                <w:pPrChange w:id="127" w:author="ANTONIO MARÍN MARTÍNEZ" w:date="2022-11-06T21:29:00Z">
-                                  <w:pPr>
-                                    <w:jc w:val="center"/>
-                                  </w:pPr>
-                                </w:pPrChange>
-                              </w:pPr>
-                              <w:ins w:id="128" w:author="ANTONIO MARÍN MARTÍNEZ" w:date="2022-11-06T21:29:00Z">
-                                <w:r>
-                                  <w:rPr>
-                                    <w:color w:val="000000" w:themeColor="text1"/>
-                                    <w14:shadow w14:blurRad="38100" w14:dist="19050" w14:dir="2700000" w14:sx="100000" w14:sy="100000" w14:kx="0" w14:ky="0" w14:algn="tl">
-                                      <w14:schemeClr w14:val="dk1">
-                                        <w14:alpha w14:val="60000"/>
-                                      </w14:schemeClr>
-                                    </w14:shadow>
-                                    <w14:textOutline w14:w="0" w14:cap="flat" w14:cmpd="sng" w14:algn="ctr">
-                                      <w14:noFill/>
-                                      <w14:prstDash w14:val="solid"/>
-                                      <w14:round/>
-                                    </w14:textOutline>
-                                  </w:rPr>
-                                  <w:t>Hiper</w:t>
-                                </w:r>
-                                <w:r>
-                                  <w:rPr>
-                                    <w:color w:val="000000" w:themeColor="text1"/>
-                                    <w14:shadow w14:blurRad="38100" w14:dist="19050" w14:dir="2700000" w14:sx="100000" w14:sy="100000" w14:kx="0" w14:ky="0" w14:algn="tl">
-                                      <w14:schemeClr w14:val="dk1">
-                                        <w14:alpha w14:val="60000"/>
-                                      </w14:schemeClr>
-                                    </w14:shadow>
-                                    <w14:textOutline w14:w="0" w14:cap="flat" w14:cmpd="sng" w14:algn="ctr">
-                                      <w14:noFill/>
-                                      <w14:prstDash w14:val="solid"/>
-                                      <w14:round/>
-                                    </w14:textOutline>
-                                  </w:rPr>
-                                  <w:t>enlace3</w:t>
-                                </w:r>
-                              </w:ins>
-                            </w:p>
-                            <w:p>
-                              <w:pPr>
-                                <w:jc w:val="center"/>
-                                <w:rPr>
-                                  <w:ins w:id="129" w:author="ANTONIO MARÍN MARTÍNEZ" w:date="2022-11-06T21:25:00Z"/>
-                                  <w:color w:val="000000" w:themeColor="text1"/>
-                                  <w14:shadow w14:blurRad="38100" w14:dist="19050" w14:dir="2700000" w14:sx="100000" w14:sy="100000" w14:kx="0" w14:ky="0" w14:algn="tl">
-                                    <w14:schemeClr w14:val="dk1">
-                                      <w14:alpha w14:val="60000"/>
-                                    </w14:schemeClr>
-                                  </w14:shadow>
-                                  <w14:textOutline w14:w="0" w14:cap="flat" w14:cmpd="sng" w14:algn="ctr">
-                                    <w14:noFill/>
-                                    <w14:prstDash w14:val="solid"/>
-                                    <w14:round/>
-                                  </w14:textOutline>
-                                </w:rPr>
-                              </w:pPr>
-                              <w:ins w:id="130" w:author="ANTONIO MARÍN MARTÍNEZ" w:date="2022-11-06T21:30:00Z">
-                                <w:r>
-                                  <w:rPr>
-                                    <w:noProof/>
-                                    <w:color w:val="000000" w:themeColor="text1"/>
-                                    <w14:shadow w14:blurRad="38100" w14:dist="19050" w14:dir="2700000" w14:sx="100000" w14:sy="100000" w14:kx="0" w14:ky="0" w14:algn="tl">
-                                      <w14:schemeClr w14:val="dk1">
-                                        <w14:alpha w14:val="60000"/>
-                                      </w14:schemeClr>
-                                    </w14:shadow>
-                                    <w14:textOutline w14:w="0" w14:cap="flat" w14:cmpd="sng" w14:algn="ctr">
-                                      <w14:noFill/>
-                                      <w14:prstDash w14:val="solid"/>
-                                      <w14:round/>
-                                    </w14:textOutline>
-                                  </w:rPr>
-                                  <w:drawing>
-                                    <wp:inline distT="0" distB="0" distL="0" distR="0" wp14:anchorId="19F3FBD1" wp14:editId="40102DF5">
-                                      <wp:extent cx="3124200" cy="1051560"/>
-                                      <wp:effectExtent l="0" t="0" r="0" b="0"/>
-                                      <wp:docPr id="6" name="Imagen 6"/>
-                                      <wp:cNvGraphicFramePr>
-                                        <a:graphicFrameLocks xmlns:a="http://schemas.openxmlformats.org/drawingml/2006/main" noChangeAspect="1"/>
-                                      </wp:cNvGraphicFramePr>
-                                      <a:graphic xmlns:a="http://schemas.openxmlformats.org/drawingml/2006/main">
-                                        <a:graphicData uri="http://schemas.openxmlformats.org/drawingml/2006/picture">
-                                          <pic:pic xmlns:pic="http://schemas.openxmlformats.org/drawingml/2006/picture">
-                                            <pic:nvPicPr>
-                                              <pic:cNvPr id="0" name="Picture 1"/>
-                                              <pic:cNvPicPr>
-                                                <a:picLocks noChangeAspect="1" noChangeArrowheads="1"/>
-                                              </pic:cNvPicPr>
-                                            </pic:nvPicPr>
-                                            <pic:blipFill>
-                                              <a:blip r:embed="rId13">
-                                                <a:extLst>
-                                                  <a:ext uri="{28A0092B-C50C-407E-A947-70E740481C1C}">
-                                                    <a14:useLocalDpi xmlns:a14="http://schemas.microsoft.com/office/drawing/2010/main" val="0"/>
-                                                  </a:ext>
-                                                </a:extLst>
-                                              </a:blip>
-                                              <a:srcRect/>
-                                              <a:stretch>
-                                                <a:fillRect/>
-                                              </a:stretch>
-                                            </pic:blipFill>
-                                            <pic:spPr bwMode="auto">
-                                              <a:xfrm>
-                                                <a:off x="0" y="0"/>
-                                                <a:ext cx="3124200" cy="1051560"/>
-                                              </a:xfrm>
-                                              <a:prstGeom prst="rect">
-                                                <a:avLst/>
-                                              </a:prstGeom>
-                                              <a:noFill/>
-                                              <a:ln>
-                                                <a:noFill/>
-                                              </a:ln>
-                                            </pic:spPr>
-                                          </pic:pic>
-                                        </a:graphicData>
-                                      </a:graphic>
-                                    </wp:inline>
-                                  </w:drawing>
-                                </w:r>
-                              </w:ins>
-                            </w:p>
-                            <w:p>
-                              <w:pPr>
-                                <w:jc w:val="center"/>
-                                <w:rPr>
-                                  <w:ins w:id="131" w:author="ANTONIO MARÍN MARTÍNEZ" w:date="2022-11-06T21:25:00Z"/>
-                                  <w:color w:val="000000" w:themeColor="text1"/>
-                                  <w14:shadow w14:blurRad="38100" w14:dist="19050" w14:dir="2700000" w14:sx="100000" w14:sy="100000" w14:kx="0" w14:ky="0" w14:algn="tl">
-                                    <w14:schemeClr w14:val="dk1">
-                                      <w14:alpha w14:val="60000"/>
-                                    </w14:schemeClr>
-                                  </w14:shadow>
-                                  <w14:textOutline w14:w="0" w14:cap="flat" w14:cmpd="sng" w14:algn="ctr">
-                                    <w14:noFill/>
-                                    <w14:prstDash w14:val="solid"/>
-                                    <w14:round/>
-                                  </w14:textOutline>
-                                </w:rPr>
-                              </w:pPr>
-                            </w:p>
-                            <w:p>
-                              <w:pPr>
-                                <w:jc w:val="center"/>
-                                <w:rPr>
-                                  <w:ins w:id="132" w:author="ANTONIO MARÍN MARTÍNEZ" w:date="2022-11-06T21:25:00Z"/>
-                                  <w:color w:val="000000" w:themeColor="text1"/>
-                                  <w14:shadow w14:blurRad="38100" w14:dist="19050" w14:dir="2700000" w14:sx="100000" w14:sy="100000" w14:kx="0" w14:ky="0" w14:algn="tl">
-                                    <w14:schemeClr w14:val="dk1">
-                                      <w14:alpha w14:val="60000"/>
-                                    </w14:schemeClr>
-                                  </w14:shadow>
-                                  <w14:textOutline w14:w="0" w14:cap="flat" w14:cmpd="sng" w14:algn="ctr">
-                                    <w14:noFill/>
-                                    <w14:prstDash w14:val="solid"/>
-                                    <w14:round/>
-                                  </w14:textOutline>
-                                </w:rPr>
-                              </w:pPr>
-                            </w:p>
-                            <w:p>
-                              <w:pPr>
-                                <w:jc w:val="center"/>
-                                <w:rPr>
-                                  <w:ins w:id="133" w:author="ANTONIO MARÍN MARTÍNEZ" w:date="2022-11-06T21:25:00Z"/>
-                                  <w:color w:val="000000" w:themeColor="text1"/>
-                                  <w14:shadow w14:blurRad="38100" w14:dist="19050" w14:dir="2700000" w14:sx="100000" w14:sy="100000" w14:kx="0" w14:ky="0" w14:algn="tl">
-                                    <w14:schemeClr w14:val="dk1">
-                                      <w14:alpha w14:val="60000"/>
-                                    </w14:schemeClr>
-                                  </w14:shadow>
-                                  <w14:textOutline w14:w="0" w14:cap="flat" w14:cmpd="sng" w14:algn="ctr">
-                                    <w14:noFill/>
-                                    <w14:prstDash w14:val="solid"/>
-                                    <w14:round/>
-                                  </w14:textOutline>
-                                </w:rPr>
-                              </w:pPr>
-                            </w:p>
-                            <w:p>
-                              <w:pPr>
-                                <w:jc w:val="center"/>
-                                <w:rPr>
-                                  <w:color w:val="000000" w:themeColor="text1"/>
-                                  <w14:shadow w14:blurRad="38100" w14:dist="19050" w14:dir="2700000" w14:sx="100000" w14:sy="100000" w14:kx="0" w14:ky="0" w14:algn="tl">
-                                    <w14:schemeClr w14:val="dk1">
-                                      <w14:alpha w14:val="60000"/>
-                                    </w14:schemeClr>
-                                  </w14:shadow>
-                                  <w14:textOutline w14:w="0" w14:cap="flat" w14:cmpd="sng" w14:algn="ctr">
-                                    <w14:noFill/>
-                                    <w14:prstDash w14:val="solid"/>
-                                    <w14:round/>
-                                  </w14:textOutline>
-                                  <w:rPrChange w:id="134" w:author="ANTONIO MARÍN MARTÍNEZ" w:date="2022-11-06T21:25:00Z">
-                                    <w:rPr/>
-                                  </w:rPrChange>
-                                </w:rPr>
-                                <w:pPrChange w:id="135" w:author="ANTONIO MARÍN MARTÍNEZ" w:date="2022-11-06T21:25:00Z">
-                                  <w:pPr/>
-                                </w:pPrChange>
-                              </w:pPr>
-                            </w:p>
-                          </w:txbxContent>
-                        </wps:txbx>
-                        <wps:bodyPr rot="0" spcFirstLastPara="0" vertOverflow="overflow" horzOverflow="overflow" vert="horz" wrap="square" lIns="91440" tIns="45720" rIns="91440" bIns="45720" numCol="1" spcCol="0" rtlCol="0" fromWordArt="0" anchor="ctr" anchorCtr="0" forceAA="0" compatLnSpc="1">
-                          <a:prstTxWarp prst="textNoShape">
-                            <a:avLst/>
-                          </a:prstTxWarp>
-                          <a:noAutofit/>
-                        </wps:bodyPr>
-                      </wps:wsp>
-                    </a:graphicData>
-                  </a:graphic>
-                </wp:anchor>
-              </w:drawing>
-            </mc:Choice>
-            <mc:Fallback>
-              <w:pict>
-                <v:rect w14:anchorId="0DF2E4BA" id="Rectángulo 5" o:spid="_x0000_s1030" style="position:absolute;margin-left:199.8pt;margin-top:17.1pt;width:265.2pt;height:207.6pt;z-index:251705344;visibility:visible;mso-wrap-style:square;mso-wrap-distance-left:9pt;mso-wrap-distance-top:0;mso-wrap-distance-right:9pt;mso-wrap-distance-bottom:0;mso-position-horizontal:absolute;mso-position-horizontal-relative:text;mso-position-vertical:absolute;mso-position-vertical-relative:text;v-text-anchor:middle" o:gfxdata="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" fillcolor="white [3212]" strokecolor="black [3213]" strokeweight="1pt">
-                  <v:textbox>
-                    <w:txbxContent>
-                      <w:p>
-                        <w:pPr>
-                          <w:rPr>
-                            <w:ins w:id="136" w:author="ANTONIO MARÍN MARTÍNEZ" w:date="2022-11-06T21:26:00Z"/>
-                            <w:color w:val="000000" w:themeColor="text1"/>
-                            <w14:shadow w14:blurRad="38100" w14:dist="19050" w14:dir="2700000" w14:sx="100000" w14:sy="100000" w14:kx="0" w14:ky="0" w14:algn="tl">
-                              <w14:schemeClr w14:val="dk1">
-                                <w14:alpha w14:val="60000"/>
-                              </w14:schemeClr>
-                            </w14:shadow>
-                            <w14:textOutline w14:w="0" w14:cap="flat" w14:cmpd="sng" w14:algn="ctr">
-                              <w14:noFill/>
-                              <w14:prstDash w14:val="solid"/>
-                              <w14:round/>
-                            </w14:textOutline>
-                          </w:rPr>
-                        </w:pPr>
-                        <w:ins w:id="137" w:author="ANTONIO MARÍN MARTÍNEZ" w:date="2022-11-06T21:25:00Z">
-                          <w:r>
-                            <w:rPr>
-                              <w:color w:val="000000" w:themeColor="text1"/>
-                              <w14:shadow w14:blurRad="38100" w14:dist="19050" w14:dir="2700000" w14:sx="100000" w14:sy="100000" w14:kx="0" w14:ky="0" w14:algn="tl">
-                                <w14:schemeClr w14:val="dk1">
-                                  <w14:alpha w14:val="60000"/>
-                                </w14:schemeClr>
-                              </w14:shadow>
-                              <w14:textOutline w14:w="0" w14:cap="flat" w14:cmpd="sng" w14:algn="ctr">
-                                <w14:noFill/>
-                                <w14:prstDash w14:val="solid"/>
-                                <w14:round/>
-                              </w14:textOutline>
-                            </w:rPr>
-                            <w:t>Nombre de la página</w:t>
-                          </w:r>
-                        </w:ins>
-                      </w:p>
-                      <w:p>
-                        <w:pPr>
-                          <w:rPr>
-                            <w:ins w:id="138" w:author="ANTONIO MARÍN MARTÍNEZ" w:date="2022-11-06T21:26:00Z"/>
-                            <w:color w:val="000000" w:themeColor="text1"/>
-                            <w14:shadow w14:blurRad="38100" w14:dist="19050" w14:dir="2700000" w14:sx="100000" w14:sy="100000" w14:kx="0" w14:ky="0" w14:algn="tl">
-                              <w14:schemeClr w14:val="dk1">
-                                <w14:alpha w14:val="60000"/>
-                              </w14:schemeClr>
-                            </w14:shadow>
-                            <w14:textOutline w14:w="0" w14:cap="flat" w14:cmpd="sng" w14:algn="ctr">
-                              <w14:noFill/>
-                              <w14:prstDash w14:val="solid"/>
-                              <w14:round/>
-                            </w14:textOutline>
-                          </w:rPr>
-                        </w:pPr>
-                        <w:ins w:id="139" w:author="ANTONIO MARÍN MARTÍNEZ" w:date="2022-11-06T21:26:00Z">
-                          <w:r>
-                            <w:rPr>
-                              <w:color w:val="000000" w:themeColor="text1"/>
-                              <w14:shadow w14:blurRad="38100" w14:dist="19050" w14:dir="2700000" w14:sx="100000" w14:sy="100000" w14:kx="0" w14:ky="0" w14:algn="tl">
-                                <w14:schemeClr w14:val="dk1">
-                                  <w14:alpha w14:val="60000"/>
-                                </w14:schemeClr>
-                              </w14:shadow>
-                              <w14:textOutline w14:w="0" w14:cap="flat" w14:cmpd="sng" w14:algn="ctr">
-                                <w14:noFill/>
-                                <w14:prstDash w14:val="solid"/>
-                                <w14:round/>
-                              </w14:textOutline>
-                            </w:rPr>
-                            <w:t>Índice</w:t>
-                          </w:r>
-                        </w:ins>
-                      </w:p>
-                      <w:p>
-                        <w:pPr>
-                          <w:pStyle w:val="Prrafodelista"/>
-                          <w:numPr>
-                            <w:ilvl w:val="0"/>
-                            <w:numId w:val="11"/>
-                          </w:numPr>
-                          <w:rPr>
-                            <w:ins w:id="140" w:author="ANTONIO MARÍN MARTÍNEZ" w:date="2022-11-06T21:29:00Z"/>
-                            <w:color w:val="000000" w:themeColor="text1"/>
-                            <w14:shadow w14:blurRad="38100" w14:dist="19050" w14:dir="2700000" w14:sx="100000" w14:sy="100000" w14:kx="0" w14:ky="0" w14:algn="tl">
-                              <w14:schemeClr w14:val="dk1">
-                                <w14:alpha w14:val="60000"/>
-                              </w14:schemeClr>
-                            </w14:shadow>
-                            <w14:textOutline w14:w="0" w14:cap="flat" w14:cmpd="sng" w14:algn="ctr">
-                              <w14:noFill/>
-                              <w14:prstDash w14:val="solid"/>
-                              <w14:round/>
-                            </w14:textOutline>
-                          </w:rPr>
-                        </w:pPr>
-                        <w:ins w:id="141" w:author="ANTONIO MARÍN MARTÍNEZ" w:date="2022-11-06T21:29:00Z">
-                          <w:r>
-                            <w:rPr>
-                              <w:color w:val="000000" w:themeColor="text1"/>
-                              <w14:shadow w14:blurRad="38100" w14:dist="19050" w14:dir="2700000" w14:sx="100000" w14:sy="100000" w14:kx="0" w14:ky="0" w14:algn="tl">
-                                <w14:schemeClr w14:val="dk1">
-                                  <w14:alpha w14:val="60000"/>
-                                </w14:schemeClr>
-                              </w14:shadow>
-                              <w14:textOutline w14:w="0" w14:cap="flat" w14:cmpd="sng" w14:algn="ctr">
-                                <w14:noFill/>
-                                <w14:prstDash w14:val="solid"/>
-                                <w14:round/>
-                              </w14:textOutline>
-                            </w:rPr>
-                            <w:t>Hiperenlace1</w:t>
-                          </w:r>
-                        </w:ins>
-                      </w:p>
-                      <w:p>
-                        <w:pPr>
-                          <w:pStyle w:val="Prrafodelista"/>
-                          <w:numPr>
-                            <w:ilvl w:val="0"/>
-                            <w:numId w:val="11"/>
-                          </w:numPr>
-                          <w:rPr>
-                            <w:ins w:id="142" w:author="ANTONIO MARÍN MARTÍNEZ" w:date="2022-11-06T21:29:00Z"/>
-                            <w:color w:val="000000" w:themeColor="text1"/>
-                            <w14:shadow w14:blurRad="38100" w14:dist="19050" w14:dir="2700000" w14:sx="100000" w14:sy="100000" w14:kx="0" w14:ky="0" w14:algn="tl">
-                              <w14:schemeClr w14:val="dk1">
-                                <w14:alpha w14:val="60000"/>
-                              </w14:schemeClr>
-                            </w14:shadow>
-                            <w14:textOutline w14:w="0" w14:cap="flat" w14:cmpd="sng" w14:algn="ctr">
-                              <w14:noFill/>
-                              <w14:prstDash w14:val="solid"/>
-                              <w14:round/>
-                            </w14:textOutline>
-                          </w:rPr>
-                        </w:pPr>
-                        <w:ins w:id="143" w:author="ANTONIO MARÍN MARTÍNEZ" w:date="2022-11-06T21:29:00Z">
-                          <w:r>
-                            <w:rPr>
-                              <w:color w:val="000000" w:themeColor="text1"/>
-                              <w14:shadow w14:blurRad="38100" w14:dist="19050" w14:dir="2700000" w14:sx="100000" w14:sy="100000" w14:kx="0" w14:ky="0" w14:algn="tl">
-                                <w14:schemeClr w14:val="dk1">
-                                  <w14:alpha w14:val="60000"/>
-                                </w14:schemeClr>
-                              </w14:shadow>
-                              <w14:textOutline w14:w="0" w14:cap="flat" w14:cmpd="sng" w14:algn="ctr">
-                                <w14:noFill/>
-                                <w14:prstDash w14:val="solid"/>
-                                <w14:round/>
-                              </w14:textOutline>
-                            </w:rPr>
-                            <w:t>Hiperenlace2</w:t>
-                          </w:r>
-                        </w:ins>
-                      </w:p>
-                      <w:p>
-                        <w:pPr>
-                          <w:pStyle w:val="Prrafodelista"/>
-                          <w:numPr>
-                            <w:ilvl w:val="0"/>
-                            <w:numId w:val="11"/>
-                          </w:numPr>
-                          <w:rPr>
-                            <w:ins w:id="144" w:author="ANTONIO MARÍN MARTÍNEZ" w:date="2022-11-06T21:25:00Z"/>
-                            <w:color w:val="000000" w:themeColor="text1"/>
-                            <w14:shadow w14:blurRad="38100" w14:dist="19050" w14:dir="2700000" w14:sx="100000" w14:sy="100000" w14:kx="0" w14:ky="0" w14:algn="tl">
-                              <w14:schemeClr w14:val="dk1">
-                                <w14:alpha w14:val="60000"/>
-                              </w14:schemeClr>
-                            </w14:shadow>
-                            <w14:textOutline w14:w="0" w14:cap="flat" w14:cmpd="sng" w14:algn="ctr">
-                              <w14:noFill/>
-                              <w14:prstDash w14:val="solid"/>
-                              <w14:round/>
-                            </w14:textOutline>
-                            <w:rPrChange w:id="145" w:author="ANTONIO MARÍN MARTÍNEZ" w:date="2022-11-06T21:29:00Z">
-                              <w:rPr>
-                                <w:ins w:id="146" w:author="ANTONIO MARÍN MARTÍNEZ" w:date="2022-11-06T21:25:00Z"/>
-                              </w:rPr>
-                            </w:rPrChange>
-                          </w:rPr>
-                          <w:pPrChange w:id="147" w:author="ANTONIO MARÍN MARTÍNEZ" w:date="2022-11-06T21:29:00Z">
-                            <w:pPr>
-                              <w:jc w:val="center"/>
-                            </w:pPr>
-                          </w:pPrChange>
-                        </w:pPr>
-                        <w:ins w:id="148" w:author="ANTONIO MARÍN MARTÍNEZ" w:date="2022-11-06T21:29:00Z">
-                          <w:r>
-                            <w:rPr>
-                              <w:color w:val="000000" w:themeColor="text1"/>
-                              <w14:shadow w14:blurRad="38100" w14:dist="19050" w14:dir="2700000" w14:sx="100000" w14:sy="100000" w14:kx="0" w14:ky="0" w14:algn="tl">
-                                <w14:schemeClr w14:val="dk1">
-                                  <w14:alpha w14:val="60000"/>
-                                </w14:schemeClr>
-                              </w14:shadow>
-                              <w14:textOutline w14:w="0" w14:cap="flat" w14:cmpd="sng" w14:algn="ctr">
-                                <w14:noFill/>
-                                <w14:prstDash w14:val="solid"/>
-                                <w14:round/>
-                              </w14:textOutline>
-                            </w:rPr>
-                            <w:t>Hiper</w:t>
-                          </w:r>
-                          <w:r>
-                            <w:rPr>
-                              <w:color w:val="000000" w:themeColor="text1"/>
-                              <w14:shadow w14:blurRad="38100" w14:dist="19050" w14:dir="2700000" w14:sx="100000" w14:sy="100000" w14:kx="0" w14:ky="0" w14:algn="tl">
-                                <w14:schemeClr w14:val="dk1">
-                                  <w14:alpha w14:val="60000"/>
-                                </w14:schemeClr>
-                              </w14:shadow>
-                              <w14:textOutline w14:w="0" w14:cap="flat" w14:cmpd="sng" w14:algn="ctr">
-                                <w14:noFill/>
-                                <w14:prstDash w14:val="solid"/>
-                                <w14:round/>
-                              </w14:textOutline>
-                            </w:rPr>
-                            <w:t>enlace3</w:t>
-                          </w:r>
-                        </w:ins>
-                      </w:p>
-                      <w:p>
-                        <w:pPr>
-                          <w:jc w:val="center"/>
-                          <w:rPr>
-                            <w:ins w:id="149" w:author="ANTONIO MARÍN MARTÍNEZ" w:date="2022-11-06T21:25:00Z"/>
-                            <w:color w:val="000000" w:themeColor="text1"/>
-                            <w14:shadow w14:blurRad="38100" w14:dist="19050" w14:dir="2700000" w14:sx="100000" w14:sy="100000" w14:kx="0" w14:ky="0" w14:algn="tl">
-                              <w14:schemeClr w14:val="dk1">
-                                <w14:alpha w14:val="60000"/>
-                              </w14:schemeClr>
-                            </w14:shadow>
-                            <w14:textOutline w14:w="0" w14:cap="flat" w14:cmpd="sng" w14:algn="ctr">
-                              <w14:noFill/>
-                              <w14:prstDash w14:val="solid"/>
-                              <w14:round/>
-                            </w14:textOutline>
-                          </w:rPr>
-                        </w:pPr>
-                        <w:ins w:id="150" w:author="ANTONIO MARÍN MARTÍNEZ" w:date="2022-11-06T21:30:00Z">
-                          <w:r>
-                            <w:rPr>
-                              <w:noProof/>
-                              <w:color w:val="000000" w:themeColor="text1"/>
-                              <w14:shadow w14:blurRad="38100" w14:dist="19050" w14:dir="2700000" w14:sx="100000" w14:sy="100000" w14:kx="0" w14:ky="0" w14:algn="tl">
-                                <w14:schemeClr w14:val="dk1">
-                                  <w14:alpha w14:val="60000"/>
-                                </w14:schemeClr>
-                              </w14:shadow>
-                              <w14:textOutline w14:w="0" w14:cap="flat" w14:cmpd="sng" w14:algn="ctr">
-                                <w14:noFill/>
-                                <w14:prstDash w14:val="solid"/>
-                                <w14:round/>
-                              </w14:textOutline>
-                            </w:rPr>
-                            <w:drawing>
-                              <wp:inline distT="0" distB="0" distL="0" distR="0" wp14:anchorId="19F3FBD1" wp14:editId="40102DF5">
-                                <wp:extent cx="3124200" cy="1051560"/>
-                                <wp:effectExtent l="0" t="0" r="0" b="0"/>
-                                <wp:docPr id="6" name="Imagen 6"/>
-                                <wp:cNvGraphicFramePr>
-                                  <a:graphicFrameLocks xmlns:a="http://schemas.openxmlformats.org/drawingml/2006/main" noChangeAspect="1"/>
-                                </wp:cNvGraphicFramePr>
-                                <a:graphic xmlns:a="http://schemas.openxmlformats.org/drawingml/2006/main">
-                                  <a:graphicData uri="http://schemas.openxmlformats.org/drawingml/2006/picture">
-                                    <pic:pic xmlns:pic="http://schemas.openxmlformats.org/drawingml/2006/picture">
-                                      <pic:nvPicPr>
-                                        <pic:cNvPr id="0" name="Picture 1"/>
-                                        <pic:cNvPicPr>
-                                          <a:picLocks noChangeAspect="1" noChangeArrowheads="1"/>
-                                        </pic:cNvPicPr>
-                                      </pic:nvPicPr>
-                                      <pic:blipFill>
-                                        <a:blip r:embed="rId13">
-                                          <a:extLst>
-                                            <a:ext uri="{28A0092B-C50C-407E-A947-70E740481C1C}">
-                                              <a14:useLocalDpi xmlns:a14="http://schemas.microsoft.com/office/drawing/2010/main" val="0"/>
-                                            </a:ext>
-                                          </a:extLst>
-                                        </a:blip>
-                                        <a:srcRect/>
-                                        <a:stretch>
-                                          <a:fillRect/>
-                                        </a:stretch>
-                                      </pic:blipFill>
-                                      <pic:spPr bwMode="auto">
-                                        <a:xfrm>
-                                          <a:off x="0" y="0"/>
-                                          <a:ext cx="3124200" cy="1051560"/>
-                                        </a:xfrm>
-                                        <a:prstGeom prst="rect">
-                                          <a:avLst/>
-                                        </a:prstGeom>
-                                        <a:noFill/>
-                                        <a:ln>
-                                          <a:noFill/>
-                                        </a:ln>
-                                      </pic:spPr>
-                                    </pic:pic>
-                                  </a:graphicData>
-                                </a:graphic>
-                              </wp:inline>
-                            </w:drawing>
-                          </w:r>
-                        </w:ins>
-                      </w:p>
-                      <w:p>
-                        <w:pPr>
-                          <w:jc w:val="center"/>
-                          <w:rPr>
-                            <w:ins w:id="151" w:author="ANTONIO MARÍN MARTÍNEZ" w:date="2022-11-06T21:25:00Z"/>
-                            <w:color w:val="000000" w:themeColor="text1"/>
-                            <w14:shadow w14:blurRad="38100" w14:dist="19050" w14:dir="2700000" w14:sx="100000" w14:sy="100000" w14:kx="0" w14:ky="0" w14:algn="tl">
-                              <w14:schemeClr w14:val="dk1">
-                                <w14:alpha w14:val="60000"/>
-                              </w14:schemeClr>
-                            </w14:shadow>
-                            <w14:textOutline w14:w="0" w14:cap="flat" w14:cmpd="sng" w14:algn="ctr">
-                              <w14:noFill/>
-                              <w14:prstDash w14:val="solid"/>
-                              <w14:round/>
-                            </w14:textOutline>
-                          </w:rPr>
-                        </w:pPr>
-                      </w:p>
-                      <w:p>
-                        <w:pPr>
-                          <w:jc w:val="center"/>
-                          <w:rPr>
-                            <w:ins w:id="152" w:author="ANTONIO MARÍN MARTÍNEZ" w:date="2022-11-06T21:25:00Z"/>
-                            <w:color w:val="000000" w:themeColor="text1"/>
-                            <w14:shadow w14:blurRad="38100" w14:dist="19050" w14:dir="2700000" w14:sx="100000" w14:sy="100000" w14:kx="0" w14:ky="0" w14:algn="tl">
-                              <w14:schemeClr w14:val="dk1">
-                                <w14:alpha w14:val="60000"/>
-                              </w14:schemeClr>
-                            </w14:shadow>
-                            <w14:textOutline w14:w="0" w14:cap="flat" w14:cmpd="sng" w14:algn="ctr">
-                              <w14:noFill/>
-                              <w14:prstDash w14:val="solid"/>
-                              <w14:round/>
-                            </w14:textOutline>
-                          </w:rPr>
-                        </w:pPr>
-                      </w:p>
-                      <w:p>
-                        <w:pPr>
-                          <w:jc w:val="center"/>
-                          <w:rPr>
-                            <w:ins w:id="153" w:author="ANTONIO MARÍN MARTÍNEZ" w:date="2022-11-06T21:25:00Z"/>
-                            <w:color w:val="000000" w:themeColor="text1"/>
-                            <w14:shadow w14:blurRad="38100" w14:dist="19050" w14:dir="2700000" w14:sx="100000" w14:sy="100000" w14:kx="0" w14:ky="0" w14:algn="tl">
-                              <w14:schemeClr w14:val="dk1">
-                                <w14:alpha w14:val="60000"/>
-                              </w14:schemeClr>
-                            </w14:shadow>
-                            <w14:textOutline w14:w="0" w14:cap="flat" w14:cmpd="sng" w14:algn="ctr">
-                              <w14:noFill/>
-                              <w14:prstDash w14:val="solid"/>
-                              <w14:round/>
-                            </w14:textOutline>
-                          </w:rPr>
-                        </w:pPr>
-                      </w:p>
-                      <w:p>
-                        <w:pPr>
-                          <w:jc w:val="center"/>
-                          <w:rPr>
-                            <w:color w:val="000000" w:themeColor="text1"/>
-                            <w14:shadow w14:blurRad="38100" w14:dist="19050" w14:dir="2700000" w14:sx="100000" w14:sy="100000" w14:kx="0" w14:ky="0" w14:algn="tl">
-                              <w14:schemeClr w14:val="dk1">
-                                <w14:alpha w14:val="60000"/>
-                              </w14:schemeClr>
-                            </w14:shadow>
-                            <w14:textOutline w14:w="0" w14:cap="flat" w14:cmpd="sng" w14:algn="ctr">
-                              <w14:noFill/>
-                              <w14:prstDash w14:val="solid"/>
-                              <w14:round/>
-                            </w14:textOutline>
-                            <w:rPrChange w:id="154" w:author="ANTONIO MARÍN MARTÍNEZ" w:date="2022-11-06T21:25:00Z">
-                              <w:rPr/>
-                            </w:rPrChange>
-                          </w:rPr>
-                          <w:pPrChange w:id="155" w:author="ANTONIO MARÍN MARTÍNEZ" w:date="2022-11-06T21:25:00Z">
-                            <w:pPr/>
-                          </w:pPrChange>
-                        </w:pPr>
-                      </w:p>
-                    </w:txbxContent>
-                  </v:textbox>
-                </v:rect>
-              </w:pict>
-            </mc:Fallback>
-          </mc:AlternateContent>
-        </w:r>
-      </w:ins>
-    </w:p>
-    <w:p>
-      <w:ins w:id="156" w:author="ANTONIO MARÍN MARTÍNEZ" w:date="2022-11-06T21:31:00Z">
-        <w:r>
-          <w:rPr>
-            <w:noProof/>
-          </w:rPr>
-          <mc:AlternateContent>
-            <mc:Choice Requires="wps">
-              <w:drawing>
-                <wp:anchor distT="0" distB="0" distL="114300" distR="114300" simplePos="0" relativeHeight="251709440" behindDoc="0" locked="0" layoutInCell="1" allowOverlap="1" wp14:anchorId="2D58A168" wp14:editId="0B9CF118">
-                  <wp:simplePos x="0" y="0"/>
-                  <wp:positionH relativeFrom="column">
-                    <wp:posOffset>1548765</wp:posOffset>
-                  </wp:positionH>
-                  <wp:positionV relativeFrom="paragraph">
-                    <wp:posOffset>238125</wp:posOffset>
-                  </wp:positionV>
-                  <wp:extent cx="502920" cy="243840"/>
-                  <wp:effectExtent l="0" t="0" r="0" b="3810"/>
-                  <wp:wrapNone/>
-                  <wp:docPr id="11" name="Rectángulo 11"/>
-                  <wp:cNvGraphicFramePr/>
-                  <a:graphic xmlns:a="http://schemas.openxmlformats.org/drawingml/2006/main">
-                    <a:graphicData uri="http://schemas.microsoft.com/office/word/2010/wordprocessingShape">
-                      <wps:wsp>
-                        <wps:cNvSpPr/>
-                        <wps:spPr>
-                          <a:xfrm>
-                            <a:off x="0" y="0"/>
-                            <a:ext cx="502920" cy="243840"/>
-                          </a:xfrm>
-                          <a:prstGeom prst="rect">
-                            <a:avLst/>
-                          </a:prstGeom>
-                          <a:solidFill>
-                            <a:schemeClr val="bg1"/>
-                          </a:solidFill>
-                          <a:ln>
-                            <a:noFill/>
-                          </a:ln>
-                        </wps:spPr>
-                        <wps:style>
-                          <a:lnRef idx="2">
-                            <a:schemeClr val="accent1">
-                              <a:shade val="50000"/>
-                            </a:schemeClr>
-                          </a:lnRef>
-                          <a:fillRef idx="1">
-                            <a:schemeClr val="accent1"/>
-                          </a:fillRef>
-                          <a:effectRef idx="0">
-                            <a:schemeClr val="accent1"/>
-                          </a:effectRef>
-                          <a:fontRef idx="minor">
-                            <a:schemeClr val="lt1"/>
-                          </a:fontRef>
-                        </wps:style>
-                        <wps:txbx>
-                          <w:txbxContent>
-                            <w:p>
-                              <w:pPr>
-                                <w:jc w:val="center"/>
-                                <w:rPr>
-                                  <w:sz w:val="16"/>
-                                  <w:szCs w:val="16"/>
-                                  <w:rPrChange w:id="157" w:author="ANTONIO MARÍN MARTÍNEZ" w:date="2022-11-06T21:31:00Z">
-                                    <w:rPr/>
-                                  </w:rPrChange>
-                                </w:rPr>
-                                <w:pPrChange w:id="158" w:author="ANTONIO MARÍN MARTÍNEZ" w:date="2022-11-06T21:31:00Z">
-                                  <w:pPr/>
-                                </w:pPrChange>
-                              </w:pPr>
-                              <w:ins w:id="159" w:author="ANTONIO MARÍN MARTÍNEZ" w:date="2022-11-06T21:31:00Z">
-                                <w:r>
-                                  <w:rPr>
-                                    <w:sz w:val="16"/>
-                                    <w:szCs w:val="16"/>
-                                    <w:rPrChange w:id="160" w:author="ANTONIO MARÍN MARTÍNEZ" w:date="2022-11-06T21:31:00Z">
-                                      <w:rPr/>
-                                    </w:rPrChange>
-                                  </w:rPr>
-                                  <w:t>imagen</w:t>
-                                </w:r>
-                              </w:ins>
-                            </w:p>
-                          </w:txbxContent>
-                        </wps:txbx>
-                        <wps:bodyPr rot="0" spcFirstLastPara="0" vertOverflow="overflow" horzOverflow="overflow" vert="horz" wrap="square" lIns="91440" tIns="45720" rIns="91440" bIns="45720" numCol="1" spcCol="0" rtlCol="0" fromWordArt="0" anchor="ctr" anchorCtr="0" forceAA="0" compatLnSpc="1">
-                          <a:prstTxWarp prst="textNoShape">
-                            <a:avLst/>
-                          </a:prstTxWarp>
-                          <a:noAutofit/>
-                        </wps:bodyPr>
-                      </wps:wsp>
-                    </a:graphicData>
-                  </a:graphic>
-                  <wp14:sizeRelH relativeFrom="margin">
-                    <wp14:pctWidth>0</wp14:pctWidth>
-                  </wp14:sizeRelH>
-                  <wp14:sizeRelV relativeFrom="margin">
-                    <wp14:pctHeight>0</wp14:pctHeight>
-                  </wp14:sizeRelV>
-                </wp:anchor>
-              </w:drawing>
-            </mc:Choice>
-            <mc:Fallback>
-              <w:pict>
-                <v:rect w14:anchorId="2D58A168" id="Rectángulo 11" o:spid="_x0000_s1031" style="position:absolute;margin-left:121.95pt;margin-top:18.75pt;width:39.6pt;height:19.2pt;z-index:251709440;visibility:visible;mso-wrap-style:square;mso-width-percent:0;mso-height-percent:0;mso-wrap-distance-left:9pt;mso-wrap-distance-top:0;mso-wrap-distance-right:9pt;mso-wrap-distance-bottom:0;mso-position-horizontal:absolute;mso-position-horizontal-relative:text;mso-position-vertical:absolute;mso-position-vertical-relative:text;mso-width-percent:0;mso-height-percent:0;mso-width-relative:margin;mso-height-relative:margin;v-text-anchor:middle" o:gfxdata="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" fillcolor="white [3212]" stroked="f" strokeweight="1pt">
-                  <v:textbox>
-                    <w:txbxContent>
-                      <w:p>
-                        <w:pPr>
-                          <w:jc w:val="center"/>
-                          <w:rPr>
-                            <w:sz w:val="16"/>
-                            <w:szCs w:val="16"/>
-                            <w:rPrChange w:id="161" w:author="ANTONIO MARÍN MARTÍNEZ" w:date="2022-11-06T21:31:00Z">
-                              <w:rPr/>
-                            </w:rPrChange>
-                          </w:rPr>
-                          <w:pPrChange w:id="162" w:author="ANTONIO MARÍN MARTÍNEZ" w:date="2022-11-06T21:31:00Z">
-                            <w:pPr/>
-                          </w:pPrChange>
-                        </w:pPr>
-                        <w:ins w:id="163" w:author="ANTONIO MARÍN MARTÍNEZ" w:date="2022-11-06T21:31:00Z">
-                          <w:r>
-                            <w:rPr>
-                              <w:sz w:val="16"/>
-                              <w:szCs w:val="16"/>
-                              <w:rPrChange w:id="164" w:author="ANTONIO MARÍN MARTÍNEZ" w:date="2022-11-06T21:31:00Z">
-                                <w:rPr/>
-                              </w:rPrChange>
-                            </w:rPr>
-                            <w:t>imagen</w:t>
-                          </w:r>
-                        </w:ins>
-                      </w:p>
-                    </w:txbxContent>
-                  </v:textbox>
-                </v:rect>
-              </w:pict>
-            </mc:Fallback>
-          </mc:AlternateContent>
-        </w:r>
-      </w:ins>
-      <w:ins w:id="165" w:author="ANTONIO MARÍN MARTÍNEZ" w:date="2022-11-06T21:30:00Z">
-        <w:r>
-          <w:rPr>
-            <w:noProof/>
-          </w:rPr>
-          <mc:AlternateContent>
-            <mc:Choice Requires="wps">
-              <w:drawing>
-                <wp:anchor distT="0" distB="0" distL="114300" distR="114300" simplePos="0" relativeHeight="251707392" behindDoc="0" locked="0" layoutInCell="1" allowOverlap="1" wp14:anchorId="51547042" wp14:editId="572CBD3D">
-                  <wp:simplePos x="0" y="0"/>
-                  <wp:positionH relativeFrom="column">
-                    <wp:posOffset>1464945</wp:posOffset>
-                  </wp:positionH>
-                  <wp:positionV relativeFrom="paragraph">
-                    <wp:posOffset>100965</wp:posOffset>
-                  </wp:positionV>
-                  <wp:extent cx="662940" cy="548640"/>
-                  <wp:effectExtent l="0" t="0" r="22860" b="22860"/>
-                  <wp:wrapNone/>
-                  <wp:docPr id="8" name="Conector recto 8"/>
-                  <wp:cNvGraphicFramePr/>
-                  <a:graphic xmlns:a="http://schemas.openxmlformats.org/drawingml/2006/main">
-                    <a:graphicData uri="http://schemas.microsoft.com/office/word/2010/wordprocessingShape">
-                      <wps:wsp>
-                        <wps:cNvCnPr/>
-                        <wps:spPr>
-                          <a:xfrm>
-                            <a:off x="0" y="0"/>
-                            <a:ext cx="662940" cy="548640"/>
-                          </a:xfrm>
-                          <a:prstGeom prst="line">
-                            <a:avLst/>
-                          </a:prstGeom>
-                        </wps:spPr>
-                        <wps:style>
-                          <a:lnRef idx="1">
-                            <a:schemeClr val="dk1"/>
-                          </a:lnRef>
-                          <a:fillRef idx="0">
-                            <a:schemeClr val="dk1"/>
-                          </a:fillRef>
-                          <a:effectRef idx="0">
-                            <a:schemeClr val="dk1"/>
-                          </a:effectRef>
-                          <a:fontRef idx="minor">
-                            <a:schemeClr val="tx1"/>
-                          </a:fontRef>
-                        </wps:style>
-                        <wps:bodyPr/>
-                      </wps:wsp>
-                    </a:graphicData>
-                  </a:graphic>
-                  <wp14:sizeRelH relativeFrom="margin">
-                    <wp14:pctWidth>0</wp14:pctWidth>
-                  </wp14:sizeRelH>
-                  <wp14:sizeRelV relativeFrom="margin">
-                    <wp14:pctHeight>0</wp14:pctHeight>
-                  </wp14:sizeRelV>
-                </wp:anchor>
-              </w:drawing>
-            </mc:Choice>
-            <mc:Fallback>
-              <w:pict>
-                <v:line w14:anchorId="2C2549B4" id="Conector recto 8" o:spid="_x0000_s1026" style="position:absolute;z-index:251707392;visibility:visible;mso-wrap-style:square;mso-width-percent:0;mso-height-percent:0;mso-wrap-distance-left:9pt;mso-wrap-distance-top:0;mso-wrap-distance-right:9pt;mso-wrap-distance-bottom:0;mso-position-horizontal:absolute;mso-position-horizontal-relative:text;mso-position-vertical:absolute;mso-position-vertical-relative:text;mso-width-percent:0;mso-height-percent:0;mso-width-relative:margin;mso-height-relative:margin" from="115.35pt,7.95pt" to="167.55pt,51.15pt" o:gfxdata="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" strokecolor="black [3200]" strokeweight=".5pt">
-                  <v:stroke joinstyle="miter"/>
-                </v:line>
-              </w:pict>
-            </mc:Fallback>
-          </mc:AlternateContent>
-        </w:r>
-        <w:r>
-          <w:rPr>
-            <w:noProof/>
-          </w:rPr>
-          <mc:AlternateContent>
-            <mc:Choice Requires="wps">
-              <w:drawing>
-                <wp:anchor distT="0" distB="0" distL="114300" distR="114300" simplePos="0" relativeHeight="251708416" behindDoc="0" locked="0" layoutInCell="1" allowOverlap="1" wp14:anchorId="10014194" wp14:editId="407D2965">
-                  <wp:simplePos x="0" y="0"/>
-                  <wp:positionH relativeFrom="column">
-                    <wp:posOffset>1449705</wp:posOffset>
-                  </wp:positionH>
-                  <wp:positionV relativeFrom="paragraph">
-                    <wp:posOffset>100965</wp:posOffset>
-                  </wp:positionV>
-                  <wp:extent cx="670560" cy="533400"/>
-                  <wp:effectExtent l="0" t="0" r="34290" b="19050"/>
-                  <wp:wrapNone/>
-                  <wp:docPr id="9" name="Conector recto 9"/>
-                  <wp:cNvGraphicFramePr/>
-                  <a:graphic xmlns:a="http://schemas.openxmlformats.org/drawingml/2006/main">
-                    <a:graphicData uri="http://schemas.microsoft.com/office/word/2010/wordprocessingShape">
-                      <wps:wsp>
-                        <wps:cNvCnPr/>
-                        <wps:spPr>
-                          <a:xfrm flipH="1">
-                            <a:off x="0" y="0"/>
-                            <a:ext cx="670560" cy="533400"/>
-                          </a:xfrm>
-                          <a:prstGeom prst="line">
-                            <a:avLst/>
-                          </a:prstGeom>
-                        </wps:spPr>
-                        <wps:style>
-                          <a:lnRef idx="1">
-                            <a:schemeClr val="dk1"/>
-                          </a:lnRef>
-                          <a:fillRef idx="0">
-                            <a:schemeClr val="dk1"/>
-                          </a:fillRef>
-                          <a:effectRef idx="0">
-                            <a:schemeClr val="dk1"/>
-                          </a:effectRef>
-                          <a:fontRef idx="minor">
-                            <a:schemeClr val="tx1"/>
-                          </a:fontRef>
-                        </wps:style>
-                        <wps:bodyPr/>
-                      </wps:wsp>
-                    </a:graphicData>
-                  </a:graphic>
-                </wp:anchor>
-              </w:drawing>
-            </mc:Choice>
-            <mc:Fallback>
-              <w:pict>
-                <v:line w14:anchorId="060B44AA" id="Conector recto 9" o:spid="_x0000_s1026" style="position:absolute;flip:x;z-index:251708416;visibility:visible;mso-wrap-style:square;mso-wrap-distance-left:9pt;mso-wrap-distance-top:0;mso-wrap-distance-right:9pt;mso-wrap-distance-bottom:0;mso-position-horizontal:absolute;mso-position-horizontal-relative:text;mso-position-vertical:absolute;mso-position-vertical-relative:text" from="114.15pt,7.95pt" to="166.95pt,49.95pt" o:gfxdata="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" strokecolor="black [3200]" strokeweight=".5pt">
-                  <v:stroke joinstyle="miter"/>
-                </v:line>
-              </w:pict>
-            </mc:Fallback>
-          </mc:AlternateContent>
-        </w:r>
-        <w:r>
-          <w:rPr>
-            <w:noProof/>
-          </w:rPr>
-          <mc:AlternateContent>
-            <mc:Choice Requires="wps">
-              <w:drawing>
-                <wp:anchor distT="0" distB="0" distL="114300" distR="114300" simplePos="0" relativeHeight="251706368" behindDoc="0" locked="0" layoutInCell="1" allowOverlap="1" wp14:anchorId="697F9829" wp14:editId="5B9FBF83">
-                  <wp:simplePos x="0" y="0"/>
-                  <wp:positionH relativeFrom="column">
-                    <wp:posOffset>1449705</wp:posOffset>
-                  </wp:positionH>
-                  <wp:positionV relativeFrom="paragraph">
-                    <wp:posOffset>93345</wp:posOffset>
-                  </wp:positionV>
-                  <wp:extent cx="670560" cy="548640"/>
-                  <wp:effectExtent l="0" t="0" r="15240" b="22860"/>
-                  <wp:wrapNone/>
-                  <wp:docPr id="7" name="Rectángulo 7"/>
-                  <wp:cNvGraphicFramePr/>
-                  <a:graphic xmlns:a="http://schemas.openxmlformats.org/drawingml/2006/main">
-                    <a:graphicData uri="http://schemas.microsoft.com/office/word/2010/wordprocessingShape">
-                      <wps:wsp>
-                        <wps:cNvSpPr/>
-                        <wps:spPr>
-                          <a:xfrm>
-                            <a:off x="0" y="0"/>
-                            <a:ext cx="670560" cy="548640"/>
-                          </a:xfrm>
-                          <a:prstGeom prst="rect">
-                            <a:avLst/>
-                          </a:prstGeom>
-                          <a:solidFill>
-                            <a:schemeClr val="bg1"/>
-                          </a:solidFill>
-                          <a:ln>
-                            <a:solidFill>
-                              <a:schemeClr val="tx1"/>
-                            </a:solidFill>
-                          </a:ln>
-                        </wps:spPr>
-                        <wps:style>
-                          <a:lnRef idx="2">
-                            <a:schemeClr val="accent1">
-                              <a:shade val="50000"/>
-                            </a:schemeClr>
-                          </a:lnRef>
-                          <a:fillRef idx="1">
-                            <a:schemeClr val="accent1"/>
-                          </a:fillRef>
-                          <a:effectRef idx="0">
-                            <a:schemeClr val="accent1"/>
-                          </a:effectRef>
-                          <a:fontRef idx="minor">
-                            <a:schemeClr val="lt1"/>
-                          </a:fontRef>
-                        </wps:style>
-                        <wps:bodyPr rot="0" spcFirstLastPara="0" vertOverflow="overflow" horzOverflow="overflow" vert="horz" wrap="square" lIns="91440" tIns="45720" rIns="91440" bIns="45720" numCol="1" spcCol="0" rtlCol="0" fromWordArt="0" anchor="ctr" anchorCtr="0" forceAA="0" compatLnSpc="1">
-                          <a:prstTxWarp prst="textNoShape">
-                            <a:avLst/>
-                          </a:prstTxWarp>
-                          <a:noAutofit/>
-                        </wps:bodyPr>
-                      </wps:wsp>
-                    </a:graphicData>
-                  </a:graphic>
-                </wp:anchor>
-              </w:drawing>
-            </mc:Choice>
-            <mc:Fallback>
-              <w:pict>
-                <v:rect w14:anchorId="3A6C2BF7" id="Rectángulo 7" o:spid="_x0000_s1026" style="position:absolute;margin-left:114.15pt;margin-top:7.35pt;width:52.8pt;height:43.2pt;z-index:251706368;visibility:visible;mso-wrap-style:square;mso-wrap-distance-left:9pt;mso-wrap-distance-top:0;mso-wrap-distance-right:9pt;mso-wrap-distance-bottom:0;mso-position-horizontal:absolute;mso-position-horizontal-relative:text;mso-position-vertical:absolute;mso-position-vertical-relative:text;v-text-anchor:middle" o:gfxdata="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" fillcolor="white [3212]" strokecolor="black [3213]" strokeweight="1pt"/>
-              </w:pict>
-            </mc:Fallback>
-          </mc:AlternateContent>
-        </w:r>
-      </w:ins>
-    </w:p>
-    <w:p/>
-    <w:p/>
-    <w:p/>
-    <w:p/>
-    <w:p>
-      <w:ins w:id="166" w:author="ANTONIO MARÍN MARTÍNEZ" w:date="2022-11-06T21:33:00Z">
-        <w:r>
-          <w:rPr>
-            <w:noProof/>
-          </w:rPr>
-          <mc:AlternateContent>
-            <mc:Choice Requires="wps">
-              <w:drawing>
-                <wp:anchor distT="0" distB="0" distL="114300" distR="114300" simplePos="0" relativeHeight="251722752" behindDoc="0" locked="0" layoutInCell="1" allowOverlap="1" wp14:anchorId="07E098C4" wp14:editId="58CDEAFE">
-                  <wp:simplePos x="0" y="0"/>
-                  <wp:positionH relativeFrom="column">
-                    <wp:posOffset>2897505</wp:posOffset>
-                  </wp:positionH>
-                  <wp:positionV relativeFrom="paragraph">
-                    <wp:posOffset>478790</wp:posOffset>
-                  </wp:positionV>
-                  <wp:extent cx="1935480" cy="15240"/>
-                  <wp:effectExtent l="0" t="0" r="26670" b="22860"/>
-                  <wp:wrapNone/>
-                  <wp:docPr id="19" name="Conector recto 19"/>
-                  <wp:cNvGraphicFramePr/>
-                  <a:graphic xmlns:a="http://schemas.openxmlformats.org/drawingml/2006/main">
-                    <a:graphicData uri="http://schemas.microsoft.com/office/word/2010/wordprocessingShape">
-                      <wps:wsp>
-                        <wps:cNvCnPr/>
-                        <wps:spPr>
-                          <a:xfrm flipV="1">
-                            <a:off x="0" y="0"/>
-                            <a:ext cx="1935480" cy="15240"/>
-                          </a:xfrm>
-                          <a:prstGeom prst="line">
-                            <a:avLst/>
-                          </a:prstGeom>
-                        </wps:spPr>
-                        <wps:style>
-                          <a:lnRef idx="1">
-                            <a:schemeClr val="dk1"/>
-                          </a:lnRef>
-                          <a:fillRef idx="0">
-                            <a:schemeClr val="dk1"/>
-                          </a:fillRef>
-                          <a:effectRef idx="0">
-                            <a:schemeClr val="dk1"/>
-                          </a:effectRef>
-                          <a:fontRef idx="minor">
-                            <a:schemeClr val="tx1"/>
-                          </a:fontRef>
-                        </wps:style>
-                        <wps:bodyPr/>
-                      </wps:wsp>
-                    </a:graphicData>
-                  </a:graphic>
-                </wp:anchor>
-              </w:drawing>
-            </mc:Choice>
-            <mc:Fallback>
-              <w:pict>
-                <v:line w14:anchorId="7F2A4611" id="Conector recto 19" o:spid="_x0000_s1026" style="position:absolute;flip:y;z-index:251722752;visibility:visible;mso-wrap-style:square;mso-wrap-distance-left:9pt;mso-wrap-distance-top:0;mso-wrap-distance-right:9pt;mso-wrap-distance-bottom:0;mso-position-horizontal:absolute;mso-position-horizontal-relative:text;mso-position-vertical:absolute;mso-position-vertical-relative:text" from="228.15pt,37.7pt" to="380.55pt,38.9pt" o:gfxdata="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" strokecolor="black [3200]" strokeweight=".5pt">
-                  <v:stroke joinstyle="miter"/>
-                </v:line>
-              </w:pict>
-            </mc:Fallback>
-          </mc:AlternateContent>
-        </w:r>
-        <w:r>
-          <w:rPr>
-            <w:noProof/>
-          </w:rPr>
-          <mc:AlternateContent>
-            <mc:Choice Requires="wps">
-              <w:drawing>
-                <wp:anchor distT="0" distB="0" distL="114300" distR="114300" simplePos="0" relativeHeight="251721728" behindDoc="0" locked="0" layoutInCell="1" allowOverlap="1" wp14:anchorId="2BD88233" wp14:editId="2509BE7D">
-                  <wp:simplePos x="0" y="0"/>
-                  <wp:positionH relativeFrom="column">
-                    <wp:posOffset>4589145</wp:posOffset>
-                  </wp:positionH>
-                  <wp:positionV relativeFrom="paragraph">
-                    <wp:posOffset>234950</wp:posOffset>
-                  </wp:positionV>
-                  <wp:extent cx="7620" cy="510540"/>
-                  <wp:effectExtent l="0" t="0" r="30480" b="22860"/>
-                  <wp:wrapNone/>
-                  <wp:docPr id="18" name="Conector recto 18"/>
-                  <wp:cNvGraphicFramePr/>
-                  <a:graphic xmlns:a="http://schemas.openxmlformats.org/drawingml/2006/main">
-                    <a:graphicData uri="http://schemas.microsoft.com/office/word/2010/wordprocessingShape">
-                      <wps:wsp>
-                        <wps:cNvCnPr/>
-                        <wps:spPr>
-                          <a:xfrm>
-                            <a:off x="0" y="0"/>
-                            <a:ext cx="7620" cy="510540"/>
-                          </a:xfrm>
-                          <a:prstGeom prst="line">
-                            <a:avLst/>
-                          </a:prstGeom>
-                        </wps:spPr>
-                        <wps:style>
-                          <a:lnRef idx="1">
-                            <a:schemeClr val="dk1"/>
-                          </a:lnRef>
-                          <a:fillRef idx="0">
-                            <a:schemeClr val="dk1"/>
-                          </a:fillRef>
-                          <a:effectRef idx="0">
-                            <a:schemeClr val="dk1"/>
-                          </a:effectRef>
-                          <a:fontRef idx="minor">
-                            <a:schemeClr val="tx1"/>
-                          </a:fontRef>
-                        </wps:style>
-                        <wps:bodyPr/>
-                      </wps:wsp>
-                    </a:graphicData>
-                  </a:graphic>
-                </wp:anchor>
-              </w:drawing>
-            </mc:Choice>
-            <mc:Fallback>
-              <w:pict>
-                <v:line w14:anchorId="097028BB" id="Conector recto 18" o:spid="_x0000_s1026" style="position:absolute;z-index:251721728;visibility:visible;mso-wrap-style:square;mso-wrap-distance-left:9pt;mso-wrap-distance-top:0;mso-wrap-distance-right:9pt;mso-wrap-distance-bottom:0;mso-position-horizontal:absolute;mso-position-horizontal-relative:text;mso-position-vertical:absolute;mso-position-vertical-relative:text" from="361.35pt,18.5pt" to="361.95pt,58.7pt" o:gfxdata="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" strokecolor="black [3200]" strokeweight=".5pt">
-                  <v:stroke joinstyle="miter"/>
-                </v:line>
-              </w:pict>
-            </mc:Fallback>
-          </mc:AlternateContent>
-        </w:r>
-        <w:r>
-          <w:rPr>
-            <w:noProof/>
-          </w:rPr>
-          <mc:AlternateContent>
-            <mc:Choice Requires="wps">
-              <w:drawing>
-                <wp:anchor distT="0" distB="0" distL="114300" distR="114300" simplePos="0" relativeHeight="251719680" behindDoc="0" locked="0" layoutInCell="1" allowOverlap="1" wp14:anchorId="1E5D06D1" wp14:editId="279B858B">
-                  <wp:simplePos x="0" y="0"/>
-                  <wp:positionH relativeFrom="column">
-                    <wp:posOffset>4314825</wp:posOffset>
-                  </wp:positionH>
-                  <wp:positionV relativeFrom="paragraph">
-                    <wp:posOffset>257810</wp:posOffset>
-                  </wp:positionV>
-                  <wp:extent cx="7620" cy="510540"/>
-                  <wp:effectExtent l="0" t="0" r="30480" b="22860"/>
-                  <wp:wrapNone/>
-                  <wp:docPr id="17" name="Conector recto 17"/>
-                  <wp:cNvGraphicFramePr/>
-                  <a:graphic xmlns:a="http://schemas.openxmlformats.org/drawingml/2006/main">
-                    <a:graphicData uri="http://schemas.microsoft.com/office/word/2010/wordprocessingShape">
-                      <wps:wsp>
-                        <wps:cNvCnPr/>
-                        <wps:spPr>
-                          <a:xfrm>
-                            <a:off x="0" y="0"/>
-                            <a:ext cx="7620" cy="510540"/>
-                          </a:xfrm>
-                          <a:prstGeom prst="line">
-                            <a:avLst/>
-                          </a:prstGeom>
-                        </wps:spPr>
-                        <wps:style>
-                          <a:lnRef idx="1">
-                            <a:schemeClr val="dk1"/>
-                          </a:lnRef>
-                          <a:fillRef idx="0">
-                            <a:schemeClr val="dk1"/>
-                          </a:fillRef>
-                          <a:effectRef idx="0">
-                            <a:schemeClr val="dk1"/>
-                          </a:effectRef>
-                          <a:fontRef idx="minor">
-                            <a:schemeClr val="tx1"/>
-                          </a:fontRef>
-                        </wps:style>
-                        <wps:bodyPr/>
-                      </wps:wsp>
-                    </a:graphicData>
-                  </a:graphic>
-                </wp:anchor>
-              </w:drawing>
-            </mc:Choice>
-            <mc:Fallback>
-              <w:pict>
-                <v:line w14:anchorId="7F484D06" id="Conector recto 17" o:spid="_x0000_s1026" style="position:absolute;z-index:251719680;visibility:visible;mso-wrap-style:square;mso-wrap-distance-left:9pt;mso-wrap-distance-top:0;mso-wrap-distance-right:9pt;mso-wrap-distance-bottom:0;mso-position-horizontal:absolute;mso-position-horizontal-relative:text;mso-position-vertical:absolute;mso-position-vertical-relative:text" from="339.75pt,20.3pt" to="340.35pt,60.5pt" o:gfxdata="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" strokecolor="black [3200]" strokeweight=".5pt">
-                  <v:stroke joinstyle="miter"/>
-                </v:line>
-              </w:pict>
-            </mc:Fallback>
-          </mc:AlternateContent>
-        </w:r>
-        <w:r>
-          <w:rPr>
-            <w:noProof/>
-          </w:rPr>
-          <mc:AlternateContent>
-            <mc:Choice Requires="wps">
-              <w:drawing>
-                <wp:anchor distT="0" distB="0" distL="114300" distR="114300" simplePos="0" relativeHeight="251717632" behindDoc="0" locked="0" layoutInCell="1" allowOverlap="1" wp14:anchorId="01B8C9E2" wp14:editId="4912725C">
-                  <wp:simplePos x="0" y="0"/>
-                  <wp:positionH relativeFrom="column">
-                    <wp:posOffset>4002405</wp:posOffset>
-                  </wp:positionH>
-                  <wp:positionV relativeFrom="paragraph">
-                    <wp:posOffset>257810</wp:posOffset>
-                  </wp:positionV>
-                  <wp:extent cx="7620" cy="510540"/>
-                  <wp:effectExtent l="0" t="0" r="30480" b="22860"/>
-                  <wp:wrapNone/>
-                  <wp:docPr id="16" name="Conector recto 16"/>
-                  <wp:cNvGraphicFramePr/>
-                  <a:graphic xmlns:a="http://schemas.openxmlformats.org/drawingml/2006/main">
-                    <a:graphicData uri="http://schemas.microsoft.com/office/word/2010/wordprocessingShape">
-                      <wps:wsp>
-                        <wps:cNvCnPr/>
-                        <wps:spPr>
-                          <a:xfrm>
-                            <a:off x="0" y="0"/>
-                            <a:ext cx="7620" cy="510540"/>
-                          </a:xfrm>
-                          <a:prstGeom prst="line">
-                            <a:avLst/>
-                          </a:prstGeom>
-                        </wps:spPr>
-                        <wps:style>
-                          <a:lnRef idx="1">
-                            <a:schemeClr val="dk1"/>
-                          </a:lnRef>
-                          <a:fillRef idx="0">
-                            <a:schemeClr val="dk1"/>
-                          </a:fillRef>
-                          <a:effectRef idx="0">
-                            <a:schemeClr val="dk1"/>
-                          </a:effectRef>
-                          <a:fontRef idx="minor">
-                            <a:schemeClr val="tx1"/>
-                          </a:fontRef>
-                        </wps:style>
-                        <wps:bodyPr/>
-                      </wps:wsp>
-                    </a:graphicData>
-                  </a:graphic>
-                </wp:anchor>
-              </w:drawing>
-            </mc:Choice>
-            <mc:Fallback>
-              <w:pict>
-                <v:line w14:anchorId="0B374F74" id="Conector recto 16" o:spid="_x0000_s1026" style="position:absolute;z-index:251717632;visibility:visible;mso-wrap-style:square;mso-wrap-distance-left:9pt;mso-wrap-distance-top:0;mso-wrap-distance-right:9pt;mso-wrap-distance-bottom:0;mso-position-horizontal:absolute;mso-position-horizontal-relative:text;mso-position-vertical:absolute;mso-position-vertical-relative:text" from="315.15pt,20.3pt" to="315.75pt,60.5pt" o:gfxdata="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" strokecolor="black [3200]" strokeweight=".5pt">
-                  <v:stroke joinstyle="miter"/>
-                </v:line>
-              </w:pict>
-            </mc:Fallback>
-          </mc:AlternateContent>
-        </w:r>
-      </w:ins>
-      <w:ins w:id="167" w:author="ANTONIO MARÍN MARTÍNEZ" w:date="2022-11-06T21:32:00Z">
-        <w:r>
-          <w:rPr>
-            <w:noProof/>
-          </w:rPr>
-          <mc:AlternateContent>
-            <mc:Choice Requires="wps">
-              <w:drawing>
-                <wp:anchor distT="0" distB="0" distL="114300" distR="114300" simplePos="0" relativeHeight="251715584" behindDoc="0" locked="0" layoutInCell="1" allowOverlap="1" wp14:anchorId="35F19864" wp14:editId="318F72D1">
-                  <wp:simplePos x="0" y="0"/>
-                  <wp:positionH relativeFrom="column">
-                    <wp:posOffset>3712845</wp:posOffset>
-                  </wp:positionH>
-                  <wp:positionV relativeFrom="paragraph">
-                    <wp:posOffset>257810</wp:posOffset>
-                  </wp:positionV>
-                  <wp:extent cx="7620" cy="510540"/>
-                  <wp:effectExtent l="0" t="0" r="30480" b="22860"/>
-                  <wp:wrapNone/>
-                  <wp:docPr id="15" name="Conector recto 15"/>
-                  <wp:cNvGraphicFramePr/>
-                  <a:graphic xmlns:a="http://schemas.openxmlformats.org/drawingml/2006/main">
-                    <a:graphicData uri="http://schemas.microsoft.com/office/word/2010/wordprocessingShape">
-                      <wps:wsp>
-                        <wps:cNvCnPr/>
-                        <wps:spPr>
-                          <a:xfrm>
-                            <a:off x="0" y="0"/>
-                            <a:ext cx="7620" cy="510540"/>
-                          </a:xfrm>
-                          <a:prstGeom prst="line">
-                            <a:avLst/>
-                          </a:prstGeom>
-                        </wps:spPr>
-                        <wps:style>
-                          <a:lnRef idx="1">
-                            <a:schemeClr val="dk1"/>
-                          </a:lnRef>
-                          <a:fillRef idx="0">
-                            <a:schemeClr val="dk1"/>
-                          </a:fillRef>
-                          <a:effectRef idx="0">
-                            <a:schemeClr val="dk1"/>
-                          </a:effectRef>
-                          <a:fontRef idx="minor">
-                            <a:schemeClr val="tx1"/>
-                          </a:fontRef>
-                        </wps:style>
-                        <wps:bodyPr/>
-                      </wps:wsp>
-                    </a:graphicData>
-                  </a:graphic>
-                </wp:anchor>
-              </w:drawing>
-            </mc:Choice>
-            <mc:Fallback>
-              <w:pict>
-                <v:line w14:anchorId="43972214" id="Conector recto 15" o:spid="_x0000_s1026" style="position:absolute;z-index:251715584;visibility:visible;mso-wrap-style:square;mso-wrap-distance-left:9pt;mso-wrap-distance-top:0;mso-wrap-distance-right:9pt;mso-wrap-distance-bottom:0;mso-position-horizontal:absolute;mso-position-horizontal-relative:text;mso-position-vertical:absolute;mso-position-vertical-relative:text" from="292.35pt,20.3pt" to="292.95pt,60.5pt" o:gfxdata="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" strokecolor="black [3200]" strokeweight=".5pt">
-                  <v:stroke joinstyle="miter"/>
-                </v:line>
-              </w:pict>
-            </mc:Fallback>
-          </mc:AlternateContent>
-        </w:r>
-        <w:r>
-          <w:rPr>
-            <w:noProof/>
-          </w:rPr>
-          <mc:AlternateContent>
-            <mc:Choice Requires="wps">
-              <w:drawing>
-                <wp:anchor distT="0" distB="0" distL="114300" distR="114300" simplePos="0" relativeHeight="251713536" behindDoc="0" locked="0" layoutInCell="1" allowOverlap="1" wp14:anchorId="5ECFDFC0" wp14:editId="30655269">
-                  <wp:simplePos x="0" y="0"/>
-                  <wp:positionH relativeFrom="column">
-                    <wp:posOffset>3423285</wp:posOffset>
-                  </wp:positionH>
-                  <wp:positionV relativeFrom="paragraph">
-                    <wp:posOffset>250190</wp:posOffset>
-                  </wp:positionV>
-                  <wp:extent cx="7620" cy="510540"/>
-                  <wp:effectExtent l="0" t="0" r="30480" b="22860"/>
-                  <wp:wrapNone/>
-                  <wp:docPr id="14" name="Conector recto 14"/>
-                  <wp:cNvGraphicFramePr/>
-                  <a:graphic xmlns:a="http://schemas.openxmlformats.org/drawingml/2006/main">
-                    <a:graphicData uri="http://schemas.microsoft.com/office/word/2010/wordprocessingShape">
-                      <wps:wsp>
-                        <wps:cNvCnPr/>
-                        <wps:spPr>
-                          <a:xfrm>
-                            <a:off x="0" y="0"/>
-                            <a:ext cx="7620" cy="510540"/>
-                          </a:xfrm>
-                          <a:prstGeom prst="line">
-                            <a:avLst/>
-                          </a:prstGeom>
-                        </wps:spPr>
-                        <wps:style>
-                          <a:lnRef idx="1">
-                            <a:schemeClr val="dk1"/>
-                          </a:lnRef>
-                          <a:fillRef idx="0">
-                            <a:schemeClr val="dk1"/>
-                          </a:fillRef>
-                          <a:effectRef idx="0">
-                            <a:schemeClr val="dk1"/>
-                          </a:effectRef>
-                          <a:fontRef idx="minor">
-                            <a:schemeClr val="tx1"/>
-                          </a:fontRef>
-                        </wps:style>
-                        <wps:bodyPr/>
-                      </wps:wsp>
-                    </a:graphicData>
-                  </a:graphic>
-                </wp:anchor>
-              </w:drawing>
-            </mc:Choice>
-            <mc:Fallback>
-              <w:pict>
-                <v:line w14:anchorId="00823470" id="Conector recto 14" o:spid="_x0000_s1026" style="position:absolute;z-index:251713536;visibility:visible;mso-wrap-style:square;mso-wrap-distance-left:9pt;mso-wrap-distance-top:0;mso-wrap-distance-right:9pt;mso-wrap-distance-bottom:0;mso-position-horizontal:absolute;mso-position-horizontal-relative:text;mso-position-vertical:absolute;mso-position-vertical-relative:text" from="269.55pt,19.7pt" to="270.15pt,59.9pt" o:gfxdata="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" strokecolor="black [3200]" strokeweight=".5pt">
-                  <v:stroke joinstyle="miter"/>
-                </v:line>
-              </w:pict>
-            </mc:Fallback>
-          </mc:AlternateContent>
-        </w:r>
-        <w:r>
-          <w:rPr>
-            <w:noProof/>
-          </w:rPr>
-          <mc:AlternateContent>
-            <mc:Choice Requires="wps">
-              <w:drawing>
-                <wp:anchor distT="0" distB="0" distL="114300" distR="114300" simplePos="0" relativeHeight="251710464" behindDoc="0" locked="0" layoutInCell="1" allowOverlap="1" wp14:anchorId="78A9DD25" wp14:editId="02DCD08A">
-                  <wp:simplePos x="0" y="0"/>
-                  <wp:positionH relativeFrom="column">
-                    <wp:posOffset>2889885</wp:posOffset>
-                  </wp:positionH>
-                  <wp:positionV relativeFrom="paragraph">
-                    <wp:posOffset>234950</wp:posOffset>
-                  </wp:positionV>
-                  <wp:extent cx="1943100" cy="533400"/>
-                  <wp:effectExtent l="0" t="0" r="19050" b="19050"/>
-                  <wp:wrapNone/>
-                  <wp:docPr id="12" name="Rectángulo 12"/>
-                  <wp:cNvGraphicFramePr/>
-                  <a:graphic xmlns:a="http://schemas.openxmlformats.org/drawingml/2006/main">
-                    <a:graphicData uri="http://schemas.microsoft.com/office/word/2010/wordprocessingShape">
-                      <wps:wsp>
-                        <wps:cNvSpPr/>
-                        <wps:spPr>
-                          <a:xfrm>
-                            <a:off x="0" y="0"/>
-                            <a:ext cx="1943100" cy="533400"/>
-                          </a:xfrm>
-                          <a:prstGeom prst="rect">
-                            <a:avLst/>
-                          </a:prstGeom>
-                          <a:solidFill>
-                            <a:schemeClr val="bg1"/>
-                          </a:solidFill>
-                          <a:ln>
-                            <a:solidFill>
-                              <a:schemeClr val="tx1"/>
-                            </a:solidFill>
-                          </a:ln>
-                        </wps:spPr>
-                        <wps:style>
-                          <a:lnRef idx="2">
-                            <a:schemeClr val="accent1">
-                              <a:shade val="50000"/>
-                            </a:schemeClr>
-                          </a:lnRef>
-                          <a:fillRef idx="1">
-                            <a:schemeClr val="accent1"/>
-                          </a:fillRef>
-                          <a:effectRef idx="0">
-                            <a:schemeClr val="accent1"/>
-                          </a:effectRef>
-                          <a:fontRef idx="minor">
-                            <a:schemeClr val="lt1"/>
-                          </a:fontRef>
-                        </wps:style>
-                        <wps:bodyPr rot="0" spcFirstLastPara="0" vertOverflow="overflow" horzOverflow="overflow" vert="horz" wrap="square" lIns="91440" tIns="45720" rIns="91440" bIns="45720" numCol="1" spcCol="0" rtlCol="0" fromWordArt="0" anchor="ctr" anchorCtr="0" forceAA="0" compatLnSpc="1">
-                          <a:prstTxWarp prst="textNoShape">
-                            <a:avLst/>
-                          </a:prstTxWarp>
-                          <a:noAutofit/>
-                        </wps:bodyPr>
-                      </wps:wsp>
-                    </a:graphicData>
-                  </a:graphic>
-                </wp:anchor>
-              </w:drawing>
-            </mc:Choice>
-            <mc:Fallback>
-              <w:pict>
-                <v:rect w14:anchorId="1CCA14F2" id="Rectángulo 12" o:spid="_x0000_s1026" style="position:absolute;margin-left:227.55pt;margin-top:18.5pt;width:153pt;height:42pt;z-index:251710464;visibility:visible;mso-wrap-style:square;mso-wrap-distance-left:9pt;mso-wrap-distance-top:0;mso-wrap-distance-right:9pt;mso-wrap-distance-bottom:0;mso-position-horizontal:absolute;mso-position-horizontal-relative:text;mso-position-vertical:absolute;mso-position-vertical-relative:text;v-text-anchor:middle" o:gfxdata="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" fillcolor="white [3212]" strokecolor="black [3213]" strokeweight="1pt"/>
-              </w:pict>
-            </mc:Fallback>
-          </mc:AlternateContent>
-        </w:r>
-        <w:r>
-          <w:rPr>
-            <w:noProof/>
-          </w:rPr>
-          <mc:AlternateContent>
-            <mc:Choice Requires="wps">
-              <w:drawing>
-                <wp:anchor distT="0" distB="0" distL="114300" distR="114300" simplePos="0" relativeHeight="251711488" behindDoc="0" locked="0" layoutInCell="1" allowOverlap="1" wp14:anchorId="47EFA97F" wp14:editId="7F8C8E1A">
-                  <wp:simplePos x="0" y="0"/>
-                  <wp:positionH relativeFrom="column">
-                    <wp:posOffset>3141345</wp:posOffset>
-                  </wp:positionH>
-                  <wp:positionV relativeFrom="paragraph">
-                    <wp:posOffset>250190</wp:posOffset>
-                  </wp:positionV>
-                  <wp:extent cx="7620" cy="510540"/>
-                  <wp:effectExtent l="0" t="0" r="30480" b="22860"/>
-                  <wp:wrapNone/>
-                  <wp:docPr id="13" name="Conector recto 13"/>
-                  <wp:cNvGraphicFramePr/>
-                  <a:graphic xmlns:a="http://schemas.openxmlformats.org/drawingml/2006/main">
-                    <a:graphicData uri="http://schemas.microsoft.com/office/word/2010/wordprocessingShape">
-                      <wps:wsp>
-                        <wps:cNvCnPr/>
-                        <wps:spPr>
-                          <a:xfrm>
-                            <a:off x="0" y="0"/>
-                            <a:ext cx="7620" cy="510540"/>
-                          </a:xfrm>
-                          <a:prstGeom prst="line">
-                            <a:avLst/>
-                          </a:prstGeom>
-                        </wps:spPr>
-                        <wps:style>
-                          <a:lnRef idx="1">
-                            <a:schemeClr val="dk1"/>
-                          </a:lnRef>
-                          <a:fillRef idx="0">
-                            <a:schemeClr val="dk1"/>
-                          </a:fillRef>
-                          <a:effectRef idx="0">
-                            <a:schemeClr val="dk1"/>
-                          </a:effectRef>
-                          <a:fontRef idx="minor">
-                            <a:schemeClr val="tx1"/>
-                          </a:fontRef>
-                        </wps:style>
-                        <wps:bodyPr/>
-                      </wps:wsp>
-                    </a:graphicData>
-                  </a:graphic>
-                </wp:anchor>
-              </w:drawing>
-            </mc:Choice>
-            <mc:Fallback>
-              <w:pict>
-                <v:line w14:anchorId="0F7B6B8F" id="Conector recto 13" o:spid="_x0000_s1026" style="position:absolute;z-index:251711488;visibility:visible;mso-wrap-style:square;mso-wrap-distance-left:9pt;mso-wrap-distance-top:0;mso-wrap-distance-right:9pt;mso-wrap-distance-bottom:0;mso-position-horizontal:absolute;mso-position-horizontal-relative:text;mso-position-vertical:absolute;mso-position-vertical-relative:text" from="247.35pt,19.7pt" to="247.95pt,59.9pt" o:gfxdata="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" strokecolor="black [3200]" strokeweight=".5pt">
-                  <v:stroke joinstyle="miter"/>
-                </v:line>
-              </w:pict>
-            </mc:Fallback>
-          </mc:AlternateContent>
-        </w:r>
-      </w:ins>
-    </w:p>
-    <w:p>
-      <w:pPr>
-        <w:tabs>
-          <w:tab w:val="left" w:pos="3132"/>
-        </w:tabs>
-        <w:pPrChange w:id="168" w:author="ANTONIO MARÍN MARTÍNEZ" w:date="2022-11-06T21:19:00Z">
-          <w:pPr/>
-        </w:pPrChange>
-      </w:pPr>
-      <w:del w:id="169" w:author="ANTONIO MARÍN MARTÍNEZ" w:date="2022-11-06T21:19:00Z">
-        <w:r>
-          <w:rPr>
-            <w:noProof/>
-          </w:rPr>
-          <w:lastRenderedPageBreak/>
           <w:drawing>
             <wp:anchor distT="0" distB="0" distL="114300" distR="114300" simplePos="0" relativeHeight="251701248" behindDoc="1" locked="0" layoutInCell="1" allowOverlap="1" wp14:anchorId="29ED0171" wp14:editId="37F07062">
               <wp:simplePos x="0" y="0"/>
@@ -6310,7 +3636,7 @@
           </w:drawing>
         </w:r>
       </w:del>
-      <w:ins w:id="170" w:author="ANTONIO MARÍN MARTÍNEZ" w:date="2022-11-06T21:19:00Z">
+      <w:ins w:id="69" w:author="ANTONIO MARÍN MARTÍNEZ" w:date="2022-11-06T21:19:00Z">
         <w:r>
           <w:tab/>
         </w:r>
@@ -6322,10 +3648,10 @@
     <w:p>
       <w:pPr>
         <w:rPr>
-          <w:ins w:id="171" w:author="ANTONIO MARÍN MARTÍNEZ" w:date="2022-11-06T21:18:00Z"/>
+          <w:ins w:id="70" w:author="ANTONIO MARÍN MARTÍNEZ" w:date="2022-11-06T21:18:00Z"/>
         </w:rPr>
       </w:pPr>
-      <w:ins w:id="172" w:author="ANTONIO MARÍN MARTÍNEZ" w:date="2022-11-06T21:37:00Z">
+      <w:ins w:id="71" w:author="ANTONIO MARÍN MARTÍNEZ" w:date="2022-11-06T21:37:00Z">
         <w:r>
           <w:rPr>
             <w:noProof/>
@@ -6411,84 +3737,84 @@
     <w:p>
       <w:pPr>
         <w:rPr>
-          <w:ins w:id="173" w:author="ANTONIO MARÍN MARTÍNEZ" w:date="2022-11-06T21:18:00Z"/>
+          <w:ins w:id="72" w:author="ANTONIO MARÍN MARTÍNEZ" w:date="2022-11-06T21:18:00Z"/>
         </w:rPr>
       </w:pPr>
     </w:p>
     <w:p>
       <w:pPr>
         <w:rPr>
-          <w:ins w:id="174" w:author="ANTONIO MARÍN MARTÍNEZ" w:date="2022-11-06T21:18:00Z"/>
+          <w:ins w:id="73" w:author="ANTONIO MARÍN MARTÍNEZ" w:date="2022-11-06T21:18:00Z"/>
         </w:rPr>
       </w:pPr>
     </w:p>
     <w:p>
       <w:pPr>
         <w:rPr>
-          <w:ins w:id="175" w:author="ANTONIO MARÍN MARTÍNEZ" w:date="2022-11-06T21:18:00Z"/>
+          <w:ins w:id="74" w:author="ANTONIO MARÍN MARTÍNEZ" w:date="2022-11-06T21:18:00Z"/>
         </w:rPr>
       </w:pPr>
     </w:p>
     <w:p>
       <w:pPr>
         <w:rPr>
-          <w:ins w:id="176" w:author="ANTONIO MARÍN MARTÍNEZ" w:date="2022-11-06T21:18:00Z"/>
+          <w:ins w:id="75" w:author="ANTONIO MARÍN MARTÍNEZ" w:date="2022-11-06T21:18:00Z"/>
         </w:rPr>
       </w:pPr>
     </w:p>
     <w:p>
       <w:pPr>
         <w:rPr>
-          <w:ins w:id="177" w:author="ANTONIO MARÍN MARTÍNEZ" w:date="2022-11-06T21:18:00Z"/>
+          <w:ins w:id="76" w:author="ANTONIO MARÍN MARTÍNEZ" w:date="2022-11-06T21:18:00Z"/>
         </w:rPr>
       </w:pPr>
     </w:p>
     <w:p>
       <w:pPr>
         <w:rPr>
-          <w:ins w:id="178" w:author="ANTONIO MARÍN MARTÍNEZ" w:date="2022-11-06T21:18:00Z"/>
+          <w:ins w:id="77" w:author="ANTONIO MARÍN MARTÍNEZ" w:date="2022-11-06T21:18:00Z"/>
         </w:rPr>
       </w:pPr>
     </w:p>
     <w:p>
       <w:pPr>
         <w:rPr>
-          <w:ins w:id="179" w:author="ANTONIO MARÍN MARTÍNEZ" w:date="2022-11-06T21:18:00Z"/>
+          <w:ins w:id="78" w:author="ANTONIO MARÍN MARTÍNEZ" w:date="2022-11-06T21:18:00Z"/>
         </w:rPr>
       </w:pPr>
     </w:p>
     <w:p>
       <w:pPr>
         <w:rPr>
-          <w:ins w:id="180" w:author="ANTONIO MARÍN MARTÍNEZ" w:date="2022-11-06T21:18:00Z"/>
+          <w:ins w:id="79" w:author="ANTONIO MARÍN MARTÍNEZ" w:date="2022-11-06T21:18:00Z"/>
         </w:rPr>
       </w:pPr>
     </w:p>
     <w:p>
       <w:pPr>
         <w:rPr>
-          <w:ins w:id="181" w:author="ANTONIO MARÍN MARTÍNEZ" w:date="2022-11-06T21:18:00Z"/>
+          <w:ins w:id="80" w:author="ANTONIO MARÍN MARTÍNEZ" w:date="2022-11-06T21:18:00Z"/>
         </w:rPr>
       </w:pPr>
     </w:p>
     <w:p>
       <w:pPr>
         <w:rPr>
-          <w:ins w:id="182" w:author="ANTONIO MARÍN MARTÍNEZ" w:date="2022-11-06T21:19:00Z"/>
+          <w:ins w:id="81" w:author="ANTONIO MARÍN MARTÍNEZ" w:date="2022-11-06T21:19:00Z"/>
         </w:rPr>
       </w:pPr>
     </w:p>
     <w:p>
       <w:pPr>
         <w:rPr>
-          <w:ins w:id="183" w:author="ANTONIO MARÍN MARTÍNEZ" w:date="2022-11-06T21:19:00Z"/>
+          <w:ins w:id="82" w:author="ANTONIO MARÍN MARTÍNEZ" w:date="2022-11-06T21:19:00Z"/>
         </w:rPr>
       </w:pPr>
     </w:p>
     <w:p>
       <w:pPr>
         <w:rPr>
-          <w:ins w:id="184" w:author="ANTONIO MARÍN MARTÍNEZ" w:date="2022-11-06T21:19:00Z"/>
+          <w:ins w:id="83" w:author="ANTONIO MARÍN MARTÍNEZ" w:date="2022-11-06T21:19:00Z"/>
         </w:rPr>
       </w:pPr>
     </w:p>
@@ -6501,11 +3827,11 @@
           <w:numId w:val="1"/>
         </w:numPr>
       </w:pPr>
-      <w:bookmarkStart w:id="185" w:name="_Toc117079424"/>
+      <w:bookmarkStart w:id="84" w:name="_Toc117079424"/>
       <w:r>
         <w:t>Bibliografía.</w:t>
       </w:r>
-      <w:bookmarkEnd w:id="185"/>
+      <w:bookmarkEnd w:id="84"/>
     </w:p>
     <w:p/>
     <w:p>
@@ -6646,14 +3972,6 @@
           <w:t>https://boxicons.com/</w:t>
         </w:r>
       </w:hyperlink>
-    </w:p>
-    <w:p/>
-    <w:p/>
-    <w:p/>
-    <w:p>
-      <w:r>
-        <w:t xml:space="preserve"> </w:t>
-      </w:r>
     </w:p>
     <w:sectPr>
       <w:footerReference w:type="default" r:id="rId21"/>
@@ -8639,6 +5957,7 @@
     <w:rsid w:val="00827199"/>
     <w:rsid w:val="00953CD7"/>
     <w:rsid w:val="009B28B2"/>
+    <w:rsid w:val="00A87782"/>
     <w:rsid w:val="00D5295C"/>
     <w:rsid w:val="00F91496"/>
   </w:rsids>

</xml_diff>